<commit_message>
putting everything together bit by bit - still have to add the last references and do other bits and bobs
</commit_message>
<xml_diff>
--- a/Dissertation Proposal/Restructure process/Dissertation Proposal Section Drafts/Combined final draft elements/Final Conclusion Draft VAS.docx
+++ b/Dissertation Proposal/Restructure process/Dissertation Proposal Section Drafts/Combined final draft elements/Final Conclusion Draft VAS.docx
@@ -9,68 +9,98 @@
       <w:commentRangeStart w:id="0"/>
       <w:commentRangeStart w:id="1"/>
       <w:r>
-        <w:t>Conclusions, Interpretations, and Recommendations</w:t>
-      </w:r>
-      <w:commentRangeEnd w:id="0"/>
-      <w:r>
-        <w:rPr>
-          <w:rStyle w:val="CommentReference"/>
-          <w:rFonts w:asciiTheme="minorHAnsi" w:eastAsiaTheme="minorHAnsi" w:hAnsiTheme="minorHAnsi" w:cstheme="minorBidi"/>
-          <w:b w:val="0"/>
-          <w:color w:val="auto"/>
-        </w:rPr>
-        <w:commentReference w:id="0"/>
-      </w:r>
-      <w:commentRangeEnd w:id="1"/>
-      <w:r>
-        <w:rPr>
-          <w:rStyle w:val="CommentReference"/>
-          <w:rFonts w:asciiTheme="minorHAnsi" w:eastAsiaTheme="minorHAnsi" w:hAnsiTheme="minorHAnsi" w:cstheme="minorBidi"/>
-          <w:b w:val="0"/>
-          <w:color w:val="auto"/>
-        </w:rPr>
-        <w:commentReference w:id="1"/>
-      </w:r>
+        <w:t>Conclusions</w:t>
+      </w:r>
+      <w:del w:id="2" w:author="Duan, Sean (MU-Student)" w:date="2025-04-10T15:20:00Z" w16du:dateUtc="2025-04-10T20:20:00Z">
+        <w:r>
+          <w:delText>, Interpretations, and Recommendations</w:delText>
+        </w:r>
+        <w:commentRangeEnd w:id="0"/>
+        <w:r>
+          <w:rPr>
+            <w:rStyle w:val="CommentReference"/>
+            <w:rFonts w:asciiTheme="minorHAnsi" w:eastAsiaTheme="minorHAnsi" w:hAnsiTheme="minorHAnsi" w:cstheme="minorBidi"/>
+            <w:b w:val="0"/>
+            <w:color w:val="auto"/>
+          </w:rPr>
+          <w:commentReference w:id="0"/>
+        </w:r>
+        <w:commentRangeEnd w:id="1"/>
+        <w:r>
+          <w:rPr>
+            <w:rStyle w:val="CommentReference"/>
+            <w:rFonts w:asciiTheme="minorHAnsi" w:eastAsiaTheme="minorHAnsi" w:hAnsiTheme="minorHAnsi" w:cstheme="minorBidi"/>
+            <w:b w:val="0"/>
+            <w:color w:val="auto"/>
+          </w:rPr>
+          <w:commentReference w:id="1"/>
+        </w:r>
+      </w:del>
     </w:p>
     <w:p>
       <w:pPr>
         <w:rPr>
-          <w:del w:id="2" w:author="Shaffer, Victoria" w:date="2025-04-08T08:33:00Z" w16du:dateUtc="2025-04-08T13:33:00Z"/>
+          <w:del w:id="3" w:author="Shaffer, Victoria" w:date="2025-04-08T08:33:00Z" w16du:dateUtc="2025-04-08T13:33:00Z"/>
         </w:rPr>
       </w:pPr>
       <w:r>
         <w:tab/>
-        <w:t xml:space="preserve">The purpose of this dissertation was to </w:t>
-      </w:r>
-      <w:commentRangeStart w:id="3"/>
-      <w:r>
-        <w:t xml:space="preserve">understand and change </w:t>
-      </w:r>
-      <w:commentRangeEnd w:id="3"/>
-      <w:r>
-        <w:rPr>
-          <w:rStyle w:val="CommentReference"/>
-        </w:rPr>
-        <w:commentReference w:id="3"/>
-      </w:r>
-      <w:r>
-        <w:t>polarized beliefs</w:t>
-      </w:r>
-      <w:r>
-        <w:t xml:space="preserve">. To do this, </w:t>
-      </w:r>
-      <w:ins w:id="4" w:author="Duan, Sean (MU-Student)" w:date="2025-04-08T16:25:00Z" w16du:dateUtc="2025-04-08T21:25:00Z">
-        <w:r>
-          <w:t xml:space="preserve">we created </w:t>
-        </w:r>
-      </w:ins>
-      <w:commentRangeStart w:id="5"/>
-      <w:del w:id="6" w:author="Duan, Sean (MU-Student)" w:date="2025-04-08T16:24:00Z" w16du:dateUtc="2025-04-08T21:24:00Z">
+        <w:t>The purpose of this dissertation was to</w:t>
+      </w:r>
+      <w:ins w:id="4" w:author="Duan, Sean (MU-Student)" w:date="2025-04-10T15:21:00Z" w16du:dateUtc="2025-04-10T20:21:00Z">
+        <w:r>
+          <w:t xml:space="preserve"> test different strategies for increasing openness to belief change</w:t>
+        </w:r>
+      </w:ins>
+      <w:ins w:id="5" w:author="Duan, Sean (MU-Student)" w:date="2025-04-10T15:24:00Z" w16du:dateUtc="2025-04-10T20:24:00Z">
+        <w:r>
+          <w:t>, as well as to understand resistance to change and the effects of belief polarization on that resistance.</w:t>
+        </w:r>
+        <w:r>
+          <w:t xml:space="preserve"> </w:t>
+        </w:r>
+      </w:ins>
+      <w:del w:id="6" w:author="Duan, Sean (MU-Student)" w:date="2025-04-10T15:24:00Z" w16du:dateUtc="2025-04-10T20:24:00Z">
+        <w:r>
+          <w:delText xml:space="preserve"> </w:delText>
+        </w:r>
+        <w:commentRangeStart w:id="7"/>
+        <w:r>
+          <w:delText xml:space="preserve">understand and change </w:delText>
+        </w:r>
+        <w:commentRangeEnd w:id="7"/>
+        <w:r>
+          <w:rPr>
+            <w:rStyle w:val="CommentReference"/>
+          </w:rPr>
+          <w:commentReference w:id="7"/>
+        </w:r>
+        <w:r>
+          <w:delText>polarized beliefs</w:delText>
+        </w:r>
+        <w:r>
+          <w:delText xml:space="preserve">. </w:delText>
+        </w:r>
+      </w:del>
+      <w:r>
+        <w:t xml:space="preserve">To do this, </w:t>
+      </w:r>
+      <w:ins w:id="8" w:author="Duan, Sean (MU-Student)" w:date="2025-04-10T15:24:00Z" w16du:dateUtc="2025-04-10T20:24:00Z">
+        <w:r>
+          <w:t>I</w:t>
+        </w:r>
+      </w:ins>
+      <w:ins w:id="9" w:author="Duan, Sean (MU-Student)" w:date="2025-04-08T16:25:00Z" w16du:dateUtc="2025-04-08T21:25:00Z">
+        <w:r>
+          <w:t xml:space="preserve"> created </w:t>
+        </w:r>
+      </w:ins>
+      <w:del w:id="10" w:author="Duan, Sean (MU-Student)" w:date="2025-04-08T16:24:00Z" w16du:dateUtc="2025-04-08T21:24:00Z">
         <w:r>
           <w:delText>we created a set of</w:delText>
         </w:r>
       </w:del>
-      <w:ins w:id="7" w:author="Duan, Sean (MU-Student)" w:date="2025-04-08T16:24:00Z" w16du:dateUtc="2025-04-08T21:24:00Z">
+      <w:ins w:id="11" w:author="Duan, Sean (MU-Student)" w:date="2025-04-08T16:24:00Z" w16du:dateUtc="2025-04-08T21:24:00Z">
         <w:r>
           <w:t>an</w:t>
         </w:r>
@@ -78,84 +108,99 @@
       <w:r>
         <w:t xml:space="preserve"> experiment</w:t>
       </w:r>
-      <w:del w:id="8" w:author="Duan, Sean (MU-Student)" w:date="2025-04-08T16:24:00Z" w16du:dateUtc="2025-04-08T21:24:00Z">
+      <w:del w:id="12" w:author="Duan, Sean (MU-Student)" w:date="2025-04-08T16:24:00Z" w16du:dateUtc="2025-04-08T21:24:00Z">
         <w:r>
           <w:delText>s</w:delText>
         </w:r>
       </w:del>
       <w:r>
+        <w:t xml:space="preserve"> directly testing the effectiveness of increasing or decreasing social consensus on support for a variety of polarized topics (Study 1)</w:t>
+      </w:r>
+      <w:r>
+        <w:t xml:space="preserve">. </w:t>
+      </w:r>
+      <w:ins w:id="13" w:author="Shaffer, Victoria" w:date="2025-04-08T08:32:00Z" w16du:dateUtc="2025-04-08T13:32:00Z">
+        <w:r>
+          <w:t>S</w:t>
+        </w:r>
+      </w:ins>
+      <w:ins w:id="14" w:author="Shaffer, Victoria" w:date="2025-04-08T08:33:00Z" w16du:dateUtc="2025-04-08T13:33:00Z">
+        <w:r>
+          <w:t xml:space="preserve">tudy 1 demonstrated that, </w:t>
+        </w:r>
+      </w:ins>
+      <w:del w:id="15" w:author="Shaffer, Victoria" w:date="2025-04-08T08:32:00Z" w16du:dateUtc="2025-04-08T13:32:00Z">
+        <w:r>
+          <w:delText>We clearly showed that a</w:delText>
+        </w:r>
+      </w:del>
+      <w:ins w:id="16" w:author="Shaffer, Victoria" w:date="2025-04-08T08:33:00Z" w16du:dateUtc="2025-04-08T13:33:00Z">
+        <w:r>
+          <w:t>a</w:t>
+        </w:r>
+      </w:ins>
+      <w:r>
+        <w:t xml:space="preserve">cross a variety of topics, </w:t>
+      </w:r>
+      <w:ins w:id="17" w:author="Duan, Sean (MU-Student)" w:date="2025-04-10T15:26:00Z" w16du:dateUtc="2025-04-10T20:26:00Z">
+        <w:r>
+          <w:t xml:space="preserve">there was a significant interaction between the effects of a social consensus manipulation and time. Furthermore, </w:t>
+        </w:r>
+      </w:ins>
+      <w:ins w:id="18" w:author="Duan, Sean (MU-Student)" w:date="2025-04-10T15:27:00Z" w16du:dateUtc="2025-04-10T20:27:00Z">
+        <w:r>
+          <w:t xml:space="preserve">there was evidence that a </w:t>
+        </w:r>
+      </w:ins>
+      <w:del w:id="19" w:author="Duan, Sean (MU-Student)" w:date="2025-04-10T15:27:00Z" w16du:dateUtc="2025-04-10T20:27:00Z">
+        <w:r>
+          <w:delText xml:space="preserve">a </w:delText>
+        </w:r>
+      </w:del>
+      <w:r>
+        <w:t>social consensus manipulation</w:t>
+      </w:r>
+      <w:del w:id="20" w:author="Duan, Sean (MU-Student)" w:date="2025-04-10T15:27:00Z" w16du:dateUtc="2025-04-10T20:27:00Z">
+        <w:r>
+          <w:delText xml:space="preserve"> can both increase and decrease </w:delText>
+        </w:r>
+      </w:del>
+      <w:ins w:id="21" w:author="Shaffer, Victoria" w:date="2025-04-08T08:36:00Z" w16du:dateUtc="2025-04-08T13:36:00Z">
+        <w:del w:id="22" w:author="Duan, Sean (MU-Student)" w:date="2025-04-10T15:27:00Z" w16du:dateUtc="2025-04-10T20:27:00Z">
+          <w:r>
+            <w:delText xml:space="preserve">change </w:delText>
+          </w:r>
+        </w:del>
+      </w:ins>
+      <w:del w:id="23" w:author="Duan, Sean (MU-Student)" w:date="2025-04-10T15:27:00Z" w16du:dateUtc="2025-04-10T20:27:00Z">
+        <w:r>
+          <w:delText>support</w:delText>
+        </w:r>
+      </w:del>
+      <w:ins w:id="24" w:author="Shaffer, Victoria" w:date="2025-04-08T08:32:00Z" w16du:dateUtc="2025-04-08T13:32:00Z">
+        <w:del w:id="25" w:author="Duan, Sean (MU-Student)" w:date="2025-04-10T15:27:00Z" w16du:dateUtc="2025-04-10T20:27:00Z">
+          <w:r>
+            <w:delText xml:space="preserve"> for strongly held beliefs</w:delText>
+          </w:r>
+        </w:del>
+      </w:ins>
+      <w:ins w:id="26" w:author="Duan, Sean (MU-Student)" w:date="2025-04-10T15:27:00Z" w16du:dateUtc="2025-04-10T20:27:00Z">
+        <w:r>
+          <w:t xml:space="preserve"> was able to significantly increase support for Universal Healthcare</w:t>
+        </w:r>
+        <w:r>
+          <w:t>.</w:t>
+        </w:r>
+      </w:ins>
+      <w:del w:id="27" w:author="Duan, Sean (MU-Student)" w:date="2025-04-10T15:27:00Z" w16du:dateUtc="2025-04-10T20:27:00Z">
+        <w:r>
+          <w:delText>.</w:delText>
+        </w:r>
+      </w:del>
+      <w:r>
         <w:t xml:space="preserve"> </w:t>
       </w:r>
-      <w:commentRangeEnd w:id="5"/>
-      <w:r>
-        <w:rPr>
-          <w:rStyle w:val="CommentReference"/>
-        </w:rPr>
-        <w:commentReference w:id="5"/>
-      </w:r>
-      <w:r>
-        <w:t>directly testing the effectiveness of increasing or decreasing social consensus on support for a variety of polarized topics (Study 1)</w:t>
-      </w:r>
-      <w:r>
-        <w:t xml:space="preserve">. </w:t>
-      </w:r>
-      <w:ins w:id="9" w:author="Shaffer, Victoria" w:date="2025-04-08T08:32:00Z" w16du:dateUtc="2025-04-08T13:32:00Z">
-        <w:r>
-          <w:t>S</w:t>
-        </w:r>
-      </w:ins>
-      <w:ins w:id="10" w:author="Shaffer, Victoria" w:date="2025-04-08T08:33:00Z" w16du:dateUtc="2025-04-08T13:33:00Z">
-        <w:r>
-          <w:t xml:space="preserve">tudy 1 demonstrated that, </w:t>
-        </w:r>
-      </w:ins>
-      <w:del w:id="11" w:author="Shaffer, Victoria" w:date="2025-04-08T08:32:00Z" w16du:dateUtc="2025-04-08T13:32:00Z">
-        <w:r>
-          <w:delText>We clearly showed that a</w:delText>
-        </w:r>
-      </w:del>
-      <w:ins w:id="12" w:author="Shaffer, Victoria" w:date="2025-04-08T08:33:00Z" w16du:dateUtc="2025-04-08T13:33:00Z">
-        <w:r>
-          <w:t>a</w:t>
-        </w:r>
-      </w:ins>
-      <w:r>
-        <w:t xml:space="preserve">cross a variety of topics, </w:t>
-      </w:r>
-      <w:r>
-        <w:t xml:space="preserve">a social consensus manipulation can </w:t>
-      </w:r>
-      <w:del w:id="13" w:author="Shaffer, Victoria" w:date="2025-04-08T08:32:00Z" w16du:dateUtc="2025-04-08T13:32:00Z">
-        <w:r>
-          <w:delText xml:space="preserve">both </w:delText>
-        </w:r>
-      </w:del>
-      <w:del w:id="14" w:author="Shaffer, Victoria" w:date="2025-04-08T08:36:00Z" w16du:dateUtc="2025-04-08T13:36:00Z">
-        <w:r>
-          <w:delText xml:space="preserve">increase and decrease </w:delText>
-        </w:r>
-      </w:del>
-      <w:ins w:id="15" w:author="Shaffer, Victoria" w:date="2025-04-08T08:36:00Z" w16du:dateUtc="2025-04-08T13:36:00Z">
-        <w:r>
-          <w:t xml:space="preserve">change </w:t>
-        </w:r>
-      </w:ins>
-      <w:r>
-        <w:t>support</w:t>
-      </w:r>
-      <w:ins w:id="16" w:author="Shaffer, Victoria" w:date="2025-04-08T08:32:00Z" w16du:dateUtc="2025-04-08T13:32:00Z">
-        <w:r>
-          <w:t xml:space="preserve"> for strongly held beliefs</w:t>
-        </w:r>
-      </w:ins>
-      <w:r>
-        <w:t>.</w:t>
-      </w:r>
-      <w:r>
-        <w:t xml:space="preserve"> </w:t>
-      </w:r>
-      <w:commentRangeStart w:id="17"/>
-      <w:del w:id="18" w:author="Shaffer, Victoria" w:date="2025-04-08T08:33:00Z" w16du:dateUtc="2025-04-08T13:33:00Z">
+      <w:del w:id="28" w:author="Shaffer, Victoria" w:date="2025-04-08T08:33:00Z" w16du:dateUtc="2025-04-08T13:33:00Z">
         <w:r>
           <w:delText>We found significant support for our first Study 1 hypothesis (</w:delText>
         </w:r>
@@ -215,16 +260,26 @@
     <w:p>
       <w:pPr>
         <w:rPr>
-          <w:del w:id="19" w:author="Shaffer, Victoria" w:date="2025-04-08T08:38:00Z" w16du:dateUtc="2025-04-08T13:38:00Z"/>
-        </w:rPr>
-        <w:pPrChange w:id="20" w:author="Shaffer, Victoria" w:date="2025-04-08T08:33:00Z" w16du:dateUtc="2025-04-08T13:33:00Z">
+          <w:del w:id="29" w:author="Shaffer, Victoria" w:date="2025-04-08T08:38:00Z" w16du:dateUtc="2025-04-08T13:38:00Z"/>
+        </w:rPr>
+        <w:pPrChange w:id="30" w:author="Duan, Sean (MU-Student)" w:date="2025-04-10T15:25:00Z" w16du:dateUtc="2025-04-10T20:25:00Z">
           <w:pPr>
             <w:ind w:firstLine="720"/>
           </w:pPr>
         </w:pPrChange>
       </w:pPr>
-      <w:r>
-        <w:t>We then</w:t>
+      <w:del w:id="31" w:author="Duan, Sean (MU-Student)" w:date="2025-04-10T15:25:00Z" w16du:dateUtc="2025-04-10T20:25:00Z">
+        <w:r>
+          <w:delText>We</w:delText>
+        </w:r>
+      </w:del>
+      <w:ins w:id="32" w:author="Duan, Sean (MU-Student)" w:date="2025-04-10T15:25:00Z" w16du:dateUtc="2025-04-10T20:25:00Z">
+        <w:r>
+          <w:t>I</w:t>
+        </w:r>
+      </w:ins>
+      <w:r>
+        <w:t xml:space="preserve"> then</w:t>
       </w:r>
       <w:r>
         <w:t xml:space="preserve"> </w:t>
@@ -235,7 +290,7 @@
       <w:r>
         <w:t xml:space="preserve"> another </w:t>
       </w:r>
-      <w:del w:id="21" w:author="Duan, Sean (MU-Student)" w:date="2025-04-08T16:25:00Z" w16du:dateUtc="2025-04-08T21:25:00Z">
+      <w:del w:id="33" w:author="Duan, Sean (MU-Student)" w:date="2025-04-08T16:25:00Z" w16du:dateUtc="2025-04-08T21:25:00Z">
         <w:r>
           <w:delText xml:space="preserve">series of </w:delText>
         </w:r>
@@ -243,34 +298,24 @@
       <w:r>
         <w:t>experiment</w:t>
       </w:r>
-      <w:del w:id="22" w:author="Duan, Sean (MU-Student)" w:date="2025-04-08T16:25:00Z" w16du:dateUtc="2025-04-08T21:25:00Z">
+      <w:del w:id="34" w:author="Duan, Sean (MU-Student)" w:date="2025-04-08T16:25:00Z" w16du:dateUtc="2025-04-08T21:25:00Z">
         <w:r>
           <w:delText>s</w:delText>
         </w:r>
       </w:del>
       <w:r>
+        <w:t xml:space="preserve"> to understand the effects of </w:t>
+      </w:r>
+      <w:r>
+        <w:t>moral</w:t>
+      </w:r>
+      <w:r>
+        <w:t xml:space="preserve"> conviction manipulation on an expanded set of polarized and non-polarized topics (Study 2).</w:t>
+      </w:r>
+      <w:r>
         <w:t xml:space="preserve"> </w:t>
       </w:r>
-      <w:commentRangeEnd w:id="17"/>
-      <w:r>
-        <w:rPr>
-          <w:rStyle w:val="CommentReference"/>
-        </w:rPr>
-        <w:commentReference w:id="17"/>
-      </w:r>
-      <w:r>
-        <w:t xml:space="preserve">to understand the effects of </w:t>
-      </w:r>
-      <w:r>
-        <w:t>moral</w:t>
-      </w:r>
-      <w:r>
-        <w:t xml:space="preserve"> conviction manipulation on an expanded set of polarized and non-polarized topics (Study 2).</w:t>
-      </w:r>
-      <w:r>
-        <w:t xml:space="preserve"> </w:t>
-      </w:r>
-      <w:del w:id="23" w:author="Shaffer, Victoria" w:date="2025-04-08T08:36:00Z" w16du:dateUtc="2025-04-08T13:36:00Z">
+      <w:del w:id="35" w:author="Shaffer, Victoria" w:date="2025-04-08T08:36:00Z" w16du:dateUtc="2025-04-08T13:36:00Z">
         <w:r>
           <w:delText>We found mixed evidence supporting our first Study 2 hypothesis (H1: the m</w:delText>
         </w:r>
@@ -308,17 +353,17 @@
           <w:delText xml:space="preserve"> </w:delText>
         </w:r>
       </w:del>
-      <w:del w:id="24" w:author="Shaffer, Victoria" w:date="2025-04-08T08:37:00Z" w16du:dateUtc="2025-04-08T13:37:00Z">
+      <w:del w:id="36" w:author="Shaffer, Victoria" w:date="2025-04-08T08:37:00Z" w16du:dateUtc="2025-04-08T13:37:00Z">
         <w:r>
           <w:delText xml:space="preserve">We did not </w:delText>
         </w:r>
       </w:del>
-      <w:ins w:id="25" w:author="Shaffer, Victoria" w:date="2025-04-08T08:37:00Z" w16du:dateUtc="2025-04-08T13:37:00Z">
+      <w:ins w:id="37" w:author="Shaffer, Victoria" w:date="2025-04-08T08:37:00Z" w16du:dateUtc="2025-04-08T13:37:00Z">
         <w:r>
           <w:t xml:space="preserve">There was no </w:t>
         </w:r>
       </w:ins>
-      <w:del w:id="26" w:author="Shaffer, Victoria" w:date="2025-04-08T08:37:00Z" w16du:dateUtc="2025-04-08T13:37:00Z">
+      <w:del w:id="38" w:author="Shaffer, Victoria" w:date="2025-04-08T08:37:00Z" w16du:dateUtc="2025-04-08T13:37:00Z">
         <w:r>
           <w:delText xml:space="preserve">find </w:delText>
         </w:r>
@@ -326,22 +371,22 @@
       <w:r>
         <w:t xml:space="preserve">evidence </w:t>
       </w:r>
-      <w:del w:id="27" w:author="Shaffer, Victoria" w:date="2025-04-08T08:37:00Z" w16du:dateUtc="2025-04-08T13:37:00Z">
+      <w:del w:id="39" w:author="Shaffer, Victoria" w:date="2025-04-08T08:37:00Z" w16du:dateUtc="2025-04-08T13:37:00Z">
         <w:r>
           <w:delText xml:space="preserve">supporting </w:delText>
         </w:r>
       </w:del>
-      <w:ins w:id="28" w:author="Shaffer, Victoria" w:date="2025-04-08T08:37:00Z" w16du:dateUtc="2025-04-08T13:37:00Z">
+      <w:ins w:id="40" w:author="Shaffer, Victoria" w:date="2025-04-08T08:37:00Z" w16du:dateUtc="2025-04-08T13:37:00Z">
         <w:r>
           <w:t xml:space="preserve">to support </w:t>
         </w:r>
       </w:ins>
-      <w:del w:id="29" w:author="Shaffer, Victoria" w:date="2025-04-08T08:37:00Z" w16du:dateUtc="2025-04-08T13:37:00Z">
+      <w:del w:id="41" w:author="Shaffer, Victoria" w:date="2025-04-08T08:37:00Z" w16du:dateUtc="2025-04-08T13:37:00Z">
         <w:r>
           <w:delText xml:space="preserve">our second Study 2 </w:delText>
         </w:r>
       </w:del>
-      <w:ins w:id="30" w:author="Shaffer, Victoria" w:date="2025-04-08T08:37:00Z" w16du:dateUtc="2025-04-08T13:37:00Z">
+      <w:ins w:id="42" w:author="Shaffer, Victoria" w:date="2025-04-08T08:37:00Z" w16du:dateUtc="2025-04-08T13:37:00Z">
         <w:r>
           <w:t xml:space="preserve">the </w:t>
         </w:r>
@@ -349,12 +394,12 @@
       <w:r>
         <w:t>hypothes</w:t>
       </w:r>
-      <w:ins w:id="31" w:author="Shaffer, Victoria" w:date="2025-04-08T08:37:00Z" w16du:dateUtc="2025-04-08T13:37:00Z">
+      <w:ins w:id="43" w:author="Shaffer, Victoria" w:date="2025-04-08T08:37:00Z" w16du:dateUtc="2025-04-08T13:37:00Z">
         <w:r>
           <w:t>e</w:t>
         </w:r>
       </w:ins>
-      <w:del w:id="32" w:author="Shaffer, Victoria" w:date="2025-04-08T08:37:00Z" w16du:dateUtc="2025-04-08T13:37:00Z">
+      <w:del w:id="44" w:author="Shaffer, Victoria" w:date="2025-04-08T08:37:00Z" w16du:dateUtc="2025-04-08T13:37:00Z">
         <w:r>
           <w:delText>i</w:delText>
         </w:r>
@@ -362,7 +407,7 @@
       <w:r>
         <w:t xml:space="preserve">s </w:t>
       </w:r>
-      <w:del w:id="33" w:author="Shaffer, Victoria" w:date="2025-04-08T08:37:00Z" w16du:dateUtc="2025-04-08T13:37:00Z">
+      <w:del w:id="45" w:author="Shaffer, Victoria" w:date="2025-04-08T08:37:00Z" w16du:dateUtc="2025-04-08T13:37:00Z">
         <w:r>
           <w:delText>(H2:</w:delText>
         </w:r>
@@ -370,7 +415,7 @@
           <w:delText xml:space="preserve"> the </w:delText>
         </w:r>
       </w:del>
-      <w:ins w:id="34" w:author="Shaffer, Victoria" w:date="2025-04-08T08:37:00Z" w16du:dateUtc="2025-04-08T13:37:00Z">
+      <w:ins w:id="46" w:author="Shaffer, Victoria" w:date="2025-04-08T08:37:00Z" w16du:dateUtc="2025-04-08T13:37:00Z">
         <w:r>
           <w:t xml:space="preserve">that the </w:t>
         </w:r>
@@ -378,12 +423,12 @@
       <w:r>
         <w:t>two ‘moral’ interventions would increase</w:t>
       </w:r>
-      <w:ins w:id="35" w:author="Shaffer, Victoria" w:date="2025-04-08T08:37:00Z" w16du:dateUtc="2025-04-08T13:37:00Z">
+      <w:ins w:id="47" w:author="Shaffer, Victoria" w:date="2025-04-08T08:37:00Z" w16du:dateUtc="2025-04-08T13:37:00Z">
         <w:r>
           <w:t xml:space="preserve"> moral conviction</w:t>
         </w:r>
       </w:ins>
-      <w:del w:id="36" w:author="Shaffer, Victoria" w:date="2025-04-08T08:37:00Z" w16du:dateUtc="2025-04-08T13:37:00Z">
+      <w:del w:id="48" w:author="Shaffer, Victoria" w:date="2025-04-08T08:37:00Z" w16du:dateUtc="2025-04-08T13:37:00Z">
         <w:r>
           <w:delText>,</w:delText>
         </w:r>
@@ -391,7 +436,7 @@
       <w:r>
         <w:t xml:space="preserve"> and the pragmatic and hedonic interventions would decrease</w:t>
       </w:r>
-      <w:del w:id="37" w:author="Shaffer, Victoria" w:date="2025-04-08T08:37:00Z" w16du:dateUtc="2025-04-08T13:37:00Z">
+      <w:del w:id="49" w:author="Shaffer, Victoria" w:date="2025-04-08T08:37:00Z" w16du:dateUtc="2025-04-08T13:37:00Z">
         <w:r>
           <w:delText>,</w:delText>
         </w:r>
@@ -399,7 +444,7 @@
       <w:r>
         <w:t xml:space="preserve"> moral conviction</w:t>
       </w:r>
-      <w:ins w:id="38" w:author="Shaffer, Victoria" w:date="2025-04-08T08:37:00Z" w16du:dateUtc="2025-04-08T13:37:00Z">
+      <w:ins w:id="50" w:author="Shaffer, Victoria" w:date="2025-04-08T08:37:00Z" w16du:dateUtc="2025-04-08T13:37:00Z">
         <w:r>
           <w:t>,</w:t>
         </w:r>
@@ -407,17 +452,17 @@
       <w:r>
         <w:t xml:space="preserve"> relative to the control</w:t>
       </w:r>
-      <w:ins w:id="39" w:author="Shaffer, Victoria" w:date="2025-04-08T08:37:00Z" w16du:dateUtc="2025-04-08T13:37:00Z">
+      <w:ins w:id="51" w:author="Shaffer, Victoria" w:date="2025-04-08T08:37:00Z" w16du:dateUtc="2025-04-08T13:37:00Z">
         <w:r>
           <w:t xml:space="preserve"> gr</w:t>
         </w:r>
       </w:ins>
-      <w:ins w:id="40" w:author="Shaffer, Victoria" w:date="2025-04-08T08:38:00Z" w16du:dateUtc="2025-04-08T13:38:00Z">
+      <w:ins w:id="52" w:author="Shaffer, Victoria" w:date="2025-04-08T08:38:00Z" w16du:dateUtc="2025-04-08T13:38:00Z">
         <w:r>
           <w:t>oup</w:t>
         </w:r>
       </w:ins>
-      <w:del w:id="41" w:author="Shaffer, Victoria" w:date="2025-04-08T08:37:00Z" w16du:dateUtc="2025-04-08T13:37:00Z">
+      <w:del w:id="53" w:author="Shaffer, Victoria" w:date="2025-04-08T08:37:00Z" w16du:dateUtc="2025-04-08T13:37:00Z">
         <w:r>
           <w:delText>)</w:delText>
         </w:r>
@@ -425,7 +470,7 @@
       <w:r>
         <w:t>.</w:t>
       </w:r>
-      <w:del w:id="42" w:author="Shaffer, Victoria" w:date="2025-04-08T08:38:00Z" w16du:dateUtc="2025-04-08T13:38:00Z">
+      <w:del w:id="54" w:author="Shaffer, Victoria" w:date="2025-04-08T08:38:00Z" w16du:dateUtc="2025-04-08T13:38:00Z">
         <w:r>
           <w:delText xml:space="preserve"> </w:delText>
         </w:r>
@@ -442,12 +487,12 @@
           <w:delText>on perceived moral conviction for any of our four topics.</w:delText>
         </w:r>
       </w:del>
-      <w:ins w:id="43" w:author="Shaffer, Victoria" w:date="2025-04-08T08:38:00Z" w16du:dateUtc="2025-04-08T13:38:00Z">
+      <w:ins w:id="55" w:author="Shaffer, Victoria" w:date="2025-04-08T08:38:00Z" w16du:dateUtc="2025-04-08T13:38:00Z">
         <w:r>
           <w:t xml:space="preserve"> </w:t>
         </w:r>
       </w:ins>
-      <w:ins w:id="44" w:author="Shaffer, Victoria" w:date="2025-04-08T08:41:00Z" w16du:dateUtc="2025-04-08T13:41:00Z">
+      <w:ins w:id="56" w:author="Shaffer, Victoria" w:date="2025-04-08T08:41:00Z" w16du:dateUtc="2025-04-08T13:41:00Z">
         <w:r>
           <w:t xml:space="preserve">While </w:t>
         </w:r>
@@ -456,414 +501,449 @@
     <w:p>
       <w:pPr>
         <w:rPr>
-          <w:rFonts w:ascii="Calibri" w:hAnsi="Calibri" w:cs="Calibri"/>
-          <w:szCs w:val="28"/>
-        </w:rPr>
-        <w:pPrChange w:id="45" w:author="Shaffer, Victoria" w:date="2025-04-08T08:38:00Z" w16du:dateUtc="2025-04-08T13:38:00Z">
+          <w:ins w:id="57" w:author="Duan, Sean (MU-Student)" w:date="2025-04-10T16:13:00Z" w16du:dateUtc="2025-04-10T21:13:00Z"/>
+          <w:rFonts w:ascii="Calibri" w:hAnsi="Calibri" w:cs="Calibri"/>
+          <w:szCs w:val="28"/>
+        </w:rPr>
+      </w:pPr>
+      <w:r>
+        <w:t xml:space="preserve">Study 1 </w:t>
+      </w:r>
+      <w:ins w:id="58" w:author="Shaffer, Victoria" w:date="2025-04-08T08:38:00Z" w16du:dateUtc="2025-04-08T13:38:00Z">
+        <w:r>
+          <w:t>and Study</w:t>
+        </w:r>
+      </w:ins>
+      <w:del w:id="59" w:author="Shaffer, Victoria" w:date="2025-04-08T08:38:00Z" w16du:dateUtc="2025-04-08T13:38:00Z">
+        <w:r>
+          <w:delText>&amp;</w:delText>
+        </w:r>
+      </w:del>
+      <w:r>
+        <w:t xml:space="preserve"> 2</w:t>
+      </w:r>
+      <w:r>
+        <w:t xml:space="preserve"> </w:t>
+      </w:r>
+      <w:del w:id="60" w:author="Shaffer, Victoria" w:date="2025-04-08T08:38:00Z" w16du:dateUtc="2025-04-08T13:38:00Z">
+        <w:r>
+          <w:delText xml:space="preserve">covered </w:delText>
+        </w:r>
+      </w:del>
+      <w:ins w:id="61" w:author="Shaffer, Victoria" w:date="2025-04-08T08:38:00Z" w16du:dateUtc="2025-04-08T13:38:00Z">
+        <w:r>
+          <w:t xml:space="preserve">examined </w:t>
+        </w:r>
+      </w:ins>
+      <w:r>
+        <w:t>th</w:t>
+      </w:r>
+      <w:r>
+        <w:t xml:space="preserve">e impact of moral conviction and social consensus individually, </w:t>
+      </w:r>
+      <w:del w:id="62" w:author="Shaffer, Victoria" w:date="2025-04-08T08:41:00Z" w16du:dateUtc="2025-04-08T13:41:00Z">
+        <w:r>
+          <w:delText>and i</w:delText>
+        </w:r>
+        <w:r>
+          <w:delText xml:space="preserve">n doing so, laid the groundwork for </w:delText>
+        </w:r>
+      </w:del>
+      <w:ins w:id="63" w:author="Shaffer, Victoria" w:date="2025-04-08T08:41:00Z" w16du:dateUtc="2025-04-08T13:41:00Z">
+        <w:r>
+          <w:t xml:space="preserve">the purpose of </w:t>
+        </w:r>
+      </w:ins>
+      <w:r>
+        <w:t xml:space="preserve">Study </w:t>
+      </w:r>
+      <w:r>
+        <w:t>3</w:t>
+      </w:r>
+      <w:del w:id="64" w:author="Shaffer, Victoria" w:date="2025-04-08T08:41:00Z" w16du:dateUtc="2025-04-08T13:41:00Z">
+        <w:r>
+          <w:delText>,</w:delText>
+        </w:r>
+      </w:del>
+      <w:r>
+        <w:t xml:space="preserve"> </w:t>
+      </w:r>
+      <w:ins w:id="65" w:author="Shaffer, Victoria" w:date="2025-04-08T08:41:00Z" w16du:dateUtc="2025-04-08T13:41:00Z">
+        <w:r>
+          <w:t xml:space="preserve">was to </w:t>
+        </w:r>
+      </w:ins>
+      <w:del w:id="66" w:author="Shaffer, Victoria" w:date="2025-04-08T08:41:00Z" w16du:dateUtc="2025-04-08T13:41:00Z">
+        <w:r>
+          <w:delText>an experiment</w:delText>
+        </w:r>
+        <w:r>
+          <w:delText xml:space="preserve"> testing </w:delText>
+        </w:r>
+      </w:del>
+      <w:ins w:id="67" w:author="Shaffer, Victoria" w:date="2025-04-08T08:41:00Z" w16du:dateUtc="2025-04-08T13:41:00Z">
+        <w:r>
+          <w:t xml:space="preserve">test </w:t>
+        </w:r>
+      </w:ins>
+      <w:r>
+        <w:t xml:space="preserve">the </w:t>
+      </w:r>
+      <w:del w:id="68" w:author="Shaffer, Victoria" w:date="2025-04-08T08:41:00Z" w16du:dateUtc="2025-04-08T13:41:00Z">
+        <w:r>
+          <w:delText xml:space="preserve">joint </w:delText>
+        </w:r>
+      </w:del>
+      <w:r>
+        <w:t xml:space="preserve">interaction </w:t>
+      </w:r>
+      <w:del w:id="69" w:author="Shaffer, Victoria" w:date="2025-04-08T08:41:00Z" w16du:dateUtc="2025-04-08T13:41:00Z">
+        <w:r>
+          <w:delText xml:space="preserve">of </w:delText>
+        </w:r>
+      </w:del>
+      <w:ins w:id="70" w:author="Shaffer, Victoria" w:date="2025-04-08T08:41:00Z" w16du:dateUtc="2025-04-08T13:41:00Z">
+        <w:r>
+          <w:t xml:space="preserve">between </w:t>
+        </w:r>
+      </w:ins>
+      <w:ins w:id="71" w:author="Shaffer, Victoria" w:date="2025-04-08T08:42:00Z" w16du:dateUtc="2025-04-08T13:42:00Z">
+        <w:r>
+          <w:t xml:space="preserve">the </w:t>
+        </w:r>
+      </w:ins>
+      <w:r>
+        <w:t xml:space="preserve">social consensus and moral conviction </w:t>
+      </w:r>
+      <w:ins w:id="72" w:author="Shaffer, Victoria" w:date="2025-04-08T08:42:00Z" w16du:dateUtc="2025-04-08T13:42:00Z">
+        <w:r>
+          <w:t xml:space="preserve">manipulations </w:t>
+        </w:r>
+      </w:ins>
+      <w:r>
+        <w:t xml:space="preserve">on support for </w:t>
+      </w:r>
+      <w:del w:id="73" w:author="Shaffer, Victoria" w:date="2025-04-08T08:38:00Z" w16du:dateUtc="2025-04-08T13:38:00Z">
+        <w:r>
+          <w:delText xml:space="preserve">a </w:delText>
+        </w:r>
+      </w:del>
+      <w:r>
+        <w:t xml:space="preserve">polarized </w:t>
+      </w:r>
+      <w:r>
+        <w:t>topic</w:t>
+      </w:r>
+      <w:ins w:id="74" w:author="Shaffer, Victoria" w:date="2025-04-08T08:38:00Z" w16du:dateUtc="2025-04-08T13:38:00Z">
+        <w:r>
+          <w:t>s</w:t>
+        </w:r>
+      </w:ins>
+      <w:r>
+        <w:t>.</w:t>
+      </w:r>
+      <w:r>
+        <w:t xml:space="preserve"> </w:t>
+      </w:r>
+      <w:ins w:id="75" w:author="Shaffer, Victoria" w:date="2025-04-08T08:40:00Z" w16du:dateUtc="2025-04-08T13:40:00Z">
+        <w:r>
+          <w:t xml:space="preserve">Study 3 </w:t>
+        </w:r>
+      </w:ins>
+      <w:ins w:id="76" w:author="Shaffer, Victoria" w:date="2025-04-08T08:42:00Z" w16du:dateUtc="2025-04-08T13:42:00Z">
+        <w:r>
+          <w:t xml:space="preserve">also </w:t>
+        </w:r>
+      </w:ins>
+      <w:ins w:id="77" w:author="Shaffer, Victoria" w:date="2025-04-08T08:40:00Z" w16du:dateUtc="2025-04-08T13:40:00Z">
+        <w:r>
+          <w:t>provided the opportunity to replicate th</w:t>
+        </w:r>
+      </w:ins>
+      <w:ins w:id="78" w:author="Shaffer, Victoria" w:date="2025-04-08T08:41:00Z" w16du:dateUtc="2025-04-08T13:41:00Z">
+        <w:r>
+          <w:t>e findings of Study 1 and Study 2</w:t>
+        </w:r>
+      </w:ins>
+      <w:ins w:id="79" w:author="Shaffer, Victoria" w:date="2025-04-08T08:42:00Z" w16du:dateUtc="2025-04-08T13:42:00Z">
+        <w:r>
+          <w:t>.</w:t>
+        </w:r>
+      </w:ins>
+      <w:ins w:id="80" w:author="Shaffer, Victoria" w:date="2025-04-08T08:41:00Z" w16du:dateUtc="2025-04-08T13:41:00Z">
+        <w:r>
+          <w:t xml:space="preserve"> </w:t>
+        </w:r>
+      </w:ins>
+      <w:ins w:id="81" w:author="Shaffer, Victoria" w:date="2025-04-08T08:42:00Z" w16du:dateUtc="2025-04-08T13:42:00Z">
+        <w:r>
+          <w:t>Study 3 utilized a within-subjects design</w:t>
+        </w:r>
+      </w:ins>
+      <w:ins w:id="82" w:author="Shaffer, Victoria" w:date="2025-04-08T08:43:00Z" w16du:dateUtc="2025-04-08T13:43:00Z">
+        <w:r>
+          <w:t xml:space="preserve"> that measured support for the topics before and after </w:t>
+        </w:r>
+      </w:ins>
+      <w:ins w:id="83" w:author="Shaffer, Victoria" w:date="2025-04-08T08:44:00Z" w16du:dateUtc="2025-04-08T13:44:00Z">
+        <w:r>
+          <w:t xml:space="preserve">each of the four </w:t>
+        </w:r>
+      </w:ins>
+      <w:ins w:id="84" w:author="Shaffer, Victoria" w:date="2025-04-08T08:43:00Z" w16du:dateUtc="2025-04-08T13:43:00Z">
+        <w:r>
+          <w:t>interventions</w:t>
+        </w:r>
+      </w:ins>
+      <w:ins w:id="85" w:author="Shaffer, Victoria" w:date="2025-04-08T08:44:00Z" w16du:dateUtc="2025-04-08T13:44:00Z">
+        <w:r>
+          <w:t xml:space="preserve"> (</w:t>
+        </w:r>
+      </w:ins>
+      <w:ins w:id="86" w:author="Duan, Sean (MU-Student)" w:date="2025-04-10T15:28:00Z" w16du:dateUtc="2025-04-10T20:28:00Z">
+        <w:r>
+          <w:t xml:space="preserve">i.e., </w:t>
+        </w:r>
+      </w:ins>
+      <w:ins w:id="87" w:author="Duan, Sean (MU-Student)" w:date="2025-04-10T15:29:00Z" w16du:dateUtc="2025-04-10T20:29:00Z">
+        <w:r>
+          <w:t xml:space="preserve">2 [high or low social consensus] x 2 [moral essay or pragmatic essay]). </w:t>
+        </w:r>
+      </w:ins>
+      <w:ins w:id="88" w:author="Shaffer, Victoria" w:date="2025-04-08T08:44:00Z" w16du:dateUtc="2025-04-08T13:44:00Z">
+        <w:del w:id="89" w:author="Duan, Sean (MU-Student)" w:date="2025-04-10T15:29:00Z" w16du:dateUtc="2025-04-10T20:29:00Z">
+          <w:r>
+            <w:delText xml:space="preserve">Is this true? If so in </w:delText>
+          </w:r>
+        </w:del>
+      </w:ins>
+      <w:ins w:id="90" w:author="Shaffer, Victoria" w:date="2025-04-08T08:45:00Z" w16du:dateUtc="2025-04-08T13:45:00Z">
+        <w:del w:id="91" w:author="Duan, Sean (MU-Student)" w:date="2025-04-10T15:29:00Z" w16du:dateUtc="2025-04-10T20:29:00Z">
+          <w:r>
+            <w:delText>parentheses</w:delText>
+          </w:r>
+        </w:del>
+      </w:ins>
+      <w:ins w:id="92" w:author="Shaffer, Victoria" w:date="2025-04-08T08:44:00Z" w16du:dateUtc="2025-04-08T13:44:00Z">
+        <w:del w:id="93" w:author="Duan, Sean (MU-Student)" w:date="2025-04-10T15:29:00Z" w16du:dateUtc="2025-04-10T20:29:00Z">
+          <w:r>
+            <w:delText xml:space="preserve"> describe the factorial cross that yielded the four conditions)</w:delText>
+          </w:r>
+        </w:del>
+      </w:ins>
+      <w:ins w:id="94" w:author="Shaffer, Victoria" w:date="2025-04-08T08:43:00Z" w16du:dateUtc="2025-04-08T13:43:00Z">
+        <w:del w:id="95" w:author="Duan, Sean (MU-Student)" w:date="2025-04-10T15:29:00Z" w16du:dateUtc="2025-04-10T20:29:00Z">
+          <w:r>
+            <w:delText xml:space="preserve">. </w:delText>
+          </w:r>
+        </w:del>
+      </w:ins>
+      <w:moveToRangeStart w:id="96" w:author="Shaffer, Victoria" w:date="2025-04-08T08:45:00Z" w:name="move194994336"/>
+      <w:moveTo w:id="97" w:author="Shaffer, Victoria" w:date="2025-04-08T08:45:00Z" w16du:dateUtc="2025-04-08T13:45:00Z">
+        <w:del w:id="98" w:author="Shaffer, Victoria" w:date="2025-04-08T08:45:00Z" w16du:dateUtc="2025-04-08T13:45:00Z">
+          <w:r>
+            <w:delText xml:space="preserve">However, we did </w:delText>
+          </w:r>
+        </w:del>
+      </w:moveTo>
+      <w:ins w:id="99" w:author="Shaffer, Victoria" w:date="2025-04-08T08:45:00Z" w16du:dateUtc="2025-04-08T13:45:00Z">
+        <w:r>
+          <w:t xml:space="preserve">While support for all of the topics increased post-intervention compared to pre-intervention, </w:t>
+        </w:r>
+      </w:ins>
+      <w:moveTo w:id="100" w:author="Shaffer, Victoria" w:date="2025-04-08T08:45:00Z" w16du:dateUtc="2025-04-08T13:45:00Z">
+        <w:del w:id="101" w:author="Shaffer, Victoria" w:date="2025-04-08T08:46:00Z" w16du:dateUtc="2025-04-08T13:46:00Z">
+          <w:r>
+            <w:delText xml:space="preserve">find a significant pre-post intervention increase in support for each topic in all conditions. </w:delText>
+          </w:r>
+        </w:del>
+      </w:moveTo>
+      <w:moveToRangeEnd w:id="96"/>
+      <w:del w:id="102" w:author="Shaffer, Victoria" w:date="2025-04-08T08:46:00Z" w16du:dateUtc="2025-04-08T13:46:00Z">
+        <w:r>
+          <w:delText xml:space="preserve">We did not find evidence supporting </w:delText>
+        </w:r>
+        <w:r>
+          <w:delText xml:space="preserve">our first Study 3 hypothesis (H1: High social consensus would lead to more support for issues). There </w:delText>
+        </w:r>
+      </w:del>
+      <w:ins w:id="103" w:author="Shaffer, Victoria" w:date="2025-04-08T08:46:00Z" w16du:dateUtc="2025-04-08T13:46:00Z">
+        <w:r>
+          <w:t xml:space="preserve">there </w:t>
+        </w:r>
+      </w:ins>
+      <w:r>
+        <w:t xml:space="preserve">was no main effect of </w:t>
+      </w:r>
+      <w:del w:id="104" w:author="Shaffer, Victoria" w:date="2025-04-08T08:46:00Z" w16du:dateUtc="2025-04-08T13:46:00Z">
+        <w:r>
+          <w:delText xml:space="preserve">our </w:delText>
+        </w:r>
+      </w:del>
+      <w:ins w:id="105" w:author="Shaffer, Victoria" w:date="2025-04-08T08:46:00Z" w16du:dateUtc="2025-04-08T13:46:00Z">
+        <w:r>
+          <w:t xml:space="preserve">the </w:t>
+        </w:r>
+      </w:ins>
+      <w:r>
+        <w:t xml:space="preserve">social consensus manipulation on support for any of our three </w:t>
+      </w:r>
+      <w:del w:id="106" w:author="Shaffer, Victoria" w:date="2025-04-08T08:46:00Z" w16du:dateUtc="2025-04-08T13:46:00Z">
+        <w:r>
+          <w:delText xml:space="preserve">Study 3 </w:delText>
+        </w:r>
+      </w:del>
+      <w:r>
+        <w:t>topics (UHC, capital punishment, usage of AI in the workforce)</w:t>
+      </w:r>
+      <w:ins w:id="107" w:author="Shaffer, Victoria" w:date="2025-04-08T08:48:00Z" w16du:dateUtc="2025-04-08T13:48:00Z">
+        <w:r>
+          <w:t>; thus the findings of Study 1 were not replicated with these topics</w:t>
+        </w:r>
+      </w:ins>
+      <w:r>
+        <w:t xml:space="preserve">. </w:t>
+      </w:r>
+      <w:moveFromRangeStart w:id="108" w:author="Shaffer, Victoria" w:date="2025-04-08T08:45:00Z" w:name="move194994336"/>
+      <w:moveFrom w:id="109" w:author="Shaffer, Victoria" w:date="2025-04-08T08:45:00Z" w16du:dateUtc="2025-04-08T13:45:00Z">
+        <w:r>
+          <w:lastRenderedPageBreak/>
+          <w:t xml:space="preserve">However, we did find a significant pre-post intervention increase in support for </w:t>
+        </w:r>
+        <w:r>
+          <w:t>each topic</w:t>
+        </w:r>
+        <w:r>
+          <w:t xml:space="preserve"> in all conditions.</w:t>
+        </w:r>
+        <w:r>
+          <w:t xml:space="preserve"> </w:t>
+        </w:r>
+      </w:moveFrom>
+      <w:moveFromRangeEnd w:id="108"/>
+      <w:r>
+        <w:t xml:space="preserve">Additionally, </w:t>
+      </w:r>
+      <w:del w:id="110" w:author="Shaffer, Victoria" w:date="2025-04-08T08:46:00Z" w16du:dateUtc="2025-04-08T13:46:00Z">
+        <w:r>
+          <w:delText xml:space="preserve">we did </w:delText>
+        </w:r>
+      </w:del>
+      <w:ins w:id="111" w:author="Shaffer, Victoria" w:date="2025-04-08T08:46:00Z" w16du:dateUtc="2025-04-08T13:46:00Z">
+        <w:r>
+          <w:t xml:space="preserve">there was </w:t>
+        </w:r>
+      </w:ins>
+      <w:del w:id="112" w:author="Shaffer, Victoria" w:date="2025-04-08T08:47:00Z" w16du:dateUtc="2025-04-08T13:47:00Z">
+        <w:r>
+          <w:delText xml:space="preserve">not </w:delText>
+        </w:r>
+      </w:del>
+      <w:ins w:id="113" w:author="Shaffer, Victoria" w:date="2025-04-08T08:48:00Z" w16du:dateUtc="2025-04-08T13:48:00Z">
+        <w:r>
+          <w:t xml:space="preserve">no </w:t>
+        </w:r>
+      </w:ins>
+      <w:ins w:id="114" w:author="Shaffer, Victoria" w:date="2025-04-08T08:47:00Z" w16du:dateUtc="2025-04-08T13:47:00Z">
+        <w:r>
+          <w:t xml:space="preserve">significant interaction between the two </w:t>
+        </w:r>
+        <w:r>
+          <w:t xml:space="preserve">factors of moral conviction and social consensus </w:t>
+        </w:r>
+      </w:ins>
+      <w:del w:id="115" w:author="Shaffer, Victoria" w:date="2025-04-08T08:46:00Z" w16du:dateUtc="2025-04-08T13:46:00Z">
+        <w:r>
+          <w:delText xml:space="preserve">find </w:delText>
+        </w:r>
+      </w:del>
+      <w:ins w:id="116" w:author="Shaffer, Victoria" w:date="2025-04-08T08:48:00Z" w16du:dateUtc="2025-04-08T13:48:00Z">
+        <w:r>
+          <w:t>on support for the topics</w:t>
+        </w:r>
+      </w:ins>
+      <w:del w:id="117" w:author="Shaffer, Victoria" w:date="2025-04-08T08:48:00Z" w16du:dateUtc="2025-04-08T13:48:00Z">
+        <w:r>
+          <w:delText xml:space="preserve">evidence </w:delText>
+        </w:r>
+      </w:del>
+      <w:del w:id="118" w:author="Shaffer, Victoria" w:date="2025-04-08T08:46:00Z" w16du:dateUtc="2025-04-08T13:46:00Z">
+        <w:r>
+          <w:delText xml:space="preserve">supporting </w:delText>
+        </w:r>
+      </w:del>
+      <w:del w:id="119" w:author="Shaffer, Victoria" w:date="2025-04-08T08:48:00Z" w16du:dateUtc="2025-04-08T13:48:00Z">
+        <w:r>
+          <w:delText>our second Study 3 hypothesis</w:delText>
+        </w:r>
+        <w:r>
+          <w:delText xml:space="preserve"> (H2:</w:delText>
+        </w:r>
+        <w:r>
+          <w:rPr>
+            <w:rFonts w:ascii="Calibri" w:hAnsi="Calibri" w:cs="Calibri"/>
+            <w:szCs w:val="28"/>
+          </w:rPr>
+          <w:delText xml:space="preserve"> </w:delText>
+        </w:r>
+        <w:r>
+          <w:rPr>
+            <w:rFonts w:ascii="Calibri" w:hAnsi="Calibri" w:cs="Calibri"/>
+            <w:szCs w:val="28"/>
+          </w:rPr>
+          <w:delText>increased moral conviction will reduce the effect of social consensus and decreased moral conviction will increase the effect of social consensus</w:delText>
+        </w:r>
+        <w:r>
+          <w:rPr>
+            <w:rFonts w:ascii="Calibri" w:hAnsi="Calibri" w:cs="Calibri"/>
+            <w:szCs w:val="28"/>
+          </w:rPr>
+          <w:delText>)</w:delText>
+        </w:r>
+        <w:r>
+          <w:rPr>
+            <w:rFonts w:ascii="Calibri" w:hAnsi="Calibri" w:cs="Calibri"/>
+            <w:szCs w:val="28"/>
+          </w:rPr>
+          <w:delText>.</w:delText>
+        </w:r>
+        <w:r>
+          <w:rPr>
+            <w:rFonts w:ascii="Calibri" w:hAnsi="Calibri" w:cs="Calibri"/>
+            <w:szCs w:val="28"/>
+          </w:rPr>
+          <w:delText xml:space="preserve"> There was no significant interaction between the effects of our social consensus and moral conviction manipulations</w:delText>
+        </w:r>
+      </w:del>
+      <w:r>
+        <w:rPr>
+          <w:rFonts w:ascii="Calibri" w:hAnsi="Calibri" w:cs="Calibri"/>
+          <w:szCs w:val="28"/>
+        </w:rPr>
+        <w:t>.</w:t>
+      </w:r>
+      <w:ins w:id="120" w:author="Shaffer, Victoria" w:date="2025-04-08T08:48:00Z" w16du:dateUtc="2025-04-08T13:48:00Z">
+        <w:r>
+          <w:rPr>
+            <w:rFonts w:ascii="Calibri" w:hAnsi="Calibri" w:cs="Calibri"/>
+            <w:szCs w:val="28"/>
+          </w:rPr>
+          <w:t xml:space="preserve"> </w:t>
+        </w:r>
+      </w:ins>
+    </w:p>
+    <w:p>
+      <w:pPr>
+        <w:pStyle w:val="Heading1"/>
+        <w:pPrChange w:id="121" w:author="Duan, Sean (MU-Student)" w:date="2025-04-10T16:13:00Z" w16du:dateUtc="2025-04-10T21:13:00Z">
           <w:pPr>
             <w:ind w:firstLine="720"/>
           </w:pPr>
         </w:pPrChange>
       </w:pPr>
-      <w:r>
-        <w:t xml:space="preserve">Study 1 </w:t>
-      </w:r>
-      <w:ins w:id="46" w:author="Shaffer, Victoria" w:date="2025-04-08T08:38:00Z" w16du:dateUtc="2025-04-08T13:38:00Z">
-        <w:r>
-          <w:t>and Study</w:t>
-        </w:r>
-      </w:ins>
-      <w:del w:id="47" w:author="Shaffer, Victoria" w:date="2025-04-08T08:38:00Z" w16du:dateUtc="2025-04-08T13:38:00Z">
-        <w:r>
-          <w:delText>&amp;</w:delText>
-        </w:r>
-      </w:del>
-      <w:r>
-        <w:t xml:space="preserve"> 2</w:t>
-      </w:r>
-      <w:r>
-        <w:t xml:space="preserve"> </w:t>
-      </w:r>
-      <w:del w:id="48" w:author="Shaffer, Victoria" w:date="2025-04-08T08:38:00Z" w16du:dateUtc="2025-04-08T13:38:00Z">
-        <w:r>
-          <w:delText xml:space="preserve">covered </w:delText>
-        </w:r>
-      </w:del>
-      <w:ins w:id="49" w:author="Shaffer, Victoria" w:date="2025-04-08T08:38:00Z" w16du:dateUtc="2025-04-08T13:38:00Z">
-        <w:r>
-          <w:t xml:space="preserve">examined </w:t>
-        </w:r>
-      </w:ins>
-      <w:r>
-        <w:t>th</w:t>
-      </w:r>
-      <w:r>
-        <w:t xml:space="preserve">e impact of moral conviction and social consensus individually, </w:t>
-      </w:r>
-      <w:del w:id="50" w:author="Shaffer, Victoria" w:date="2025-04-08T08:41:00Z" w16du:dateUtc="2025-04-08T13:41:00Z">
-        <w:r>
-          <w:delText>and i</w:delText>
-        </w:r>
-        <w:r>
-          <w:delText xml:space="preserve">n doing so, laid the groundwork for </w:delText>
-        </w:r>
-      </w:del>
-      <w:ins w:id="51" w:author="Shaffer, Victoria" w:date="2025-04-08T08:41:00Z" w16du:dateUtc="2025-04-08T13:41:00Z">
-        <w:r>
-          <w:t xml:space="preserve">the purpose of </w:t>
-        </w:r>
-      </w:ins>
-      <w:r>
-        <w:t xml:space="preserve">Study </w:t>
-      </w:r>
-      <w:r>
-        <w:t>3</w:t>
-      </w:r>
-      <w:del w:id="52" w:author="Shaffer, Victoria" w:date="2025-04-08T08:41:00Z" w16du:dateUtc="2025-04-08T13:41:00Z">
-        <w:r>
-          <w:delText>,</w:delText>
-        </w:r>
-      </w:del>
-      <w:r>
-        <w:t xml:space="preserve"> </w:t>
-      </w:r>
-      <w:ins w:id="53" w:author="Shaffer, Victoria" w:date="2025-04-08T08:41:00Z" w16du:dateUtc="2025-04-08T13:41:00Z">
-        <w:r>
-          <w:t xml:space="preserve">was to </w:t>
-        </w:r>
-      </w:ins>
-      <w:del w:id="54" w:author="Shaffer, Victoria" w:date="2025-04-08T08:41:00Z" w16du:dateUtc="2025-04-08T13:41:00Z">
-        <w:r>
-          <w:delText>an experiment</w:delText>
-        </w:r>
-        <w:r>
-          <w:delText xml:space="preserve"> testing </w:delText>
-        </w:r>
-      </w:del>
-      <w:ins w:id="55" w:author="Shaffer, Victoria" w:date="2025-04-08T08:41:00Z" w16du:dateUtc="2025-04-08T13:41:00Z">
-        <w:r>
-          <w:t xml:space="preserve">test </w:t>
-        </w:r>
-      </w:ins>
-      <w:r>
-        <w:t xml:space="preserve">the </w:t>
-      </w:r>
-      <w:del w:id="56" w:author="Shaffer, Victoria" w:date="2025-04-08T08:41:00Z" w16du:dateUtc="2025-04-08T13:41:00Z">
-        <w:r>
-          <w:delText xml:space="preserve">joint </w:delText>
-        </w:r>
-      </w:del>
-      <w:r>
-        <w:t xml:space="preserve">interaction </w:t>
-      </w:r>
-      <w:del w:id="57" w:author="Shaffer, Victoria" w:date="2025-04-08T08:41:00Z" w16du:dateUtc="2025-04-08T13:41:00Z">
-        <w:r>
-          <w:delText xml:space="preserve">of </w:delText>
-        </w:r>
-      </w:del>
-      <w:ins w:id="58" w:author="Shaffer, Victoria" w:date="2025-04-08T08:41:00Z" w16du:dateUtc="2025-04-08T13:41:00Z">
-        <w:r>
-          <w:t xml:space="preserve">between </w:t>
-        </w:r>
-      </w:ins>
-      <w:ins w:id="59" w:author="Shaffer, Victoria" w:date="2025-04-08T08:42:00Z" w16du:dateUtc="2025-04-08T13:42:00Z">
-        <w:r>
-          <w:t xml:space="preserve">the </w:t>
-        </w:r>
-      </w:ins>
-      <w:r>
-        <w:t xml:space="preserve">social consensus and moral conviction </w:t>
-      </w:r>
-      <w:ins w:id="60" w:author="Shaffer, Victoria" w:date="2025-04-08T08:42:00Z" w16du:dateUtc="2025-04-08T13:42:00Z">
-        <w:r>
-          <w:t xml:space="preserve">manipulations </w:t>
-        </w:r>
-      </w:ins>
-      <w:r>
-        <w:t xml:space="preserve">on support for </w:t>
-      </w:r>
-      <w:del w:id="61" w:author="Shaffer, Victoria" w:date="2025-04-08T08:38:00Z" w16du:dateUtc="2025-04-08T13:38:00Z">
-        <w:r>
-          <w:delText xml:space="preserve">a </w:delText>
-        </w:r>
-      </w:del>
-      <w:r>
-        <w:t xml:space="preserve">polarized </w:t>
-      </w:r>
-      <w:r>
-        <w:t>topic</w:t>
-      </w:r>
-      <w:ins w:id="62" w:author="Shaffer, Victoria" w:date="2025-04-08T08:38:00Z" w16du:dateUtc="2025-04-08T13:38:00Z">
-        <w:r>
-          <w:t>s</w:t>
-        </w:r>
-      </w:ins>
-      <w:r>
-        <w:t>.</w:t>
-      </w:r>
-      <w:r>
-        <w:t xml:space="preserve"> </w:t>
-      </w:r>
-      <w:ins w:id="63" w:author="Shaffer, Victoria" w:date="2025-04-08T08:40:00Z" w16du:dateUtc="2025-04-08T13:40:00Z">
-        <w:r>
-          <w:t xml:space="preserve">Study 3 </w:t>
-        </w:r>
-      </w:ins>
-      <w:ins w:id="64" w:author="Shaffer, Victoria" w:date="2025-04-08T08:42:00Z" w16du:dateUtc="2025-04-08T13:42:00Z">
-        <w:r>
-          <w:t xml:space="preserve">also </w:t>
-        </w:r>
-      </w:ins>
-      <w:ins w:id="65" w:author="Shaffer, Victoria" w:date="2025-04-08T08:40:00Z" w16du:dateUtc="2025-04-08T13:40:00Z">
-        <w:r>
-          <w:t>provided the opportunity to replicate th</w:t>
-        </w:r>
-      </w:ins>
-      <w:ins w:id="66" w:author="Shaffer, Victoria" w:date="2025-04-08T08:41:00Z" w16du:dateUtc="2025-04-08T13:41:00Z">
-        <w:r>
-          <w:t>e findings of Study 1 and Study 2</w:t>
-        </w:r>
-      </w:ins>
-      <w:ins w:id="67" w:author="Shaffer, Victoria" w:date="2025-04-08T08:42:00Z" w16du:dateUtc="2025-04-08T13:42:00Z">
-        <w:r>
-          <w:t>.</w:t>
-        </w:r>
-      </w:ins>
-      <w:ins w:id="68" w:author="Shaffer, Victoria" w:date="2025-04-08T08:41:00Z" w16du:dateUtc="2025-04-08T13:41:00Z">
-        <w:r>
-          <w:t xml:space="preserve"> </w:t>
-        </w:r>
-      </w:ins>
-      <w:ins w:id="69" w:author="Shaffer, Victoria" w:date="2025-04-08T08:42:00Z" w16du:dateUtc="2025-04-08T13:42:00Z">
-        <w:r>
-          <w:t>Study 3 utilized a within-subjects design</w:t>
-        </w:r>
-      </w:ins>
-      <w:ins w:id="70" w:author="Shaffer, Victoria" w:date="2025-04-08T08:43:00Z" w16du:dateUtc="2025-04-08T13:43:00Z">
-        <w:r>
-          <w:t xml:space="preserve"> that measured support for the topics before and after </w:t>
-        </w:r>
-      </w:ins>
-      <w:ins w:id="71" w:author="Shaffer, Victoria" w:date="2025-04-08T08:44:00Z" w16du:dateUtc="2025-04-08T13:44:00Z">
-        <w:r>
-          <w:t xml:space="preserve">each of the four </w:t>
-        </w:r>
-      </w:ins>
-      <w:ins w:id="72" w:author="Shaffer, Victoria" w:date="2025-04-08T08:43:00Z" w16du:dateUtc="2025-04-08T13:43:00Z">
-        <w:r>
-          <w:t>interventions</w:t>
-        </w:r>
-      </w:ins>
-      <w:ins w:id="73" w:author="Shaffer, Victoria" w:date="2025-04-08T08:44:00Z" w16du:dateUtc="2025-04-08T13:44:00Z">
-        <w:r>
-          <w:t xml:space="preserve"> (Is this true? If so in </w:t>
-        </w:r>
-      </w:ins>
-      <w:ins w:id="74" w:author="Shaffer, Victoria" w:date="2025-04-08T08:45:00Z" w16du:dateUtc="2025-04-08T13:45:00Z">
-        <w:r>
-          <w:t>parentheses</w:t>
-        </w:r>
-      </w:ins>
-      <w:ins w:id="75" w:author="Shaffer, Victoria" w:date="2025-04-08T08:44:00Z" w16du:dateUtc="2025-04-08T13:44:00Z">
-        <w:r>
-          <w:t xml:space="preserve"> describe the factorial cross that yielded the four conditions)</w:t>
-        </w:r>
-      </w:ins>
-      <w:ins w:id="76" w:author="Shaffer, Victoria" w:date="2025-04-08T08:43:00Z" w16du:dateUtc="2025-04-08T13:43:00Z">
-        <w:r>
-          <w:t xml:space="preserve">. </w:t>
-        </w:r>
-      </w:ins>
-      <w:moveToRangeStart w:id="77" w:author="Shaffer, Victoria" w:date="2025-04-08T08:45:00Z" w:name="move194994336"/>
-      <w:moveTo w:id="78" w:author="Shaffer, Victoria" w:date="2025-04-08T08:45:00Z" w16du:dateUtc="2025-04-08T13:45:00Z">
-        <w:del w:id="79" w:author="Shaffer, Victoria" w:date="2025-04-08T08:45:00Z" w16du:dateUtc="2025-04-08T13:45:00Z">
-          <w:r>
-            <w:delText xml:space="preserve">However, we did </w:delText>
-          </w:r>
-        </w:del>
-      </w:moveTo>
-      <w:ins w:id="80" w:author="Shaffer, Victoria" w:date="2025-04-08T08:45:00Z" w16du:dateUtc="2025-04-08T13:45:00Z">
-        <w:r>
-          <w:t xml:space="preserve">While support for all of the topics increased post-intervention compared to pre-intervention, </w:t>
-        </w:r>
-      </w:ins>
-      <w:moveTo w:id="81" w:author="Shaffer, Victoria" w:date="2025-04-08T08:45:00Z" w16du:dateUtc="2025-04-08T13:45:00Z">
-        <w:del w:id="82" w:author="Shaffer, Victoria" w:date="2025-04-08T08:46:00Z" w16du:dateUtc="2025-04-08T13:46:00Z">
-          <w:r>
-            <w:delText xml:space="preserve">find a significant pre-post intervention increase in support for each topic in all conditions. </w:delText>
-          </w:r>
-        </w:del>
-      </w:moveTo>
-      <w:moveToRangeEnd w:id="77"/>
-      <w:del w:id="83" w:author="Shaffer, Victoria" w:date="2025-04-08T08:46:00Z" w16du:dateUtc="2025-04-08T13:46:00Z">
-        <w:r>
-          <w:delText xml:space="preserve">We did not find evidence supporting </w:delText>
-        </w:r>
-        <w:r>
-          <w:delText xml:space="preserve">our first Study 3 hypothesis (H1: High social consensus would lead to more support for issues). There </w:delText>
-        </w:r>
-      </w:del>
-      <w:ins w:id="84" w:author="Shaffer, Victoria" w:date="2025-04-08T08:46:00Z" w16du:dateUtc="2025-04-08T13:46:00Z">
-        <w:r>
-          <w:t xml:space="preserve">there </w:t>
-        </w:r>
-      </w:ins>
-      <w:r>
-        <w:t xml:space="preserve">was no main effect of </w:t>
-      </w:r>
-      <w:del w:id="85" w:author="Shaffer, Victoria" w:date="2025-04-08T08:46:00Z" w16du:dateUtc="2025-04-08T13:46:00Z">
-        <w:r>
-          <w:delText xml:space="preserve">our </w:delText>
-        </w:r>
-      </w:del>
-      <w:ins w:id="86" w:author="Shaffer, Victoria" w:date="2025-04-08T08:46:00Z" w16du:dateUtc="2025-04-08T13:46:00Z">
-        <w:r>
-          <w:t xml:space="preserve">the </w:t>
-        </w:r>
-      </w:ins>
-      <w:r>
-        <w:t xml:space="preserve">social consensus manipulation on support for any of our three </w:t>
-      </w:r>
-      <w:del w:id="87" w:author="Shaffer, Victoria" w:date="2025-04-08T08:46:00Z" w16du:dateUtc="2025-04-08T13:46:00Z">
-        <w:r>
-          <w:delText xml:space="preserve">Study 3 </w:delText>
-        </w:r>
-      </w:del>
-      <w:r>
-        <w:t>topics (UHC, capital punishment, usage of AI in the workforce)</w:t>
-      </w:r>
-      <w:ins w:id="88" w:author="Shaffer, Victoria" w:date="2025-04-08T08:48:00Z" w16du:dateUtc="2025-04-08T13:48:00Z">
-        <w:r>
-          <w:t>; thus the findings of Study 1 were not replicated with these topics</w:t>
-        </w:r>
-      </w:ins>
-      <w:r>
-        <w:t xml:space="preserve">. </w:t>
-      </w:r>
-      <w:moveFromRangeStart w:id="89" w:author="Shaffer, Victoria" w:date="2025-04-08T08:45:00Z" w:name="move194994336"/>
-      <w:moveFrom w:id="90" w:author="Shaffer, Victoria" w:date="2025-04-08T08:45:00Z" w16du:dateUtc="2025-04-08T13:45:00Z">
-        <w:r>
-          <w:t xml:space="preserve">However, we did find a significant pre-post intervention increase in support for </w:t>
-        </w:r>
-        <w:r>
-          <w:t>each topic</w:t>
-        </w:r>
-        <w:r>
-          <w:t xml:space="preserve"> in all conditions.</w:t>
-        </w:r>
-        <w:r>
-          <w:t xml:space="preserve"> </w:t>
-        </w:r>
-      </w:moveFrom>
-      <w:moveFromRangeEnd w:id="89"/>
-      <w:r>
-        <w:t xml:space="preserve">Additionally, </w:t>
-      </w:r>
-      <w:del w:id="91" w:author="Shaffer, Victoria" w:date="2025-04-08T08:46:00Z" w16du:dateUtc="2025-04-08T13:46:00Z">
-        <w:r>
-          <w:delText xml:space="preserve">we did </w:delText>
-        </w:r>
-      </w:del>
-      <w:ins w:id="92" w:author="Shaffer, Victoria" w:date="2025-04-08T08:46:00Z" w16du:dateUtc="2025-04-08T13:46:00Z">
-        <w:r>
-          <w:t xml:space="preserve">there was </w:t>
-        </w:r>
-      </w:ins>
-      <w:del w:id="93" w:author="Shaffer, Victoria" w:date="2025-04-08T08:47:00Z" w16du:dateUtc="2025-04-08T13:47:00Z">
-        <w:r>
-          <w:delText xml:space="preserve">not </w:delText>
-        </w:r>
-      </w:del>
-      <w:ins w:id="94" w:author="Shaffer, Victoria" w:date="2025-04-08T08:48:00Z" w16du:dateUtc="2025-04-08T13:48:00Z">
-        <w:r>
-          <w:t xml:space="preserve">no </w:t>
-        </w:r>
-      </w:ins>
-      <w:ins w:id="95" w:author="Shaffer, Victoria" w:date="2025-04-08T08:47:00Z" w16du:dateUtc="2025-04-08T13:47:00Z">
-        <w:r>
-          <w:t xml:space="preserve">significant interaction between the two </w:t>
-        </w:r>
-        <w:r>
-          <w:t xml:space="preserve">factors of moral conviction and social consensus </w:t>
-        </w:r>
-      </w:ins>
-      <w:del w:id="96" w:author="Shaffer, Victoria" w:date="2025-04-08T08:46:00Z" w16du:dateUtc="2025-04-08T13:46:00Z">
-        <w:r>
-          <w:delText xml:space="preserve">find </w:delText>
-        </w:r>
-      </w:del>
-      <w:ins w:id="97" w:author="Shaffer, Victoria" w:date="2025-04-08T08:48:00Z" w16du:dateUtc="2025-04-08T13:48:00Z">
-        <w:r>
-          <w:t>on support for the topics</w:t>
-        </w:r>
-      </w:ins>
-      <w:del w:id="98" w:author="Shaffer, Victoria" w:date="2025-04-08T08:48:00Z" w16du:dateUtc="2025-04-08T13:48:00Z">
-        <w:r>
-          <w:delText xml:space="preserve">evidence </w:delText>
-        </w:r>
-      </w:del>
-      <w:del w:id="99" w:author="Shaffer, Victoria" w:date="2025-04-08T08:46:00Z" w16du:dateUtc="2025-04-08T13:46:00Z">
-        <w:r>
-          <w:delText xml:space="preserve">supporting </w:delText>
-        </w:r>
-      </w:del>
-      <w:del w:id="100" w:author="Shaffer, Victoria" w:date="2025-04-08T08:48:00Z" w16du:dateUtc="2025-04-08T13:48:00Z">
-        <w:r>
-          <w:delText>our second Study 3 hypothesis</w:delText>
-        </w:r>
-        <w:r>
-          <w:delText xml:space="preserve"> (H2:</w:delText>
-        </w:r>
-        <w:r>
-          <w:rPr>
-            <w:rFonts w:ascii="Calibri" w:hAnsi="Calibri" w:cs="Calibri"/>
-            <w:szCs w:val="28"/>
-          </w:rPr>
-          <w:delText xml:space="preserve"> </w:delText>
-        </w:r>
-        <w:r>
-          <w:rPr>
-            <w:rFonts w:ascii="Calibri" w:hAnsi="Calibri" w:cs="Calibri"/>
-            <w:szCs w:val="28"/>
-          </w:rPr>
-          <w:delText>increased moral conviction will reduce the effect of social consensus and decreased moral conviction will increase the effect of social consensus</w:delText>
-        </w:r>
-        <w:r>
-          <w:rPr>
-            <w:rFonts w:ascii="Calibri" w:hAnsi="Calibri" w:cs="Calibri"/>
-            <w:szCs w:val="28"/>
-          </w:rPr>
-          <w:delText>)</w:delText>
-        </w:r>
-        <w:r>
-          <w:rPr>
-            <w:rFonts w:ascii="Calibri" w:hAnsi="Calibri" w:cs="Calibri"/>
-            <w:szCs w:val="28"/>
-          </w:rPr>
-          <w:delText>.</w:delText>
-        </w:r>
-        <w:r>
-          <w:rPr>
-            <w:rFonts w:ascii="Calibri" w:hAnsi="Calibri" w:cs="Calibri"/>
-            <w:szCs w:val="28"/>
-          </w:rPr>
-          <w:delText xml:space="preserve"> There was no significant interaction between the effects of our social consensus and moral conviction manipulations</w:delText>
-        </w:r>
-      </w:del>
-      <w:r>
-        <w:rPr>
-          <w:rFonts w:ascii="Calibri" w:hAnsi="Calibri" w:cs="Calibri"/>
-          <w:szCs w:val="28"/>
-        </w:rPr>
-        <w:t>.</w:t>
-      </w:r>
-      <w:ins w:id="101" w:author="Shaffer, Victoria" w:date="2025-04-08T08:48:00Z" w16du:dateUtc="2025-04-08T13:48:00Z">
-        <w:r>
-          <w:rPr>
-            <w:rFonts w:ascii="Calibri" w:hAnsi="Calibri" w:cs="Calibri"/>
-            <w:szCs w:val="28"/>
-          </w:rPr>
-          <w:t xml:space="preserve"> </w:t>
+      <w:ins w:id="122" w:author="Duan, Sean (MU-Student)" w:date="2025-04-10T16:13:00Z" w16du:dateUtc="2025-04-10T21:13:00Z">
+        <w:r>
+          <w:t>Discussion</w:t>
         </w:r>
       </w:ins>
     </w:p>
@@ -880,15 +960,82 @@
           <w:rFonts w:ascii="Calibri" w:hAnsi="Calibri" w:cs="Calibri"/>
           <w:szCs w:val="28"/>
         </w:rPr>
-        <w:lastRenderedPageBreak/>
-        <w:t xml:space="preserve">In light of the full set of results, some preliminary conclusions seem reasonable to draw. We were not </w:t>
-      </w:r>
-      <w:r>
-        <w:rPr>
-          <w:rFonts w:ascii="Calibri" w:hAnsi="Calibri" w:cs="Calibri"/>
-          <w:szCs w:val="28"/>
-        </w:rPr>
-        <w:t>successful at empirically replicating the finding that moral conviction inoculates individuals from the effects of social consensus (Skitka, 2021)</w:t>
+        <w:t xml:space="preserve">In light of the full set of results, some preliminary conclusions seem reasonable to draw. </w:t>
+      </w:r>
+      <w:del w:id="123" w:author="Duan, Sean (MU-Student)" w:date="2025-04-10T16:14:00Z" w16du:dateUtc="2025-04-10T21:14:00Z">
+        <w:r>
+          <w:rPr>
+            <w:rFonts w:ascii="Calibri" w:hAnsi="Calibri" w:cs="Calibri"/>
+            <w:szCs w:val="28"/>
+          </w:rPr>
+          <w:delText xml:space="preserve">We </w:delText>
+        </w:r>
+      </w:del>
+      <w:ins w:id="124" w:author="Duan, Sean (MU-Student)" w:date="2025-04-10T16:14:00Z" w16du:dateUtc="2025-04-10T21:14:00Z">
+        <w:r>
+          <w:rPr>
+            <w:rFonts w:ascii="Calibri" w:hAnsi="Calibri" w:cs="Calibri"/>
+            <w:szCs w:val="28"/>
+          </w:rPr>
+          <w:t xml:space="preserve">I </w:t>
+        </w:r>
+      </w:ins>
+      <w:r>
+        <w:rPr>
+          <w:rFonts w:ascii="Calibri" w:hAnsi="Calibri" w:cs="Calibri"/>
+          <w:szCs w:val="28"/>
+        </w:rPr>
+        <w:t>w</w:t>
+      </w:r>
+      <w:del w:id="125" w:author="Duan, Sean (MU-Student)" w:date="2025-04-10T16:14:00Z" w16du:dateUtc="2025-04-10T21:14:00Z">
+        <w:r>
+          <w:rPr>
+            <w:rFonts w:ascii="Calibri" w:hAnsi="Calibri" w:cs="Calibri"/>
+            <w:szCs w:val="28"/>
+          </w:rPr>
+          <w:delText>ere</w:delText>
+        </w:r>
+      </w:del>
+      <w:proofErr w:type="gramStart"/>
+      <w:ins w:id="126" w:author="Duan, Sean (MU-Student)" w:date="2025-04-10T16:14:00Z" w16du:dateUtc="2025-04-10T21:14:00Z">
+        <w:r>
+          <w:rPr>
+            <w:rFonts w:ascii="Calibri" w:hAnsi="Calibri" w:cs="Calibri"/>
+            <w:szCs w:val="28"/>
+          </w:rPr>
+          <w:t>as</w:t>
+        </w:r>
+      </w:ins>
+      <w:proofErr w:type="gramEnd"/>
+      <w:r>
+        <w:rPr>
+          <w:rFonts w:ascii="Calibri" w:hAnsi="Calibri" w:cs="Calibri"/>
+          <w:szCs w:val="28"/>
+        </w:rPr>
+        <w:t xml:space="preserve"> not </w:t>
+      </w:r>
+      <w:r>
+        <w:rPr>
+          <w:rFonts w:ascii="Calibri" w:hAnsi="Calibri" w:cs="Calibri"/>
+          <w:szCs w:val="28"/>
+        </w:rPr>
+        <w:t>successful at empirically replicating the finding that moral conviction inoculates individuals from the effects of social consensus (</w:t>
+      </w:r>
+      <w:proofErr w:type="spellStart"/>
+      <w:r>
+        <w:rPr>
+          <w:rFonts w:ascii="Calibri" w:hAnsi="Calibri" w:cs="Calibri"/>
+          <w:szCs w:val="28"/>
+        </w:rPr>
+        <w:t>Skitka</w:t>
+      </w:r>
+      <w:proofErr w:type="spellEnd"/>
+      <w:r>
+        <w:rPr>
+          <w:rFonts w:ascii="Calibri" w:hAnsi="Calibri" w:cs="Calibri"/>
+          <w:szCs w:val="28"/>
+        </w:rPr>
+        <w:t>, 2021)</w:t>
       </w:r>
       <w:r>
         <w:rPr>
@@ -916,7 +1063,23 @@
           <w:rFonts w:ascii="Calibri" w:hAnsi="Calibri" w:cs="Calibri"/>
           <w:szCs w:val="28"/>
         </w:rPr>
-        <w:t xml:space="preserve"> increases perceptions of moral conviction (Kodapanakkal 2021</w:t>
+        <w:t xml:space="preserve"> increases perceptions of moral conviction (</w:t>
+      </w:r>
+      <w:proofErr w:type="spellStart"/>
+      <w:r>
+        <w:rPr>
+          <w:rFonts w:ascii="Calibri" w:hAnsi="Calibri" w:cs="Calibri"/>
+          <w:szCs w:val="28"/>
+        </w:rPr>
+        <w:t>Kodapanakkal</w:t>
+      </w:r>
+      <w:proofErr w:type="spellEnd"/>
+      <w:r>
+        <w:rPr>
+          <w:rFonts w:ascii="Calibri" w:hAnsi="Calibri" w:cs="Calibri"/>
+          <w:szCs w:val="28"/>
+        </w:rPr>
+        <w:t xml:space="preserve"> 2021</w:t>
       </w:r>
       <w:r>
         <w:rPr>
@@ -974,36 +1137,327 @@
           <w:rFonts w:ascii="Calibri" w:hAnsi="Calibri" w:cs="Calibri"/>
           <w:szCs w:val="28"/>
         </w:rPr>
-        <w:t xml:space="preserve">Additionally, we were not able to find support for the existence of an </w:t>
-      </w:r>
-      <w:commentRangeStart w:id="102"/>
-      <w:r>
-        <w:rPr>
-          <w:rFonts w:ascii="Calibri" w:hAnsi="Calibri" w:cs="Calibri"/>
-          <w:szCs w:val="28"/>
-        </w:rPr>
-        <w:t xml:space="preserve">interaction </w:t>
-      </w:r>
-      <w:commentRangeEnd w:id="102"/>
-      <w:r>
-        <w:rPr>
-          <w:rStyle w:val="CommentReference"/>
-        </w:rPr>
-        <w:commentReference w:id="102"/>
-      </w:r>
-      <w:r>
-        <w:rPr>
-          <w:rFonts w:ascii="Calibri" w:hAnsi="Calibri" w:cs="Calibri"/>
-          <w:szCs w:val="28"/>
-        </w:rPr>
-        <w:t>between social consensus and moral conviction. One conclusion is that this potentially stems from the difficulty we had in successfully manipulating moral conviction. Thus, after developing further improvements in moral conviction manipulation, we could plausibly replicate this study and see significant results. However, another explanation is due to the shared orientation of the arguments in Study 3; all of the essays were ‘in favor’ of the topic in question. A plausible conclusion is that the directionality of the persuasive arguments (e.g., all in favor) was the most significant factor, as that interpretation falls in line with the results we observed.</w:t>
-      </w:r>
-      <w:r>
-        <w:rPr>
-          <w:rFonts w:ascii="Calibri" w:hAnsi="Calibri" w:cs="Calibri"/>
-          <w:szCs w:val="28"/>
-        </w:rPr>
-        <w:t xml:space="preserve"> We could investigate this further in future studies by presenting persuasive essays that are both in favor and opposition to the topic in question.</w:t>
+        <w:t xml:space="preserve">Additionally, </w:t>
+      </w:r>
+      <w:del w:id="127" w:author="Duan, Sean (MU-Student)" w:date="2025-04-10T16:14:00Z" w16du:dateUtc="2025-04-10T21:14:00Z">
+        <w:r>
+          <w:rPr>
+            <w:rFonts w:ascii="Calibri" w:hAnsi="Calibri" w:cs="Calibri"/>
+            <w:szCs w:val="28"/>
+          </w:rPr>
+          <w:delText>we were</w:delText>
+        </w:r>
+      </w:del>
+      <w:ins w:id="128" w:author="Duan, Sean (MU-Student)" w:date="2025-04-10T16:14:00Z" w16du:dateUtc="2025-04-10T21:14:00Z">
+        <w:r>
+          <w:rPr>
+            <w:rFonts w:ascii="Calibri" w:hAnsi="Calibri" w:cs="Calibri"/>
+            <w:szCs w:val="28"/>
+          </w:rPr>
+          <w:t>I was</w:t>
+        </w:r>
+      </w:ins>
+      <w:r>
+        <w:rPr>
+          <w:rFonts w:ascii="Calibri" w:hAnsi="Calibri" w:cs="Calibri"/>
+          <w:szCs w:val="28"/>
+        </w:rPr>
+        <w:t xml:space="preserve"> not able to find support for the existence of an interaction between social consensus and moral conviction. One conclusion is that this potentially stems from</w:t>
+      </w:r>
+      <w:ins w:id="129" w:author="Duan, Sean (MU-Student)" w:date="2025-04-10T16:15:00Z" w16du:dateUtc="2025-04-10T21:15:00Z">
+        <w:r>
+          <w:rPr>
+            <w:rFonts w:ascii="Calibri" w:hAnsi="Calibri" w:cs="Calibri"/>
+            <w:szCs w:val="28"/>
+          </w:rPr>
+          <w:t xml:space="preserve"> </w:t>
+        </w:r>
+      </w:ins>
+      <w:del w:id="130" w:author="Duan, Sean (MU-Student)" w:date="2025-04-10T16:15:00Z" w16du:dateUtc="2025-04-10T21:15:00Z">
+        <w:r>
+          <w:rPr>
+            <w:rFonts w:ascii="Calibri" w:hAnsi="Calibri" w:cs="Calibri"/>
+            <w:szCs w:val="28"/>
+          </w:rPr>
+          <w:delText xml:space="preserve"> the </w:delText>
+        </w:r>
+      </w:del>
+      <w:r>
+        <w:rPr>
+          <w:rFonts w:ascii="Calibri" w:hAnsi="Calibri" w:cs="Calibri"/>
+          <w:szCs w:val="28"/>
+        </w:rPr>
+        <w:t xml:space="preserve">difficulty </w:t>
+      </w:r>
+      <w:del w:id="131" w:author="Duan, Sean (MU-Student)" w:date="2025-04-10T16:14:00Z" w16du:dateUtc="2025-04-10T21:14:00Z">
+        <w:r>
+          <w:rPr>
+            <w:rFonts w:ascii="Calibri" w:hAnsi="Calibri" w:cs="Calibri"/>
+            <w:szCs w:val="28"/>
+          </w:rPr>
+          <w:delText xml:space="preserve">we had </w:delText>
+        </w:r>
+      </w:del>
+      <w:r>
+        <w:rPr>
+          <w:rFonts w:ascii="Calibri" w:hAnsi="Calibri" w:cs="Calibri"/>
+          <w:szCs w:val="28"/>
+        </w:rPr>
+        <w:t xml:space="preserve">in successfully manipulating moral conviction. </w:t>
+      </w:r>
+      <w:del w:id="132" w:author="Duan, Sean (MU-Student)" w:date="2025-04-10T16:15:00Z" w16du:dateUtc="2025-04-10T21:15:00Z">
+        <w:r>
+          <w:rPr>
+            <w:rFonts w:ascii="Calibri" w:hAnsi="Calibri" w:cs="Calibri"/>
+            <w:szCs w:val="28"/>
+          </w:rPr>
+          <w:delText>Thus, after developing f</w:delText>
+        </w:r>
+      </w:del>
+      <w:ins w:id="133" w:author="Duan, Sean (MU-Student)" w:date="2025-04-10T16:15:00Z" w16du:dateUtc="2025-04-10T21:15:00Z">
+        <w:r>
+          <w:rPr>
+            <w:rFonts w:ascii="Calibri" w:hAnsi="Calibri" w:cs="Calibri"/>
+            <w:szCs w:val="28"/>
+          </w:rPr>
+          <w:t>F</w:t>
+        </w:r>
+      </w:ins>
+      <w:r>
+        <w:rPr>
+          <w:rFonts w:ascii="Calibri" w:hAnsi="Calibri" w:cs="Calibri"/>
+          <w:szCs w:val="28"/>
+        </w:rPr>
+        <w:t>urther improvements in moral conviction manipulation</w:t>
+      </w:r>
+      <w:del w:id="134" w:author="Duan, Sean (MU-Student)" w:date="2025-04-10T16:15:00Z" w16du:dateUtc="2025-04-10T21:15:00Z">
+        <w:r>
+          <w:rPr>
+            <w:rFonts w:ascii="Calibri" w:hAnsi="Calibri" w:cs="Calibri"/>
+            <w:szCs w:val="28"/>
+          </w:rPr>
+          <w:delText>,</w:delText>
+        </w:r>
+      </w:del>
+      <w:r>
+        <w:rPr>
+          <w:rFonts w:ascii="Calibri" w:hAnsi="Calibri" w:cs="Calibri"/>
+          <w:szCs w:val="28"/>
+        </w:rPr>
+        <w:t xml:space="preserve"> </w:t>
+      </w:r>
+      <w:del w:id="135" w:author="Duan, Sean (MU-Student)" w:date="2025-04-10T16:15:00Z" w16du:dateUtc="2025-04-10T21:15:00Z">
+        <w:r>
+          <w:rPr>
+            <w:rFonts w:ascii="Calibri" w:hAnsi="Calibri" w:cs="Calibri"/>
+            <w:szCs w:val="28"/>
+          </w:rPr>
+          <w:delText xml:space="preserve">we </w:delText>
+        </w:r>
+      </w:del>
+      <w:r>
+        <w:rPr>
+          <w:rFonts w:ascii="Calibri" w:hAnsi="Calibri" w:cs="Calibri"/>
+          <w:szCs w:val="28"/>
+        </w:rPr>
+        <w:t xml:space="preserve">could plausibly </w:t>
+      </w:r>
+      <w:ins w:id="136" w:author="Duan, Sean (MU-Student)" w:date="2025-04-10T16:15:00Z" w16du:dateUtc="2025-04-10T21:15:00Z">
+        <w:r>
+          <w:rPr>
+            <w:rFonts w:ascii="Calibri" w:hAnsi="Calibri" w:cs="Calibri"/>
+            <w:szCs w:val="28"/>
+          </w:rPr>
+          <w:t xml:space="preserve">allow for </w:t>
+        </w:r>
+      </w:ins>
+      <w:r>
+        <w:rPr>
+          <w:rFonts w:ascii="Calibri" w:hAnsi="Calibri" w:cs="Calibri"/>
+          <w:szCs w:val="28"/>
+        </w:rPr>
+        <w:t>replicat</w:t>
+      </w:r>
+      <w:del w:id="137" w:author="Duan, Sean (MU-Student)" w:date="2025-04-10T16:15:00Z" w16du:dateUtc="2025-04-10T21:15:00Z">
+        <w:r>
+          <w:rPr>
+            <w:rFonts w:ascii="Calibri" w:hAnsi="Calibri" w:cs="Calibri"/>
+            <w:szCs w:val="28"/>
+          </w:rPr>
+          <w:delText>e this study</w:delText>
+        </w:r>
+      </w:del>
+      <w:ins w:id="138" w:author="Duan, Sean (MU-Student)" w:date="2025-04-10T16:15:00Z" w16du:dateUtc="2025-04-10T21:15:00Z">
+        <w:r>
+          <w:rPr>
+            <w:rFonts w:ascii="Calibri" w:hAnsi="Calibri" w:cs="Calibri"/>
+            <w:szCs w:val="28"/>
+          </w:rPr>
+          <w:t>ion of this study</w:t>
+        </w:r>
+      </w:ins>
+      <w:r>
+        <w:rPr>
+          <w:rFonts w:ascii="Calibri" w:hAnsi="Calibri" w:cs="Calibri"/>
+          <w:szCs w:val="28"/>
+        </w:rPr>
+        <w:t xml:space="preserve"> </w:t>
+      </w:r>
+      <w:del w:id="139" w:author="Duan, Sean (MU-Student)" w:date="2025-04-10T16:15:00Z" w16du:dateUtc="2025-04-10T21:15:00Z">
+        <w:r>
+          <w:rPr>
+            <w:rFonts w:ascii="Calibri" w:hAnsi="Calibri" w:cs="Calibri"/>
+            <w:szCs w:val="28"/>
+          </w:rPr>
+          <w:delText xml:space="preserve">and see </w:delText>
+        </w:r>
+      </w:del>
+      <w:ins w:id="140" w:author="Duan, Sean (MU-Student)" w:date="2025-04-10T16:15:00Z" w16du:dateUtc="2025-04-10T21:15:00Z">
+        <w:r>
+          <w:rPr>
+            <w:rFonts w:ascii="Calibri" w:hAnsi="Calibri" w:cs="Calibri"/>
+            <w:szCs w:val="28"/>
+          </w:rPr>
+          <w:t xml:space="preserve">with </w:t>
+        </w:r>
+      </w:ins>
+      <w:del w:id="141" w:author="Duan, Sean (MU-Student)" w:date="2025-04-10T16:16:00Z" w16du:dateUtc="2025-04-10T21:16:00Z">
+        <w:r>
+          <w:rPr>
+            <w:rFonts w:ascii="Calibri" w:hAnsi="Calibri" w:cs="Calibri"/>
+            <w:szCs w:val="28"/>
+          </w:rPr>
+          <w:delText xml:space="preserve">significant </w:delText>
+        </w:r>
+      </w:del>
+      <w:ins w:id="142" w:author="Duan, Sean (MU-Student)" w:date="2025-04-10T16:16:00Z" w16du:dateUtc="2025-04-10T21:16:00Z">
+        <w:r>
+          <w:rPr>
+            <w:rFonts w:ascii="Calibri" w:hAnsi="Calibri" w:cs="Calibri"/>
+            <w:szCs w:val="28"/>
+          </w:rPr>
+          <w:t xml:space="preserve">superior </w:t>
+        </w:r>
+      </w:ins>
+      <w:r>
+        <w:rPr>
+          <w:rFonts w:ascii="Calibri" w:hAnsi="Calibri" w:cs="Calibri"/>
+          <w:szCs w:val="28"/>
+        </w:rPr>
+        <w:t xml:space="preserve">results. However, another explanation is due to the shared orientation of the arguments in Study 3; all of the essays were ‘in favor’ of the topic in question. A </w:t>
+      </w:r>
+      <w:del w:id="143" w:author="Duan, Sean (MU-Student)" w:date="2025-04-10T16:16:00Z" w16du:dateUtc="2025-04-10T21:16:00Z">
+        <w:r>
+          <w:rPr>
+            <w:rFonts w:ascii="Calibri" w:hAnsi="Calibri" w:cs="Calibri"/>
+            <w:szCs w:val="28"/>
+          </w:rPr>
+          <w:delText xml:space="preserve">plausible </w:delText>
+        </w:r>
+      </w:del>
+      <w:ins w:id="144" w:author="Duan, Sean (MU-Student)" w:date="2025-04-10T16:16:00Z" w16du:dateUtc="2025-04-10T21:16:00Z">
+        <w:r>
+          <w:rPr>
+            <w:rFonts w:ascii="Calibri" w:hAnsi="Calibri" w:cs="Calibri"/>
+            <w:szCs w:val="28"/>
+          </w:rPr>
+          <w:t>reasonable</w:t>
+        </w:r>
+        <w:r>
+          <w:rPr>
+            <w:rFonts w:ascii="Calibri" w:hAnsi="Calibri" w:cs="Calibri"/>
+            <w:szCs w:val="28"/>
+          </w:rPr>
+          <w:t xml:space="preserve"> </w:t>
+        </w:r>
+      </w:ins>
+      <w:r>
+        <w:rPr>
+          <w:rFonts w:ascii="Calibri" w:hAnsi="Calibri" w:cs="Calibri"/>
+          <w:szCs w:val="28"/>
+        </w:rPr>
+        <w:t xml:space="preserve">conclusion is that the directionality of the persuasive arguments (e.g., all in favor) was the most significant factor, as </w:t>
+      </w:r>
+      <w:r>
+        <w:rPr>
+          <w:rFonts w:ascii="Calibri" w:hAnsi="Calibri" w:cs="Calibri"/>
+          <w:szCs w:val="28"/>
+        </w:rPr>
+        <w:lastRenderedPageBreak/>
+        <w:t xml:space="preserve">that interpretation falls in line with the </w:t>
+      </w:r>
+      <w:del w:id="145" w:author="Duan, Sean (MU-Student)" w:date="2025-04-10T16:16:00Z" w16du:dateUtc="2025-04-10T21:16:00Z">
+        <w:r>
+          <w:rPr>
+            <w:rFonts w:ascii="Calibri" w:hAnsi="Calibri" w:cs="Calibri"/>
+            <w:szCs w:val="28"/>
+          </w:rPr>
+          <w:delText>results we observe</w:delText>
+        </w:r>
+      </w:del>
+      <w:ins w:id="146" w:author="Duan, Sean (MU-Student)" w:date="2025-04-10T16:16:00Z" w16du:dateUtc="2025-04-10T21:16:00Z">
+        <w:r>
+          <w:rPr>
+            <w:rFonts w:ascii="Calibri" w:hAnsi="Calibri" w:cs="Calibri"/>
+            <w:szCs w:val="28"/>
+          </w:rPr>
+          <w:t>observed results</w:t>
+        </w:r>
+      </w:ins>
+      <w:del w:id="147" w:author="Duan, Sean (MU-Student)" w:date="2025-04-10T16:16:00Z" w16du:dateUtc="2025-04-10T21:16:00Z">
+        <w:r>
+          <w:rPr>
+            <w:rFonts w:ascii="Calibri" w:hAnsi="Calibri" w:cs="Calibri"/>
+            <w:szCs w:val="28"/>
+          </w:rPr>
+          <w:delText>d</w:delText>
+        </w:r>
+      </w:del>
+      <w:r>
+        <w:rPr>
+          <w:rFonts w:ascii="Calibri" w:hAnsi="Calibri" w:cs="Calibri"/>
+          <w:szCs w:val="28"/>
+        </w:rPr>
+        <w:t>.</w:t>
+      </w:r>
+      <w:r>
+        <w:rPr>
+          <w:rFonts w:ascii="Calibri" w:hAnsi="Calibri" w:cs="Calibri"/>
+          <w:szCs w:val="28"/>
+        </w:rPr>
+        <w:t xml:space="preserve"> </w:t>
+      </w:r>
+      <w:del w:id="148" w:author="Duan, Sean (MU-Student)" w:date="2025-04-10T16:16:00Z" w16du:dateUtc="2025-04-10T21:16:00Z">
+        <w:r>
+          <w:rPr>
+            <w:rFonts w:ascii="Calibri" w:hAnsi="Calibri" w:cs="Calibri"/>
+            <w:szCs w:val="28"/>
+          </w:rPr>
+          <w:delText xml:space="preserve">We </w:delText>
+        </w:r>
+      </w:del>
+      <w:ins w:id="149" w:author="Duan, Sean (MU-Student)" w:date="2025-04-10T16:16:00Z" w16du:dateUtc="2025-04-10T21:16:00Z">
+        <w:r>
+          <w:rPr>
+            <w:rFonts w:ascii="Calibri" w:hAnsi="Calibri" w:cs="Calibri"/>
+            <w:szCs w:val="28"/>
+          </w:rPr>
+          <w:t>I</w:t>
+        </w:r>
+        <w:r>
+          <w:rPr>
+            <w:rFonts w:ascii="Calibri" w:hAnsi="Calibri" w:cs="Calibri"/>
+            <w:szCs w:val="28"/>
+          </w:rPr>
+          <w:t xml:space="preserve"> </w:t>
+        </w:r>
+      </w:ins>
+      <w:r>
+        <w:rPr>
+          <w:rFonts w:ascii="Calibri" w:hAnsi="Calibri" w:cs="Calibri"/>
+          <w:szCs w:val="28"/>
+        </w:rPr>
+        <w:t>could investigate this further in future studies by presenting persuasive essays that are both in favor and opposition to the topic in question.</w:t>
       </w:r>
     </w:p>
     <w:p>
@@ -1014,91 +1468,196 @@
           <w:szCs w:val="28"/>
         </w:rPr>
       </w:pPr>
-      <w:commentRangeStart w:id="103"/>
-      <w:r>
-        <w:rPr>
-          <w:rFonts w:ascii="Calibri" w:hAnsi="Calibri" w:cs="Calibri"/>
-          <w:szCs w:val="28"/>
-        </w:rPr>
-        <w:lastRenderedPageBreak/>
-        <w:t xml:space="preserve">We </w:t>
-      </w:r>
-      <w:commentRangeEnd w:id="103"/>
+      <w:commentRangeStart w:id="150"/>
+      <w:del w:id="151" w:author="Duan, Sean (MU-Student)" w:date="2025-04-10T16:17:00Z" w16du:dateUtc="2025-04-10T21:17:00Z">
+        <w:r>
+          <w:rPr>
+            <w:rFonts w:ascii="Calibri" w:hAnsi="Calibri" w:cs="Calibri"/>
+            <w:szCs w:val="28"/>
+          </w:rPr>
+          <w:delText xml:space="preserve">We </w:delText>
+        </w:r>
+      </w:del>
+      <w:commentRangeEnd w:id="150"/>
+      <w:ins w:id="152" w:author="Duan, Sean (MU-Student)" w:date="2025-04-10T16:17:00Z" w16du:dateUtc="2025-04-10T21:17:00Z">
+        <w:r>
+          <w:rPr>
+            <w:rFonts w:ascii="Calibri" w:hAnsi="Calibri" w:cs="Calibri"/>
+            <w:szCs w:val="28"/>
+          </w:rPr>
+          <w:t>This dissertation showed mixed</w:t>
+        </w:r>
+        <w:r>
+          <w:rPr>
+            <w:rFonts w:ascii="Calibri" w:hAnsi="Calibri" w:cs="Calibri"/>
+            <w:szCs w:val="28"/>
+          </w:rPr>
+          <w:t xml:space="preserve"> </w:t>
+        </w:r>
+      </w:ins>
       <w:r>
         <w:rPr>
           <w:rStyle w:val="CommentReference"/>
         </w:rPr>
-        <w:commentReference w:id="103"/>
-      </w:r>
-      <w:r>
-        <w:rPr>
-          <w:rFonts w:ascii="Calibri" w:hAnsi="Calibri" w:cs="Calibri"/>
-          <w:szCs w:val="28"/>
-        </w:rPr>
-        <w:t xml:space="preserve">were able to successfully manipulate perception of social consensus using a very simple experimental manipulation adapted from Kobayashi (2018). </w:t>
-      </w:r>
-      <w:r>
-        <w:rPr>
-          <w:rFonts w:ascii="Calibri" w:hAnsi="Calibri" w:cs="Calibri"/>
-          <w:szCs w:val="28"/>
-        </w:rPr>
-        <w:t xml:space="preserve">This bodes well for the generalizability of this </w:t>
-      </w:r>
-      <w:commentRangeStart w:id="104"/>
-      <w:r>
-        <w:rPr>
-          <w:rFonts w:ascii="Calibri" w:hAnsi="Calibri" w:cs="Calibri"/>
-          <w:szCs w:val="28"/>
-        </w:rPr>
-        <w:t>method</w:t>
-      </w:r>
-      <w:commentRangeEnd w:id="104"/>
-      <w:r>
-        <w:rPr>
-          <w:rStyle w:val="CommentReference"/>
-        </w:rPr>
-        <w:commentReference w:id="104"/>
-      </w:r>
-      <w:r>
-        <w:rPr>
-          <w:rFonts w:ascii="Calibri" w:hAnsi="Calibri" w:cs="Calibri"/>
-          <w:szCs w:val="28"/>
-        </w:rPr>
-        <w:t>,</w:t>
-      </w:r>
-      <w:r>
-        <w:rPr>
-          <w:rFonts w:ascii="Calibri" w:hAnsi="Calibri" w:cs="Calibri"/>
-          <w:szCs w:val="28"/>
-        </w:rPr>
-        <w:t xml:space="preserve"> as </w:t>
-      </w:r>
-      <w:del w:id="105" w:author="Shaffer, Victoria" w:date="2025-04-08T08:52:00Z" w16du:dateUtc="2025-04-08T13:52:00Z">
-        <w:r>
-          <w:rPr>
-            <w:rFonts w:ascii="Calibri" w:hAnsi="Calibri" w:cs="Calibri"/>
-            <w:szCs w:val="28"/>
-          </w:rPr>
-          <w:delText xml:space="preserve">our </w:delText>
-        </w:r>
-      </w:del>
-      <w:ins w:id="106" w:author="Shaffer, Victoria" w:date="2025-04-08T08:52:00Z" w16du:dateUtc="2025-04-08T13:52:00Z">
-        <w:r>
-          <w:rPr>
-            <w:rFonts w:ascii="Calibri" w:hAnsi="Calibri" w:cs="Calibri"/>
-            <w:szCs w:val="28"/>
-          </w:rPr>
-          <w:t xml:space="preserve">the </w:t>
-        </w:r>
-      </w:ins>
-      <w:r>
-        <w:rPr>
-          <w:rFonts w:ascii="Calibri" w:hAnsi="Calibri" w:cs="Calibri"/>
-          <w:szCs w:val="28"/>
-        </w:rPr>
-        <w:t xml:space="preserve">intervention was successful even though the topics </w:t>
-      </w:r>
-      <w:del w:id="107" w:author="Shaffer, Victoria" w:date="2025-04-08T08:51:00Z" w16du:dateUtc="2025-04-08T13:51:00Z">
+        <w:commentReference w:id="150"/>
+      </w:r>
+      <w:del w:id="153" w:author="Duan, Sean (MU-Student)" w:date="2025-04-10T16:17:00Z" w16du:dateUtc="2025-04-10T21:17:00Z">
+        <w:r>
+          <w:rPr>
+            <w:rFonts w:ascii="Calibri" w:hAnsi="Calibri" w:cs="Calibri"/>
+            <w:szCs w:val="28"/>
+          </w:rPr>
+          <w:delText>were able to successfully</w:delText>
+        </w:r>
+      </w:del>
+      <w:ins w:id="154" w:author="Duan, Sean (MU-Student)" w:date="2025-04-10T16:17:00Z" w16du:dateUtc="2025-04-10T21:17:00Z">
+        <w:r>
+          <w:rPr>
+            <w:rFonts w:ascii="Calibri" w:hAnsi="Calibri" w:cs="Calibri"/>
+            <w:szCs w:val="28"/>
+          </w:rPr>
+          <w:t>success at</w:t>
+        </w:r>
+      </w:ins>
+      <w:r>
+        <w:rPr>
+          <w:rFonts w:ascii="Calibri" w:hAnsi="Calibri" w:cs="Calibri"/>
+          <w:szCs w:val="28"/>
+        </w:rPr>
+        <w:t xml:space="preserve"> manipulat</w:t>
+      </w:r>
+      <w:ins w:id="155" w:author="Duan, Sean (MU-Student)" w:date="2025-04-10T16:17:00Z" w16du:dateUtc="2025-04-10T21:17:00Z">
+        <w:r>
+          <w:rPr>
+            <w:rFonts w:ascii="Calibri" w:hAnsi="Calibri" w:cs="Calibri"/>
+            <w:szCs w:val="28"/>
+          </w:rPr>
+          <w:t>ing</w:t>
+        </w:r>
+      </w:ins>
+      <w:del w:id="156" w:author="Duan, Sean (MU-Student)" w:date="2025-04-10T16:17:00Z" w16du:dateUtc="2025-04-10T21:17:00Z">
+        <w:r>
+          <w:rPr>
+            <w:rFonts w:ascii="Calibri" w:hAnsi="Calibri" w:cs="Calibri"/>
+            <w:szCs w:val="28"/>
+          </w:rPr>
+          <w:delText>e</w:delText>
+        </w:r>
+      </w:del>
+      <w:r>
+        <w:rPr>
+          <w:rFonts w:ascii="Calibri" w:hAnsi="Calibri" w:cs="Calibri"/>
+          <w:szCs w:val="28"/>
+        </w:rPr>
+        <w:t xml:space="preserve"> perception of social consensus using </w:t>
+      </w:r>
+      <w:del w:id="157" w:author="Duan, Sean (MU-Student)" w:date="2025-04-10T16:17:00Z" w16du:dateUtc="2025-04-10T21:17:00Z">
+        <w:r>
+          <w:rPr>
+            <w:rFonts w:ascii="Calibri" w:hAnsi="Calibri" w:cs="Calibri"/>
+            <w:szCs w:val="28"/>
+          </w:rPr>
+          <w:delText>a very simple experimental manipulation</w:delText>
+        </w:r>
+      </w:del>
+      <w:ins w:id="158" w:author="Duan, Sean (MU-Student)" w:date="2025-04-10T16:17:00Z" w16du:dateUtc="2025-04-10T21:17:00Z">
+        <w:r>
+          <w:rPr>
+            <w:rFonts w:ascii="Calibri" w:hAnsi="Calibri" w:cs="Calibri"/>
+            <w:szCs w:val="28"/>
+          </w:rPr>
+          <w:t>methods</w:t>
+        </w:r>
+      </w:ins>
+      <w:r>
+        <w:rPr>
+          <w:rFonts w:ascii="Calibri" w:hAnsi="Calibri" w:cs="Calibri"/>
+          <w:szCs w:val="28"/>
+        </w:rPr>
+        <w:t xml:space="preserve"> adapted from Kobayashi (2018).</w:t>
+      </w:r>
+      <w:ins w:id="159" w:author="Duan, Sean (MU-Student)" w:date="2025-04-10T16:18:00Z" w16du:dateUtc="2025-04-10T21:18:00Z">
+        <w:r>
+          <w:rPr>
+            <w:rFonts w:ascii="Calibri" w:hAnsi="Calibri" w:cs="Calibri"/>
+            <w:szCs w:val="28"/>
+          </w:rPr>
+          <w:t xml:space="preserve"> One plausible reason for the mixed success is that </w:t>
+        </w:r>
+      </w:ins>
+      <w:del w:id="160" w:author="Duan, Sean (MU-Student)" w:date="2025-04-10T16:18:00Z" w16du:dateUtc="2025-04-10T21:18:00Z">
+        <w:r>
+          <w:rPr>
+            <w:rFonts w:ascii="Calibri" w:hAnsi="Calibri" w:cs="Calibri"/>
+            <w:szCs w:val="28"/>
+          </w:rPr>
+          <w:delText xml:space="preserve"> </w:delText>
+        </w:r>
+        <w:r>
+          <w:rPr>
+            <w:rFonts w:ascii="Calibri" w:hAnsi="Calibri" w:cs="Calibri"/>
+            <w:szCs w:val="28"/>
+          </w:rPr>
+          <w:delText xml:space="preserve">This bodes well for the generalizability of this </w:delText>
+        </w:r>
+        <w:commentRangeStart w:id="161"/>
+        <w:r>
+          <w:rPr>
+            <w:rFonts w:ascii="Calibri" w:hAnsi="Calibri" w:cs="Calibri"/>
+            <w:szCs w:val="28"/>
+          </w:rPr>
+          <w:delText>method</w:delText>
+        </w:r>
+        <w:commentRangeEnd w:id="161"/>
+        <w:r>
+          <w:rPr>
+            <w:rStyle w:val="CommentReference"/>
+          </w:rPr>
+          <w:commentReference w:id="161"/>
+        </w:r>
+        <w:r>
+          <w:rPr>
+            <w:rFonts w:ascii="Calibri" w:hAnsi="Calibri" w:cs="Calibri"/>
+            <w:szCs w:val="28"/>
+          </w:rPr>
+          <w:delText>,</w:delText>
+        </w:r>
+        <w:r>
+          <w:rPr>
+            <w:rFonts w:ascii="Calibri" w:hAnsi="Calibri" w:cs="Calibri"/>
+            <w:szCs w:val="28"/>
+          </w:rPr>
+          <w:delText xml:space="preserve"> as our </w:delText>
+        </w:r>
+      </w:del>
+      <w:ins w:id="162" w:author="Shaffer, Victoria" w:date="2025-04-08T08:52:00Z" w16du:dateUtc="2025-04-08T13:52:00Z">
+        <w:del w:id="163" w:author="Duan, Sean (MU-Student)" w:date="2025-04-10T16:18:00Z" w16du:dateUtc="2025-04-10T21:18:00Z">
+          <w:r>
+            <w:rPr>
+              <w:rFonts w:ascii="Calibri" w:hAnsi="Calibri" w:cs="Calibri"/>
+              <w:szCs w:val="28"/>
+            </w:rPr>
+            <w:delText xml:space="preserve">the </w:delText>
+          </w:r>
+        </w:del>
+      </w:ins>
+      <w:del w:id="164" w:author="Duan, Sean (MU-Student)" w:date="2025-04-10T16:18:00Z" w16du:dateUtc="2025-04-10T21:18:00Z">
+        <w:r>
+          <w:rPr>
+            <w:rFonts w:ascii="Calibri" w:hAnsi="Calibri" w:cs="Calibri"/>
+            <w:szCs w:val="28"/>
+          </w:rPr>
+          <w:delText xml:space="preserve">intervention was successful even though </w:delText>
+        </w:r>
+      </w:del>
+      <w:r>
+        <w:rPr>
+          <w:rFonts w:ascii="Calibri" w:hAnsi="Calibri" w:cs="Calibri"/>
+          <w:szCs w:val="28"/>
+        </w:rPr>
+        <w:t xml:space="preserve">the topics </w:t>
+      </w:r>
+      <w:del w:id="165" w:author="Shaffer, Victoria" w:date="2025-04-08T08:51:00Z" w16du:dateUtc="2025-04-08T13:51:00Z">
         <w:r>
           <w:rPr>
             <w:rFonts w:ascii="Calibri" w:hAnsi="Calibri" w:cs="Calibri"/>
@@ -1114,7 +1673,7 @@
         </w:rPr>
         <w:t>chose</w:t>
       </w:r>
-      <w:ins w:id="108" w:author="Shaffer, Victoria" w:date="2025-04-08T08:52:00Z" w16du:dateUtc="2025-04-08T13:52:00Z">
+      <w:ins w:id="166" w:author="Shaffer, Victoria" w:date="2025-04-08T08:52:00Z" w16du:dateUtc="2025-04-08T13:52:00Z">
         <w:r>
           <w:rPr>
             <w:rFonts w:ascii="Calibri" w:hAnsi="Calibri" w:cs="Calibri"/>
@@ -1242,12 +1801,25 @@
           <w:rFonts w:ascii="Calibri" w:hAnsi="Calibri" w:cs="Calibri"/>
           <w:szCs w:val="28"/>
         </w:rPr>
-        <w:t>have polarized beliefs, so as to determine which shared traits or characteristics of the topic are seen with a moral lens. Domain specific pragmatic or moral arguments would plausibly be more effective at changing moral convictions, as compared to using the ‘general’ framework of arguments based on morality and harm (increasing moral conviction) or arguments based on economics and practical implementation (decreasing moral conviction).</w:t>
+        <w:t xml:space="preserve">have polarized beliefs, so as to determine which shared traits or characteristics of the topic are seen with a moral lens. Domain specific pragmatic or moral arguments would plausibly be more </w:t>
+      </w:r>
+      <w:r>
+        <w:rPr>
+          <w:rFonts w:ascii="Calibri" w:hAnsi="Calibri" w:cs="Calibri"/>
+          <w:szCs w:val="28"/>
+        </w:rPr>
+        <w:lastRenderedPageBreak/>
+        <w:t>effective at changing moral convictions, as compared to using the ‘general’ framework of arguments based on morality and harm (increasing moral conviction) or arguments based on economics and practical implementation (decreasing moral conviction).</w:t>
       </w:r>
     </w:p>
     <w:p>
-      <w:r>
-        <w:lastRenderedPageBreak/>
+      <w:pPr>
+        <w:rPr>
+          <w:del w:id="167" w:author="Duan, Sean (MU-Student)" w:date="2025-04-10T16:29:00Z" w16du:dateUtc="2025-04-10T21:29:00Z"/>
+          <w:moveTo w:id="168" w:author="Duan, Sean (MU-Student)" w:date="2025-04-10T16:29:00Z" w16du:dateUtc="2025-04-10T21:29:00Z"/>
+        </w:rPr>
+      </w:pPr>
+      <w:r>
         <w:tab/>
         <w:t xml:space="preserve">Another direction for future study would be to explore different methods for obtaining evidence of actual revealed preferences, rather than relying on </w:t>
       </w:r>
@@ -1257,47 +1829,135 @@
       <w:r>
         <w:t xml:space="preserve">-reported support for a topic </w:t>
       </w:r>
-      <w:commentRangeStart w:id="109"/>
+      <w:commentRangeStart w:id="169"/>
       <w:r>
         <w:t>score</w:t>
       </w:r>
-      <w:commentRangeEnd w:id="109"/>
+      <w:commentRangeEnd w:id="169"/>
       <w:r>
         <w:rPr>
           <w:rStyle w:val="CommentReference"/>
         </w:rPr>
-        <w:commentReference w:id="109"/>
+        <w:commentReference w:id="169"/>
       </w:r>
       <w:r>
         <w:t xml:space="preserve">. </w:t>
       </w:r>
-      <w:r>
-        <w:t>This would significantly increase the external validity of the conclusions that could be drawn. In a practical sense,</w:t>
-      </w:r>
-      <w:r>
-        <w:t xml:space="preserve"> many beliefs do not lend themselves to easily revealed preferences, so this suggestion would not be viable for all topics.</w:t>
-      </w:r>
+      <w:ins w:id="170" w:author="Duan, Sean (MU-Student)" w:date="2025-04-10T16:24:00Z" w16du:dateUtc="2025-04-10T21:24:00Z">
+        <w:r>
+          <w:t xml:space="preserve">One trivially simple example could apply to the non-polarized topic of ‘exercise’ used in Study 2; instead of explicitly measuring ‘support for exercise’ on </w:t>
+        </w:r>
+      </w:ins>
+      <w:ins w:id="171" w:author="Duan, Sean (MU-Student)" w:date="2025-04-10T16:25:00Z" w16du:dateUtc="2025-04-10T21:25:00Z">
+        <w:r>
+          <w:t>some form of survey, revealed preferences in the form of biometric information (e.g., step counter, activity tracker, etc.)</w:t>
+        </w:r>
+        <w:r>
+          <w:t xml:space="preserve"> could directly show evidence of a social consensus or moral conviction manipulation being effective at changing behavior.</w:t>
+        </w:r>
+      </w:ins>
+      <w:ins w:id="172" w:author="Duan, Sean (MU-Student)" w:date="2025-04-10T16:27:00Z" w16du:dateUtc="2025-04-10T21:27:00Z">
+        <w:r>
+          <w:t xml:space="preserve"> </w:t>
+        </w:r>
+      </w:ins>
+      <w:ins w:id="173" w:author="Duan, Sean (MU-Student)" w:date="2025-04-10T16:32:00Z" w16du:dateUtc="2025-04-10T21:32:00Z">
+        <w:r>
+          <w:t xml:space="preserve">Another example with the more ‘polarized’ topic of climate change used in studies 2 and 3, would be revealed preferences as they relate to sustainable behavior. For example, </w:t>
+        </w:r>
+      </w:ins>
+      <w:ins w:id="174" w:author="Duan, Sean (MU-Student)" w:date="2025-04-10T16:33:00Z" w16du:dateUtc="2025-04-10T21:33:00Z">
+        <w:r>
+          <w:t xml:space="preserve">it is relatively simple to track (by weight or volume) </w:t>
+        </w:r>
+        <w:proofErr w:type="gramStart"/>
+        <w:r>
+          <w:t>total</w:t>
+        </w:r>
+        <w:proofErr w:type="gramEnd"/>
+        <w:r>
+          <w:t xml:space="preserve"> amount of landfill waste and/or recycling generated by a single individual over a fixed period of time. </w:t>
+        </w:r>
+      </w:ins>
+      <w:moveToRangeStart w:id="175" w:author="Duan, Sean (MU-Student)" w:date="2025-04-10T16:29:00Z" w:name="move195194956"/>
+      <w:moveTo w:id="176" w:author="Duan, Sean (MU-Student)" w:date="2025-04-10T16:29:00Z" w16du:dateUtc="2025-04-10T21:29:00Z">
+        <w:del w:id="177" w:author="Duan, Sean (MU-Student)" w:date="2025-04-10T16:33:00Z" w16du:dateUtc="2025-04-10T21:33:00Z">
+          <w:r>
+            <w:delText>This</w:delText>
+          </w:r>
+        </w:del>
+      </w:moveTo>
+      <w:ins w:id="178" w:author="Duan, Sean (MU-Student)" w:date="2025-04-10T16:33:00Z" w16du:dateUtc="2025-04-10T21:33:00Z">
+        <w:r>
+          <w:t>These more direct measures</w:t>
+        </w:r>
+      </w:ins>
+      <w:moveTo w:id="179" w:author="Duan, Sean (MU-Student)" w:date="2025-04-10T16:29:00Z" w16du:dateUtc="2025-04-10T21:29:00Z">
+        <w:r>
+          <w:t xml:space="preserve"> would significantly increase the external validity of the conclusions that could be drawn. </w:t>
+        </w:r>
+      </w:moveTo>
+      <w:ins w:id="180" w:author="Duan, Sean (MU-Student)" w:date="2025-04-10T16:29:00Z" w16du:dateUtc="2025-04-10T21:29:00Z">
+        <w:r>
+          <w:t>These direct measures, however, are not well suited to tracking revealed preferences for societal level behaviors (i.e., rate of executions for capital punishment, % of population covered by universal health care).</w:t>
+        </w:r>
+      </w:ins>
+      <w:moveTo w:id="181" w:author="Duan, Sean (MU-Student)" w:date="2025-04-10T16:29:00Z" w16du:dateUtc="2025-04-10T21:29:00Z">
+        <w:del w:id="182" w:author="Duan, Sean (MU-Student)" w:date="2025-04-10T16:29:00Z" w16du:dateUtc="2025-04-10T21:29:00Z">
+          <w:r>
+            <w:delText>In a practical sense, many beliefs do not lend themselves to easily revealed preferences, so this suggestion would not be viable for all topics.</w:delText>
+          </w:r>
+        </w:del>
+      </w:moveTo>
+    </w:p>
+    <w:moveToRangeEnd w:id="175"/>
+    <w:p>
+      <w:pPr>
+        <w:rPr>
+          <w:ins w:id="183" w:author="Duan, Sean (MU-Student)" w:date="2025-04-10T16:22:00Z" w16du:dateUtc="2025-04-10T21:22:00Z"/>
+        </w:rPr>
+      </w:pPr>
     </w:p>
     <w:p>
+      <w:pPr>
+        <w:rPr>
+          <w:moveFrom w:id="184" w:author="Duan, Sean (MU-Student)" w:date="2025-04-10T16:29:00Z" w16du:dateUtc="2025-04-10T21:29:00Z"/>
+        </w:rPr>
+      </w:pPr>
+      <w:moveFromRangeStart w:id="185" w:author="Duan, Sean (MU-Student)" w:date="2025-04-10T16:29:00Z" w:name="move195194956"/>
+      <w:moveFrom w:id="186" w:author="Duan, Sean (MU-Student)" w:date="2025-04-10T16:29:00Z" w16du:dateUtc="2025-04-10T21:29:00Z">
+        <w:r>
+          <w:t>This would significantly increase the external validity of the conclusions that could be drawn. In a practical sense,</w:t>
+        </w:r>
+        <w:r>
+          <w:t xml:space="preserve"> many beliefs do not lend themselves to easily revealed preferences, so this suggestion would not be viable for all topics.</w:t>
+        </w:r>
+      </w:moveFrom>
+    </w:p>
+    <w:moveFromRangeEnd w:id="185"/>
+    <w:p>
       <w:r>
         <w:tab/>
       </w:r>
       <w:r>
-        <w:t xml:space="preserve">Finally, one future goal for this research would be to see if the effect of social consensus on belief formation and change functions differently based on the type of social consensus manipulation. The manipulation we used in our research earlier was effective, but relatively impersonal. It would be very useful to research whether the effects of social consensus are greater in small or large group settings, where the relevant comparison group </w:t>
-      </w:r>
-      <w:commentRangeStart w:id="110"/>
-      <w:r>
-        <w:t xml:space="preserve">isn’t </w:t>
-      </w:r>
-      <w:commentRangeEnd w:id="110"/>
-      <w:r>
-        <w:rPr>
-          <w:rStyle w:val="CommentReference"/>
-        </w:rPr>
-        <w:commentReference w:id="110"/>
-      </w:r>
-      <w:r>
-        <w:t>the nebulous concept of ‘Americans’ as a whole, but instead the social group immediately and physically around you.</w:t>
+        <w:t xml:space="preserve">Finally, one future goal for this research would be to see if the effect of social consensus on belief formation and change functions differently based on the type of social consensus manipulation. The manipulation we used in our research earlier was effective, but relatively impersonal. It would be very useful to research whether the effects of social consensus are </w:t>
+      </w:r>
+      <w:r>
+        <w:lastRenderedPageBreak/>
+        <w:t>greater in small or large group settings, where the relevant comparison group is</w:t>
+      </w:r>
+      <w:ins w:id="187" w:author="Duan, Sean (MU-Student)" w:date="2025-04-10T16:19:00Z" w16du:dateUtc="2025-04-10T21:19:00Z">
+        <w:r>
+          <w:t xml:space="preserve"> no</w:t>
+        </w:r>
+      </w:ins>
+      <w:del w:id="188" w:author="Duan, Sean (MU-Student)" w:date="2025-04-10T16:19:00Z" w16du:dateUtc="2025-04-10T21:19:00Z">
+        <w:r>
+          <w:delText>n’</w:delText>
+        </w:r>
+      </w:del>
+      <w:r>
+        <w:t>t the nebulous concept of ‘Americans’ as a whole, but instead the social group immediately and physically around you.</w:t>
       </w:r>
       <w:r>
         <w:t xml:space="preserve"> This seems especially pertinent, as this structure mimics actual human social dynamics (i.e., social consensus is assessed and formed through shared, in person experience)</w:t>
@@ -1311,16 +1971,16 @@
         <w:tab/>
         <w:t xml:space="preserve">In summary, we find that manipulating social consensus seems to affect support for a variety of polarized </w:t>
       </w:r>
-      <w:commentRangeStart w:id="111"/>
+      <w:commentRangeStart w:id="189"/>
       <w:r>
         <w:t>topics</w:t>
       </w:r>
-      <w:commentRangeEnd w:id="111"/>
+      <w:commentRangeEnd w:id="189"/>
       <w:r>
         <w:rPr>
           <w:rStyle w:val="CommentReference"/>
         </w:rPr>
-        <w:commentReference w:id="111"/>
+        <w:commentReference w:id="189"/>
       </w:r>
       <w:r>
         <w:t xml:space="preserve">, such that greater perception of social consensus in favor of a topic is associated with increased support, and the obverse is associated with decreased support. Furthermore, we found that we were unable to successfully manipulate moral conviction </w:t>
@@ -1364,15 +2024,7 @@
           <w:rFonts w:ascii="Calibri" w:hAnsi="Calibri" w:cs="Calibri"/>
           <w:szCs w:val="28"/>
         </w:rPr>
-        <w:t xml:space="preserve"> a significant interaction between the effects of social </w:t>
-      </w:r>
-      <w:r>
-        <w:rPr>
-          <w:rFonts w:ascii="Calibri" w:hAnsi="Calibri" w:cs="Calibri"/>
-          <w:szCs w:val="28"/>
-        </w:rPr>
-        <w:lastRenderedPageBreak/>
-        <w:t>consensus and moral conviction</w:t>
+        <w:t xml:space="preserve"> a significant interaction between the effects of social consensus and moral conviction</w:t>
       </w:r>
       <w:r>
         <w:rPr>
@@ -1402,7 +2054,7 @@
         </w:rPr>
         <w:t xml:space="preserve"> </w:t>
       </w:r>
-      <w:commentRangeStart w:id="112"/>
+      <w:commentRangeStart w:id="190"/>
       <w:r>
         <w:rPr>
           <w:rFonts w:ascii="Calibri" w:hAnsi="Calibri" w:cs="Calibri"/>
@@ -1410,12 +2062,12 @@
         </w:rPr>
         <w:t>Developing a better understanding of how to manipulate moral conviction is necessary to explore this potential interaction further.</w:t>
       </w:r>
-      <w:commentRangeEnd w:id="112"/>
+      <w:commentRangeEnd w:id="190"/>
       <w:r>
         <w:rPr>
           <w:rStyle w:val="CommentReference"/>
         </w:rPr>
-        <w:commentReference w:id="112"/>
+        <w:commentReference w:id="190"/>
       </w:r>
     </w:p>
     <w:sectPr>
@@ -1466,7 +2118,7 @@
       </w:r>
     </w:p>
   </w:comment>
-  <w:comment w:id="3" w:author="Shaffer, Victoria" w:date="2025-04-08T08:30:00Z" w:initials="VS">
+  <w:comment w:id="7" w:author="Shaffer, Victoria" w:date="2025-04-08T08:30:00Z" w:initials="VS">
     <w:p>
       <w:r>
         <w:rPr>
@@ -1484,7 +2136,7 @@
       </w:r>
     </w:p>
   </w:comment>
-  <w:comment w:id="5" w:author="Shaffer, Victoria" w:date="2025-04-08T08:31:00Z" w:initials="VS">
+  <w:comment w:id="150" w:author="Shaffer, Victoria" w:date="2025-04-08T08:51:00Z" w:initials="VS">
     <w:p>
       <w:r>
         <w:rPr>
@@ -1498,11 +2150,11 @@
           <w:sz w:val="20"/>
           <w:szCs w:val="20"/>
         </w:rPr>
-        <w:t xml:space="preserve">You introduce a “set” of experiments but only reference one (Study 1). </w:t>
+        <w:t>Get rid of all the “we’s”</w:t>
       </w:r>
     </w:p>
   </w:comment>
-  <w:comment w:id="17" w:author="Shaffer, Victoria" w:date="2025-04-08T08:35:00Z" w:initials="VS">
+  <w:comment w:id="161" w:author="Shaffer, Victoria" w:date="2025-04-08T08:52:00Z" w:initials="VS">
     <w:p>
       <w:r>
         <w:rPr>
@@ -1516,11 +2168,11 @@
           <w:sz w:val="20"/>
           <w:szCs w:val="20"/>
         </w:rPr>
-        <w:t xml:space="preserve">Same comment here. You reference a “series of experiments” but are really only talking about Study 2. Also remove all references to “we”. In a dissertation, it is not clear who we refers to. </w:t>
+        <w:t>However this was not replicated in Study 3. So this seems to contradict your statement.</w:t>
       </w:r>
     </w:p>
   </w:comment>
-  <w:comment w:id="102" w:author="Shaffer, Victoria" w:date="2025-04-08T08:51:00Z" w:initials="VS">
+  <w:comment w:id="169" w:author="Shaffer, Victoria" w:date="2025-04-08T08:53:00Z" w:initials="VS">
     <w:p>
       <w:r>
         <w:rPr>
@@ -1534,11 +2186,11 @@
           <w:sz w:val="20"/>
           <w:szCs w:val="20"/>
         </w:rPr>
-        <w:t>Isn’t this what you already discussed in the last paragraph?</w:t>
+        <w:t>More about this. How would you do this?</w:t>
       </w:r>
     </w:p>
   </w:comment>
-  <w:comment w:id="103" w:author="Shaffer, Victoria" w:date="2025-04-08T08:51:00Z" w:initials="VS">
+  <w:comment w:id="189" w:author="Shaffer, Victoria" w:date="2025-04-08T08:54:00Z" w:initials="VS">
     <w:p>
       <w:r>
         <w:rPr>
@@ -1552,83 +2204,11 @@
           <w:sz w:val="20"/>
           <w:szCs w:val="20"/>
         </w:rPr>
-        <w:t>Get rid of all the “we’s”</w:t>
+        <w:t>What about Study 3?</w:t>
       </w:r>
     </w:p>
   </w:comment>
-  <w:comment w:id="104" w:author="Shaffer, Victoria" w:date="2025-04-08T08:52:00Z" w:initials="VS">
-    <w:p>
-      <w:r>
-        <w:rPr>
-          <w:rStyle w:val="CommentReference"/>
-        </w:rPr>
-        <w:annotationRef/>
-      </w:r>
-      <w:r>
-        <w:rPr>
-          <w:color w:val="000000"/>
-          <w:sz w:val="20"/>
-          <w:szCs w:val="20"/>
-        </w:rPr>
-        <w:t>However this was not replicated in Study 3. So this seems to contradict your statement.</w:t>
-      </w:r>
-    </w:p>
-  </w:comment>
-  <w:comment w:id="109" w:author="Shaffer, Victoria" w:date="2025-04-08T08:53:00Z" w:initials="VS">
-    <w:p>
-      <w:r>
-        <w:rPr>
-          <w:rStyle w:val="CommentReference"/>
-        </w:rPr>
-        <w:annotationRef/>
-      </w:r>
-      <w:r>
-        <w:rPr>
-          <w:color w:val="000000"/>
-          <w:sz w:val="20"/>
-          <w:szCs w:val="20"/>
-        </w:rPr>
-        <w:t>More about this. How would you do this?</w:t>
-      </w:r>
-    </w:p>
-  </w:comment>
-  <w:comment w:id="110" w:author="Shaffer, Victoria" w:date="2025-04-08T08:54:00Z" w:initials="VS">
-    <w:p>
-      <w:r>
-        <w:rPr>
-          <w:rStyle w:val="CommentReference"/>
-        </w:rPr>
-        <w:annotationRef/>
-      </w:r>
-      <w:r>
-        <w:rPr>
-          <w:color w:val="000000"/>
-          <w:sz w:val="20"/>
-          <w:szCs w:val="20"/>
-        </w:rPr>
-        <w:t>Avoid contractions in scientific writing</w:t>
-      </w:r>
-    </w:p>
-  </w:comment>
-  <w:comment w:id="111" w:author="Shaffer, Victoria" w:date="2025-04-08T08:54:00Z" w:initials="VS">
-    <w:p>
-      <w:r>
-        <w:rPr>
-          <w:rStyle w:val="CommentReference"/>
-        </w:rPr>
-        <w:annotationRef/>
-      </w:r>
-      <w:r>
-        <w:rPr>
-          <w:color w:val="000000"/>
-          <w:sz w:val="20"/>
-          <w:szCs w:val="20"/>
-        </w:rPr>
-        <w:t>What about Study 3?</w:t>
-      </w:r>
-    </w:p>
-  </w:comment>
-  <w:comment w:id="112" w:author="Shaffer, Victoria" w:date="2025-04-08T08:55:00Z" w:initials="VS">
+  <w:comment w:id="190" w:author="Shaffer, Victoria" w:date="2025-04-08T08:55:00Z" w:initials="VS">
     <w:p>
       <w:r>
         <w:rPr>
@@ -1654,13 +2234,9 @@
   <w15:commentEx w15:paraId="72BEFC2A" w15:done="0"/>
   <w15:commentEx w15:paraId="738439AA" w15:paraIdParent="72BEFC2A" w15:done="0"/>
   <w15:commentEx w15:paraId="55B90B94" w15:done="0"/>
-  <w15:commentEx w15:paraId="74E8C55A" w15:done="0"/>
-  <w15:commentEx w15:paraId="780BE420" w15:done="0"/>
-  <w15:commentEx w15:paraId="482C3A9D" w15:done="0"/>
   <w15:commentEx w15:paraId="3E298E33" w15:done="0"/>
   <w15:commentEx w15:paraId="6C40D1F0" w15:done="0"/>
   <w15:commentEx w15:paraId="098CAD8B" w15:done="0"/>
-  <w15:commentEx w15:paraId="1268053B" w15:done="0"/>
   <w15:commentEx w15:paraId="11A2ECF0" w15:done="0"/>
   <w15:commentEx w15:paraId="2954F9BE" w15:done="0"/>
 </w15:commentsEx>
@@ -1671,13 +2247,21 @@
   <w16cex:commentExtensible w16cex:durableId="0B2412E1" w16cex:dateUtc="2025-04-08T13:27:00Z"/>
   <w16cex:commentExtensible w16cex:durableId="4FA3A7DB" w16cex:dateUtc="2025-04-08T13:50:00Z"/>
   <w16cex:commentExtensible w16cex:durableId="5708B7D8" w16cex:dateUtc="2025-04-08T13:30:00Z"/>
-  <w16cex:commentExtensible w16cex:durableId="7288A9D5" w16cex:dateUtc="2025-04-08T13:31:00Z"/>
-  <w16cex:commentExtensible w16cex:durableId="0FF68524" w16cex:dateUtc="2025-04-08T13:35:00Z"/>
-  <w16cex:commentExtensible w16cex:durableId="589C8517" w16cex:dateUtc="2025-04-08T13:51:00Z"/>
   <w16cex:commentExtensible w16cex:durableId="2E05EA46" w16cex:dateUtc="2025-04-08T13:51:00Z"/>
   <w16cex:commentExtensible w16cex:durableId="290FD486" w16cex:dateUtc="2025-04-08T13:52:00Z"/>
-  <w16cex:commentExtensible w16cex:durableId="0CBC8F62" w16cex:dateUtc="2025-04-08T13:53:00Z"/>
-  <w16cex:commentExtensible w16cex:durableId="59970447" w16cex:dateUtc="2025-04-08T13:54:00Z"/>
+  <w16cex:commentExtensible w16cex:durableId="0CBC8F62" w16cex:dateUtc="2025-04-08T13:53:00Z">
+    <w16cex:extLst>
+      <w16:ext w16:uri="{CE6994B0-6A32-4C9F-8C6B-6E91EDA988CE}">
+        <cr:reactions xmlns:cr="http://schemas.microsoft.com/office/comments/2020/reactions">
+          <cr:reaction reactionType="1">
+            <cr:reactionInfo dateUtc="2025-04-10T21:34:00Z">
+              <cr:user userId="S::sxdff5@umsystem.edu::b9866d13-2382-44e1-bd01-d5a655a2be91" userProvider="AD" userName="Duan, Sean (MU-Student)"/>
+            </cr:reactionInfo>
+          </cr:reaction>
+        </cr:reactions>
+      </w16:ext>
+    </w16cex:extLst>
+  </w16cex:commentExtensible>
   <w16cex:commentExtensible w16cex:durableId="12F18B4F" w16cex:dateUtc="2025-04-08T13:54:00Z"/>
   <w16cex:commentExtensible w16cex:durableId="04ED08E0" w16cex:dateUtc="2025-04-08T13:55:00Z"/>
 </w16cex:commentsExtensible>
@@ -1688,13 +2272,9 @@
   <w16cid:commentId w16cid:paraId="72BEFC2A" w16cid:durableId="0B2412E1"/>
   <w16cid:commentId w16cid:paraId="738439AA" w16cid:durableId="4FA3A7DB"/>
   <w16cid:commentId w16cid:paraId="55B90B94" w16cid:durableId="5708B7D8"/>
-  <w16cid:commentId w16cid:paraId="74E8C55A" w16cid:durableId="7288A9D5"/>
-  <w16cid:commentId w16cid:paraId="780BE420" w16cid:durableId="0FF68524"/>
-  <w16cid:commentId w16cid:paraId="482C3A9D" w16cid:durableId="589C8517"/>
   <w16cid:commentId w16cid:paraId="3E298E33" w16cid:durableId="2E05EA46"/>
   <w16cid:commentId w16cid:paraId="6C40D1F0" w16cid:durableId="290FD486"/>
   <w16cid:commentId w16cid:paraId="098CAD8B" w16cid:durableId="0CBC8F62"/>
-  <w16cid:commentId w16cid:paraId="1268053B" w16cid:durableId="59970447"/>
   <w16cid:commentId w16cid:paraId="11A2ECF0" w16cid:durableId="12F18B4F"/>
   <w16cid:commentId w16cid:paraId="2954F9BE" w16cid:durableId="04ED08E0"/>
 </w16cid:commentsIds>
@@ -1915,11 +2495,11 @@
 
 <file path=word/people.xml><?xml version="1.0" encoding="utf-8"?>
 <w15:people xmlns:wpc="http://schemas.microsoft.com/office/word/2010/wordprocessingCanvas" xmlns:cx="http://schemas.microsoft.com/office/drawing/2014/chartex" xmlns:cx1="http://schemas.microsoft.com/office/drawing/2015/9/8/chartex" xmlns:cx2="http://schemas.microsoft.com/office/drawing/2015/10/21/chartex" xmlns:cx3="http://schemas.microsoft.com/office/drawing/2016/5/9/chartex" xmlns:cx4="http://schemas.microsoft.com/office/drawing/2016/5/10/chartex" xmlns:cx5="http://schemas.microsoft.com/office/drawing/2016/5/11/chartex" xmlns:cx6="http://schemas.microsoft.com/office/drawing/2016/5/12/chartex" xmlns:cx7="http://schemas.microsoft.com/office/drawing/2016/5/13/chartex" xmlns:cx8="http://schemas.microsoft.com/office/drawing/2016/5/14/chartex" xmlns:mc="http://schemas.openxmlformats.org/markup-compatibility/2006" xmlns:aink="http://schemas.microsoft.com/office/drawing/2016/ink" xmlns:am3d="http://schemas.microsoft.com/office/drawing/2017/model3d" xmlns:o="urn:schemas-microsoft-com:office:office" xmlns:oel="http://schemas.microsoft.com/office/2019/extlst" xmlns:r="http://schemas.openxmlformats.org/officeDocument/2006/relationships" xmlns:m="http://schemas.openxmlformats.org/officeDocument/2006/math" xmlns:v="urn:schemas-microsoft-com:vml" xmlns:wp14="http://schemas.microsoft.com/office/word/2010/wordprocessingDrawing" xmlns:wp="http://schemas.openxmlformats.org/drawingml/2006/wordprocessingDrawing" xmlns:w10="urn:schemas-microsoft-com:office:word" xmlns:w="http://schemas.openxmlformats.org/wordprocessingml/2006/main" xmlns:w14="http://schemas.microsoft.com/office/word/2010/wordml" xmlns:w15="http://schemas.microsoft.com/office/word/2012/wordml" xmlns:w16cex="http://schemas.microsoft.com/office/word/2018/wordml/cex" xmlns:w16cid="http://schemas.microsoft.com/office/word/2016/wordml/cid" xmlns:w16="http://schemas.microsoft.com/office/word/2018/wordml" xmlns:w16du="http://schemas.microsoft.com/office/word/2023/wordml/word16du" xmlns:w16sdtdh="http://schemas.microsoft.com/office/word/2020/wordml/sdtdatahash" xmlns:w16sdtfl="http://schemas.microsoft.com/office/word/2024/wordml/sdtformatlock" xmlns:w16se="http://schemas.microsoft.com/office/word/2015/wordml/symex" xmlns:wpg="http://schemas.microsoft.com/office/word/2010/wordprocessingGroup" xmlns:wpi="http://schemas.microsoft.com/office/word/2010/wordprocessingInk" xmlns:wne="http://schemas.microsoft.com/office/word/2006/wordml" xmlns:wps="http://schemas.microsoft.com/office/word/2010/wordprocessingShape" mc:Ignorable="w14 w15 w16se w16cid w16 w16cex w16sdtdh w16sdtfl w16du wp14">
+  <w15:person w15:author="Duan, Sean (MU-Student)">
+    <w15:presenceInfo w15:providerId="AD" w15:userId="S::sxdff5@umsystem.edu::b9866d13-2382-44e1-bd01-d5a655a2be91"/>
+  </w15:person>
   <w15:person w15:author="Shaffer, Victoria">
     <w15:presenceInfo w15:providerId="AD" w15:userId="S::shafferv@umsystem.edu::3737675d-055d-4657-a01a-acb3ff992568"/>
-  </w15:person>
-  <w15:person w15:author="Duan, Sean (MU-Student)">
-    <w15:presenceInfo w15:providerId="AD" w15:userId="S::sxdff5@umsystem.edu::b9866d13-2382-44e1-bd01-d5a655a2be91"/>
   </w15:person>
 </w15:people>
 </file>
@@ -3027,6 +3607,10 @@
 </file>
 
 <file path=customXml/item1.xml><?xml version="1.0" encoding="utf-8"?>
+<b:Sources xmlns:b="http://schemas.openxmlformats.org/officeDocument/2006/bibliography" xmlns="http://schemas.openxmlformats.org/officeDocument/2006/bibliography" SelectedStyle="\APASixthEditionOfficeOnline.xsl" StyleName="APA" Version="6"/>
+</file>
+
+<file path=customXml/item2.xml><?xml version="1.0" encoding="utf-8"?>
 <p:properties xmlns:p="http://schemas.microsoft.com/office/2006/metadata/properties" xmlns:xsi="http://www.w3.org/2001/XMLSchema-instance" xmlns:pc="http://schemas.microsoft.com/office/infopath/2007/PartnerControls">
   <documentManagement>
     <_ip_UnifiedCompliancePolicyUIAction xmlns="http://schemas.microsoft.com/sharepoint/v3" xsi:nil="true"/>
@@ -3036,11 +3620,16 @@
 </p:properties>
 </file>
 
-<file path=customXml/item2.xml><?xml version="1.0" encoding="utf-8"?>
-<b:Sources xmlns:b="http://schemas.openxmlformats.org/officeDocument/2006/bibliography" xmlns="http://schemas.openxmlformats.org/officeDocument/2006/bibliography" SelectedStyle="\APASixthEditionOfficeOnline.xsl" StyleName="APA" Version="6"/>
+<file path=customXml/item3.xml><?xml version="1.0" encoding="utf-8"?>
+<?mso-contentType ?>
+<FormTemplates xmlns="http://schemas.microsoft.com/sharepoint/v3/contenttype/forms">
+  <Display>DocumentLibraryForm</Display>
+  <Edit>DocumentLibraryForm</Edit>
+  <New>DocumentLibraryForm</New>
+</FormTemplates>
 </file>
 
-<file path=customXml/item3.xml><?xml version="1.0" encoding="utf-8"?>
+<file path=customXml/item4.xml><?xml version="1.0" encoding="utf-8"?>
 <ct:contentTypeSchema xmlns:ct="http://schemas.microsoft.com/office/2006/metadata/contentType" xmlns:ma="http://schemas.microsoft.com/office/2006/metadata/properties/metaAttributes" ct:_="" ma:_="" ma:contentTypeName="Document" ma:contentTypeID="0x0101007402516817E1A7498C41FD15FE0A9B79" ma:contentTypeVersion="18" ma:contentTypeDescription="Create a new document." ma:contentTypeScope="" ma:versionID="d1edb8ae1068c066e3aa67851cd24313">
   <xsd:schema xmlns:xsd="http://www.w3.org/2001/XMLSchema" xmlns:xs="http://www.w3.org/2001/XMLSchema" xmlns:p="http://schemas.microsoft.com/office/2006/metadata/properties" xmlns:ns1="http://schemas.microsoft.com/sharepoint/v3" xmlns:ns3="6015b09f-5043-4f49-8a7b-9772bd5932db" xmlns:ns4="e31052eb-2b6e-4c50-9a35-05cb7ca444e7" targetNamespace="http://schemas.microsoft.com/office/2006/metadata/properties" ma:root="true" ma:fieldsID="ae4a153232ce27f936899b0a16c01a76" ns1:_="" ns3:_="" ns4:_="">
     <xsd:import namespace="http://schemas.microsoft.com/sharepoint/v3"/>
@@ -3298,16 +3887,15 @@
 </ct:contentTypeSchema>
 </file>
 
-<file path=customXml/item4.xml><?xml version="1.0" encoding="utf-8"?>
-<?mso-contentType ?>
-<FormTemplates xmlns="http://schemas.microsoft.com/sharepoint/v3/contenttype/forms">
-  <Display>DocumentLibraryForm</Display>
-  <Edit>DocumentLibraryForm</Edit>
-  <New>DocumentLibraryForm</New>
-</FormTemplates>
+<file path=customXml/itemProps1.xml><?xml version="1.0" encoding="utf-8"?>
+<ds:datastoreItem xmlns:ds="http://schemas.openxmlformats.org/officeDocument/2006/customXml" ds:itemID="{E76CBE9A-B066-4229-813B-EB59CD54C56B}">
+  <ds:schemaRefs>
+    <ds:schemaRef ds:uri="http://schemas.openxmlformats.org/officeDocument/2006/bibliography"/>
+  </ds:schemaRefs>
+</ds:datastoreItem>
 </file>
 
-<file path=customXml/itemProps1.xml><?xml version="1.0" encoding="utf-8"?>
+<file path=customXml/itemProps2.xml><?xml version="1.0" encoding="utf-8"?>
 <ds:datastoreItem xmlns:ds="http://schemas.openxmlformats.org/officeDocument/2006/customXml" ds:itemID="{21B7DAEB-1464-40C2-A52C-8AD4BE0C9E8F}">
   <ds:schemaRefs>
     <ds:schemaRef ds:uri="http://schemas.microsoft.com/office/2006/metadata/properties"/>
@@ -3318,15 +3906,15 @@
 </ds:datastoreItem>
 </file>
 
-<file path=customXml/itemProps2.xml><?xml version="1.0" encoding="utf-8"?>
-<ds:datastoreItem xmlns:ds="http://schemas.openxmlformats.org/officeDocument/2006/customXml" ds:itemID="{E76CBE9A-B066-4229-813B-EB59CD54C56B}">
+<file path=customXml/itemProps3.xml><?xml version="1.0" encoding="utf-8"?>
+<ds:datastoreItem xmlns:ds="http://schemas.openxmlformats.org/officeDocument/2006/customXml" ds:itemID="{370C9932-052A-4234-B377-CD6828F126DD}">
   <ds:schemaRefs>
-    <ds:schemaRef ds:uri="http://schemas.openxmlformats.org/officeDocument/2006/bibliography"/>
+    <ds:schemaRef ds:uri="http://schemas.microsoft.com/sharepoint/v3/contenttype/forms"/>
   </ds:schemaRefs>
 </ds:datastoreItem>
 </file>
 
-<file path=customXml/itemProps3.xml><?xml version="1.0" encoding="utf-8"?>
+<file path=customXml/itemProps4.xml><?xml version="1.0" encoding="utf-8"?>
 <ds:datastoreItem xmlns:ds="http://schemas.openxmlformats.org/officeDocument/2006/customXml" ds:itemID="{C6EFD1AA-79DC-4D68-94B0-05633BB8F7BB}">
   <ds:schemaRefs>
     <ds:schemaRef ds:uri="http://schemas.microsoft.com/office/2006/metadata/contentType"/>
@@ -3344,12 +3932,4 @@
     <ds:schemaRef ds:uri="http://schemas.microsoft.com/internal/obd"/>
   </ds:schemaRefs>
 </ds:datastoreItem>
-</file>
-
-<file path=customXml/itemProps4.xml><?xml version="1.0" encoding="utf-8"?>
-<ds:datastoreItem xmlns:ds="http://schemas.openxmlformats.org/officeDocument/2006/customXml" ds:itemID="{370C9932-052A-4234-B377-CD6828F126DD}">
-  <ds:schemaRefs>
-    <ds:schemaRef ds:uri="http://schemas.microsoft.com/sharepoint/v3/contenttype/forms"/>
-  </ds:schemaRefs>
-</ds:datastoreItem>
 </file>
</xml_diff>

<commit_message>
power surge nightmare lmao but also sending the thing out
</commit_message>
<xml_diff>
--- a/Dissertation Proposal/Restructure process/Dissertation Proposal Section Drafts/Combined final draft elements/Final Conclusion Draft VAS.docx
+++ b/Dissertation Proposal/Restructure process/Dissertation Proposal Section Drafts/Combined final draft elements/Final Conclusion Draft VAS.docx
@@ -6,53 +6,31 @@
       <w:pPr>
         <w:pStyle w:val="Heading1"/>
       </w:pPr>
-      <w:commentRangeStart w:id="0"/>
-      <w:commentRangeStart w:id="1"/>
       <w:r>
         <w:t>Conclusions</w:t>
       </w:r>
-      <w:del w:id="2" w:author="Duan, Sean (MU-Student)" w:date="2025-04-10T15:20:00Z" w16du:dateUtc="2025-04-10T20:20:00Z">
+      <w:del w:id="0" w:author="Duan, Sean (MU-Student)" w:date="2025-04-10T15:20:00Z" w16du:dateUtc="2025-04-10T20:20:00Z">
         <w:r>
           <w:delText>, Interpretations, and Recommendations</w:delText>
-        </w:r>
-        <w:commentRangeEnd w:id="0"/>
-        <w:r>
-          <w:rPr>
-            <w:rStyle w:val="CommentReference"/>
-            <w:rFonts w:asciiTheme="minorHAnsi" w:eastAsiaTheme="minorHAnsi" w:hAnsiTheme="minorHAnsi" w:cstheme="minorBidi"/>
-            <w:b w:val="0"/>
-            <w:color w:val="auto"/>
-          </w:rPr>
-          <w:commentReference w:id="0"/>
-        </w:r>
-        <w:commentRangeEnd w:id="1"/>
-        <w:r>
-          <w:rPr>
-            <w:rStyle w:val="CommentReference"/>
-            <w:rFonts w:asciiTheme="minorHAnsi" w:eastAsiaTheme="minorHAnsi" w:hAnsiTheme="minorHAnsi" w:cstheme="minorBidi"/>
-            <w:b w:val="0"/>
-            <w:color w:val="auto"/>
-          </w:rPr>
-          <w:commentReference w:id="1"/>
         </w:r>
       </w:del>
     </w:p>
     <w:p>
       <w:pPr>
         <w:rPr>
-          <w:del w:id="3" w:author="Shaffer, Victoria" w:date="2025-04-08T08:33:00Z" w16du:dateUtc="2025-04-08T13:33:00Z"/>
+          <w:del w:id="1" w:author="Shaffer, Victoria" w:date="2025-04-08T08:33:00Z" w16du:dateUtc="2025-04-08T13:33:00Z"/>
         </w:rPr>
       </w:pPr>
       <w:r>
         <w:tab/>
         <w:t>The purpose of this dissertation was to</w:t>
       </w:r>
-      <w:ins w:id="4" w:author="Duan, Sean (MU-Student)" w:date="2025-04-10T15:21:00Z" w16du:dateUtc="2025-04-10T20:21:00Z">
+      <w:ins w:id="2" w:author="Duan, Sean (MU-Student)" w:date="2025-04-10T15:21:00Z" w16du:dateUtc="2025-04-10T20:21:00Z">
         <w:r>
           <w:t xml:space="preserve"> test different strategies for increasing openness to belief change</w:t>
         </w:r>
       </w:ins>
-      <w:ins w:id="5" w:author="Duan, Sean (MU-Student)" w:date="2025-04-10T15:24:00Z" w16du:dateUtc="2025-04-10T20:24:00Z">
+      <w:ins w:id="3" w:author="Duan, Sean (MU-Student)" w:date="2025-04-10T15:24:00Z" w16du:dateUtc="2025-04-10T20:24:00Z">
         <w:r>
           <w:t>, as well as to understand resistance to change and the effects of belief polarization on that resistance.</w:t>
         </w:r>
@@ -60,20 +38,20 @@
           <w:t xml:space="preserve"> </w:t>
         </w:r>
       </w:ins>
-      <w:del w:id="6" w:author="Duan, Sean (MU-Student)" w:date="2025-04-10T15:24:00Z" w16du:dateUtc="2025-04-10T20:24:00Z">
+      <w:del w:id="4" w:author="Duan, Sean (MU-Student)" w:date="2025-04-10T15:24:00Z" w16du:dateUtc="2025-04-10T20:24:00Z">
         <w:r>
           <w:delText xml:space="preserve"> </w:delText>
         </w:r>
-        <w:commentRangeStart w:id="7"/>
+        <w:commentRangeStart w:id="5"/>
         <w:r>
           <w:delText xml:space="preserve">understand and change </w:delText>
         </w:r>
-        <w:commentRangeEnd w:id="7"/>
+        <w:commentRangeEnd w:id="5"/>
         <w:r>
           <w:rPr>
             <w:rStyle w:val="CommentReference"/>
           </w:rPr>
-          <w:commentReference w:id="7"/>
+          <w:commentReference w:id="5"/>
         </w:r>
         <w:r>
           <w:delText>polarized beliefs</w:delText>
@@ -85,31 +63,31 @@
       <w:r>
         <w:t xml:space="preserve">To do this, </w:t>
       </w:r>
-      <w:ins w:id="8" w:author="Duan, Sean (MU-Student)" w:date="2025-04-10T15:24:00Z" w16du:dateUtc="2025-04-10T20:24:00Z">
+      <w:ins w:id="6" w:author="Duan, Sean (MU-Student)" w:date="2025-04-10T15:24:00Z" w16du:dateUtc="2025-04-10T20:24:00Z">
         <w:r>
           <w:t>I</w:t>
         </w:r>
       </w:ins>
-      <w:ins w:id="9" w:author="Duan, Sean (MU-Student)" w:date="2025-04-08T16:25:00Z" w16du:dateUtc="2025-04-08T21:25:00Z">
+      <w:ins w:id="7" w:author="Duan, Sean (MU-Student)" w:date="2025-04-08T16:25:00Z" w16du:dateUtc="2025-04-08T21:25:00Z">
         <w:r>
           <w:t xml:space="preserve"> created </w:t>
         </w:r>
       </w:ins>
+      <w:del w:id="8" w:author="Duan, Sean (MU-Student)" w:date="2025-04-08T16:24:00Z" w16du:dateUtc="2025-04-08T21:24:00Z">
+        <w:r>
+          <w:delText>we created a set of</w:delText>
+        </w:r>
+      </w:del>
+      <w:ins w:id="9" w:author="Duan, Sean (MU-Student)" w:date="2025-04-08T16:24:00Z" w16du:dateUtc="2025-04-08T21:24:00Z">
+        <w:r>
+          <w:t>an</w:t>
+        </w:r>
+      </w:ins>
+      <w:r>
+        <w:t xml:space="preserve"> experiment</w:t>
+      </w:r>
       <w:del w:id="10" w:author="Duan, Sean (MU-Student)" w:date="2025-04-08T16:24:00Z" w16du:dateUtc="2025-04-08T21:24:00Z">
         <w:r>
-          <w:delText>we created a set of</w:delText>
-        </w:r>
-      </w:del>
-      <w:ins w:id="11" w:author="Duan, Sean (MU-Student)" w:date="2025-04-08T16:24:00Z" w16du:dateUtc="2025-04-08T21:24:00Z">
-        <w:r>
-          <w:t>an</w:t>
-        </w:r>
-      </w:ins>
-      <w:r>
-        <w:t xml:space="preserve"> experiment</w:t>
-      </w:r>
-      <w:del w:id="12" w:author="Duan, Sean (MU-Student)" w:date="2025-04-08T16:24:00Z" w16du:dateUtc="2025-04-08T21:24:00Z">
-        <w:r>
           <w:delText>s</w:delText>
         </w:r>
       </w:del>
@@ -119,40 +97,40 @@
       <w:r>
         <w:t xml:space="preserve">. </w:t>
       </w:r>
-      <w:ins w:id="13" w:author="Shaffer, Victoria" w:date="2025-04-08T08:32:00Z" w16du:dateUtc="2025-04-08T13:32:00Z">
+      <w:ins w:id="11" w:author="Shaffer, Victoria" w:date="2025-04-08T08:32:00Z" w16du:dateUtc="2025-04-08T13:32:00Z">
         <w:r>
           <w:t>S</w:t>
         </w:r>
       </w:ins>
+      <w:ins w:id="12" w:author="Shaffer, Victoria" w:date="2025-04-08T08:33:00Z" w16du:dateUtc="2025-04-08T13:33:00Z">
+        <w:r>
+          <w:t xml:space="preserve">tudy 1 demonstrated that, </w:t>
+        </w:r>
+      </w:ins>
+      <w:del w:id="13" w:author="Shaffer, Victoria" w:date="2025-04-08T08:32:00Z" w16du:dateUtc="2025-04-08T13:32:00Z">
+        <w:r>
+          <w:delText>We clearly showed that a</w:delText>
+        </w:r>
+      </w:del>
       <w:ins w:id="14" w:author="Shaffer, Victoria" w:date="2025-04-08T08:33:00Z" w16du:dateUtc="2025-04-08T13:33:00Z">
         <w:r>
-          <w:t xml:space="preserve">tudy 1 demonstrated that, </w:t>
-        </w:r>
-      </w:ins>
-      <w:del w:id="15" w:author="Shaffer, Victoria" w:date="2025-04-08T08:32:00Z" w16du:dateUtc="2025-04-08T13:32:00Z">
-        <w:r>
-          <w:delText>We clearly showed that a</w:delText>
-        </w:r>
-      </w:del>
-      <w:ins w:id="16" w:author="Shaffer, Victoria" w:date="2025-04-08T08:33:00Z" w16du:dateUtc="2025-04-08T13:33:00Z">
-        <w:r>
           <w:t>a</w:t>
         </w:r>
       </w:ins>
       <w:r>
         <w:t xml:space="preserve">cross a variety of topics, </w:t>
       </w:r>
-      <w:ins w:id="17" w:author="Duan, Sean (MU-Student)" w:date="2025-04-10T15:26:00Z" w16du:dateUtc="2025-04-10T20:26:00Z">
+      <w:ins w:id="15" w:author="Duan, Sean (MU-Student)" w:date="2025-04-10T15:26:00Z" w16du:dateUtc="2025-04-10T20:26:00Z">
         <w:r>
           <w:t xml:space="preserve">there was a significant interaction between the effects of a social consensus manipulation and time. Furthermore, </w:t>
         </w:r>
       </w:ins>
-      <w:ins w:id="18" w:author="Duan, Sean (MU-Student)" w:date="2025-04-10T15:27:00Z" w16du:dateUtc="2025-04-10T20:27:00Z">
+      <w:ins w:id="16" w:author="Duan, Sean (MU-Student)" w:date="2025-04-10T15:27:00Z" w16du:dateUtc="2025-04-10T20:27:00Z">
         <w:r>
           <w:t xml:space="preserve">there was evidence that a </w:t>
         </w:r>
       </w:ins>
-      <w:del w:id="19" w:author="Duan, Sean (MU-Student)" w:date="2025-04-10T15:27:00Z" w16du:dateUtc="2025-04-10T20:27:00Z">
+      <w:del w:id="17" w:author="Duan, Sean (MU-Student)" w:date="2025-04-10T15:27:00Z" w16du:dateUtc="2025-04-10T20:27:00Z">
         <w:r>
           <w:delText xml:space="preserve">a </w:delText>
         </w:r>
@@ -160,31 +138,31 @@
       <w:r>
         <w:t>social consensus manipulation</w:t>
       </w:r>
-      <w:del w:id="20" w:author="Duan, Sean (MU-Student)" w:date="2025-04-10T15:27:00Z" w16du:dateUtc="2025-04-10T20:27:00Z">
+      <w:del w:id="18" w:author="Duan, Sean (MU-Student)" w:date="2025-04-10T15:27:00Z" w16du:dateUtc="2025-04-10T20:27:00Z">
         <w:r>
           <w:delText xml:space="preserve"> can both increase and decrease </w:delText>
         </w:r>
       </w:del>
-      <w:ins w:id="21" w:author="Shaffer, Victoria" w:date="2025-04-08T08:36:00Z" w16du:dateUtc="2025-04-08T13:36:00Z">
-        <w:del w:id="22" w:author="Duan, Sean (MU-Student)" w:date="2025-04-10T15:27:00Z" w16du:dateUtc="2025-04-10T20:27:00Z">
+      <w:ins w:id="19" w:author="Shaffer, Victoria" w:date="2025-04-08T08:36:00Z" w16du:dateUtc="2025-04-08T13:36:00Z">
+        <w:del w:id="20" w:author="Duan, Sean (MU-Student)" w:date="2025-04-10T15:27:00Z" w16du:dateUtc="2025-04-10T20:27:00Z">
           <w:r>
             <w:delText xml:space="preserve">change </w:delText>
           </w:r>
         </w:del>
       </w:ins>
-      <w:del w:id="23" w:author="Duan, Sean (MU-Student)" w:date="2025-04-10T15:27:00Z" w16du:dateUtc="2025-04-10T20:27:00Z">
+      <w:del w:id="21" w:author="Duan, Sean (MU-Student)" w:date="2025-04-10T15:27:00Z" w16du:dateUtc="2025-04-10T20:27:00Z">
         <w:r>
           <w:delText>support</w:delText>
         </w:r>
       </w:del>
-      <w:ins w:id="24" w:author="Shaffer, Victoria" w:date="2025-04-08T08:32:00Z" w16du:dateUtc="2025-04-08T13:32:00Z">
-        <w:del w:id="25" w:author="Duan, Sean (MU-Student)" w:date="2025-04-10T15:27:00Z" w16du:dateUtc="2025-04-10T20:27:00Z">
+      <w:ins w:id="22" w:author="Shaffer, Victoria" w:date="2025-04-08T08:32:00Z" w16du:dateUtc="2025-04-08T13:32:00Z">
+        <w:del w:id="23" w:author="Duan, Sean (MU-Student)" w:date="2025-04-10T15:27:00Z" w16du:dateUtc="2025-04-10T20:27:00Z">
           <w:r>
             <w:delText xml:space="preserve"> for strongly held beliefs</w:delText>
           </w:r>
         </w:del>
       </w:ins>
-      <w:ins w:id="26" w:author="Duan, Sean (MU-Student)" w:date="2025-04-10T15:27:00Z" w16du:dateUtc="2025-04-10T20:27:00Z">
+      <w:ins w:id="24" w:author="Duan, Sean (MU-Student)" w:date="2025-04-10T15:27:00Z" w16du:dateUtc="2025-04-10T20:27:00Z">
         <w:r>
           <w:t xml:space="preserve"> was able to significantly increase support for Universal Healthcare</w:t>
         </w:r>
@@ -192,7 +170,7 @@
           <w:t>.</w:t>
         </w:r>
       </w:ins>
-      <w:del w:id="27" w:author="Duan, Sean (MU-Student)" w:date="2025-04-10T15:27:00Z" w16du:dateUtc="2025-04-10T20:27:00Z">
+      <w:del w:id="25" w:author="Duan, Sean (MU-Student)" w:date="2025-04-10T15:27:00Z" w16du:dateUtc="2025-04-10T20:27:00Z">
         <w:r>
           <w:delText>.</w:delText>
         </w:r>
@@ -200,7 +178,7 @@
       <w:r>
         <w:t xml:space="preserve"> </w:t>
       </w:r>
-      <w:del w:id="28" w:author="Shaffer, Victoria" w:date="2025-04-08T08:33:00Z" w16du:dateUtc="2025-04-08T13:33:00Z">
+      <w:del w:id="26" w:author="Shaffer, Victoria" w:date="2025-04-08T08:33:00Z" w16du:dateUtc="2025-04-08T13:33:00Z">
         <w:r>
           <w:delText>We found significant support for our first Study 1 hypothesis (</w:delText>
         </w:r>
@@ -260,20 +238,20 @@
     <w:p>
       <w:pPr>
         <w:rPr>
-          <w:del w:id="29" w:author="Shaffer, Victoria" w:date="2025-04-08T08:38:00Z" w16du:dateUtc="2025-04-08T13:38:00Z"/>
-        </w:rPr>
-        <w:pPrChange w:id="30" w:author="Duan, Sean (MU-Student)" w:date="2025-04-10T15:25:00Z" w16du:dateUtc="2025-04-10T20:25:00Z">
+          <w:del w:id="27" w:author="Shaffer, Victoria" w:date="2025-04-08T08:38:00Z" w16du:dateUtc="2025-04-08T13:38:00Z"/>
+        </w:rPr>
+        <w:pPrChange w:id="28" w:author="Duan, Sean (MU-Student)" w:date="2025-04-10T15:25:00Z" w16du:dateUtc="2025-04-10T20:25:00Z">
           <w:pPr>
             <w:ind w:firstLine="720"/>
           </w:pPr>
         </w:pPrChange>
       </w:pPr>
-      <w:del w:id="31" w:author="Duan, Sean (MU-Student)" w:date="2025-04-10T15:25:00Z" w16du:dateUtc="2025-04-10T20:25:00Z">
+      <w:del w:id="29" w:author="Duan, Sean (MU-Student)" w:date="2025-04-10T15:25:00Z" w16du:dateUtc="2025-04-10T20:25:00Z">
         <w:r>
           <w:delText>We</w:delText>
         </w:r>
       </w:del>
-      <w:ins w:id="32" w:author="Duan, Sean (MU-Student)" w:date="2025-04-10T15:25:00Z" w16du:dateUtc="2025-04-10T20:25:00Z">
+      <w:ins w:id="30" w:author="Duan, Sean (MU-Student)" w:date="2025-04-10T15:25:00Z" w16du:dateUtc="2025-04-10T20:25:00Z">
         <w:r>
           <w:t>I</w:t>
         </w:r>
@@ -290,7 +268,7 @@
       <w:r>
         <w:t xml:space="preserve"> another </w:t>
       </w:r>
-      <w:del w:id="33" w:author="Duan, Sean (MU-Student)" w:date="2025-04-08T16:25:00Z" w16du:dateUtc="2025-04-08T21:25:00Z">
+      <w:del w:id="31" w:author="Duan, Sean (MU-Student)" w:date="2025-04-08T16:25:00Z" w16du:dateUtc="2025-04-08T21:25:00Z">
         <w:r>
           <w:delText xml:space="preserve">series of </w:delText>
         </w:r>
@@ -298,7 +276,7 @@
       <w:r>
         <w:t>experiment</w:t>
       </w:r>
-      <w:del w:id="34" w:author="Duan, Sean (MU-Student)" w:date="2025-04-08T16:25:00Z" w16du:dateUtc="2025-04-08T21:25:00Z">
+      <w:del w:id="32" w:author="Duan, Sean (MU-Student)" w:date="2025-04-08T16:25:00Z" w16du:dateUtc="2025-04-08T21:25:00Z">
         <w:r>
           <w:delText>s</w:delText>
         </w:r>
@@ -315,7 +293,7 @@
       <w:r>
         <w:t xml:space="preserve"> </w:t>
       </w:r>
-      <w:del w:id="35" w:author="Shaffer, Victoria" w:date="2025-04-08T08:36:00Z" w16du:dateUtc="2025-04-08T13:36:00Z">
+      <w:del w:id="33" w:author="Shaffer, Victoria" w:date="2025-04-08T08:36:00Z" w16du:dateUtc="2025-04-08T13:36:00Z">
         <w:r>
           <w:delText>We found mixed evidence supporting our first Study 2 hypothesis (H1: the m</w:delText>
         </w:r>
@@ -353,53 +331,53 @@
           <w:delText xml:space="preserve"> </w:delText>
         </w:r>
       </w:del>
+      <w:del w:id="34" w:author="Shaffer, Victoria" w:date="2025-04-08T08:37:00Z" w16du:dateUtc="2025-04-08T13:37:00Z">
+        <w:r>
+          <w:delText xml:space="preserve">We did not </w:delText>
+        </w:r>
+      </w:del>
+      <w:ins w:id="35" w:author="Shaffer, Victoria" w:date="2025-04-08T08:37:00Z" w16du:dateUtc="2025-04-08T13:37:00Z">
+        <w:r>
+          <w:t xml:space="preserve">There was no </w:t>
+        </w:r>
+      </w:ins>
       <w:del w:id="36" w:author="Shaffer, Victoria" w:date="2025-04-08T08:37:00Z" w16du:dateUtc="2025-04-08T13:37:00Z">
         <w:r>
-          <w:delText xml:space="preserve">We did not </w:delText>
-        </w:r>
-      </w:del>
-      <w:ins w:id="37" w:author="Shaffer, Victoria" w:date="2025-04-08T08:37:00Z" w16du:dateUtc="2025-04-08T13:37:00Z">
-        <w:r>
-          <w:t xml:space="preserve">There was no </w:t>
-        </w:r>
-      </w:ins>
-      <w:del w:id="38" w:author="Shaffer, Victoria" w:date="2025-04-08T08:37:00Z" w16du:dateUtc="2025-04-08T13:37:00Z">
-        <w:r>
           <w:delText xml:space="preserve">find </w:delText>
         </w:r>
       </w:del>
       <w:r>
         <w:t xml:space="preserve">evidence </w:t>
       </w:r>
+      <w:del w:id="37" w:author="Shaffer, Victoria" w:date="2025-04-08T08:37:00Z" w16du:dateUtc="2025-04-08T13:37:00Z">
+        <w:r>
+          <w:delText xml:space="preserve">supporting </w:delText>
+        </w:r>
+      </w:del>
+      <w:ins w:id="38" w:author="Shaffer, Victoria" w:date="2025-04-08T08:37:00Z" w16du:dateUtc="2025-04-08T13:37:00Z">
+        <w:r>
+          <w:t xml:space="preserve">to support </w:t>
+        </w:r>
+      </w:ins>
       <w:del w:id="39" w:author="Shaffer, Victoria" w:date="2025-04-08T08:37:00Z" w16du:dateUtc="2025-04-08T13:37:00Z">
         <w:r>
-          <w:delText xml:space="preserve">supporting </w:delText>
+          <w:delText xml:space="preserve">our second Study 2 </w:delText>
         </w:r>
       </w:del>
       <w:ins w:id="40" w:author="Shaffer, Victoria" w:date="2025-04-08T08:37:00Z" w16du:dateUtc="2025-04-08T13:37:00Z">
         <w:r>
-          <w:t xml:space="preserve">to support </w:t>
-        </w:r>
-      </w:ins>
-      <w:del w:id="41" w:author="Shaffer, Victoria" w:date="2025-04-08T08:37:00Z" w16du:dateUtc="2025-04-08T13:37:00Z">
-        <w:r>
-          <w:delText xml:space="preserve">our second Study 2 </w:delText>
-        </w:r>
-      </w:del>
-      <w:ins w:id="42" w:author="Shaffer, Victoria" w:date="2025-04-08T08:37:00Z" w16du:dateUtc="2025-04-08T13:37:00Z">
-        <w:r>
           <w:t xml:space="preserve">the </w:t>
         </w:r>
       </w:ins>
       <w:r>
         <w:t>hypothes</w:t>
       </w:r>
-      <w:ins w:id="43" w:author="Shaffer, Victoria" w:date="2025-04-08T08:37:00Z" w16du:dateUtc="2025-04-08T13:37:00Z">
+      <w:ins w:id="41" w:author="Shaffer, Victoria" w:date="2025-04-08T08:37:00Z" w16du:dateUtc="2025-04-08T13:37:00Z">
         <w:r>
           <w:t>e</w:t>
         </w:r>
       </w:ins>
-      <w:del w:id="44" w:author="Shaffer, Victoria" w:date="2025-04-08T08:37:00Z" w16du:dateUtc="2025-04-08T13:37:00Z">
+      <w:del w:id="42" w:author="Shaffer, Victoria" w:date="2025-04-08T08:37:00Z" w16du:dateUtc="2025-04-08T13:37:00Z">
         <w:r>
           <w:delText>i</w:delText>
         </w:r>
@@ -407,7 +385,7 @@
       <w:r>
         <w:t xml:space="preserve">s </w:t>
       </w:r>
-      <w:del w:id="45" w:author="Shaffer, Victoria" w:date="2025-04-08T08:37:00Z" w16du:dateUtc="2025-04-08T13:37:00Z">
+      <w:del w:id="43" w:author="Shaffer, Victoria" w:date="2025-04-08T08:37:00Z" w16du:dateUtc="2025-04-08T13:37:00Z">
         <w:r>
           <w:delText>(H2:</w:delText>
         </w:r>
@@ -415,7 +393,7 @@
           <w:delText xml:space="preserve"> the </w:delText>
         </w:r>
       </w:del>
-      <w:ins w:id="46" w:author="Shaffer, Victoria" w:date="2025-04-08T08:37:00Z" w16du:dateUtc="2025-04-08T13:37:00Z">
+      <w:ins w:id="44" w:author="Shaffer, Victoria" w:date="2025-04-08T08:37:00Z" w16du:dateUtc="2025-04-08T13:37:00Z">
         <w:r>
           <w:t xml:space="preserve">that the </w:t>
         </w:r>
@@ -423,12 +401,12 @@
       <w:r>
         <w:t>two ‘moral’ interventions would increase</w:t>
       </w:r>
-      <w:ins w:id="47" w:author="Shaffer, Victoria" w:date="2025-04-08T08:37:00Z" w16du:dateUtc="2025-04-08T13:37:00Z">
+      <w:ins w:id="45" w:author="Shaffer, Victoria" w:date="2025-04-08T08:37:00Z" w16du:dateUtc="2025-04-08T13:37:00Z">
         <w:r>
           <w:t xml:space="preserve"> moral conviction</w:t>
         </w:r>
       </w:ins>
-      <w:del w:id="48" w:author="Shaffer, Victoria" w:date="2025-04-08T08:37:00Z" w16du:dateUtc="2025-04-08T13:37:00Z">
+      <w:del w:id="46" w:author="Shaffer, Victoria" w:date="2025-04-08T08:37:00Z" w16du:dateUtc="2025-04-08T13:37:00Z">
         <w:r>
           <w:delText>,</w:delText>
         </w:r>
@@ -436,7 +414,7 @@
       <w:r>
         <w:t xml:space="preserve"> and the pragmatic and hedonic interventions would decrease</w:t>
       </w:r>
-      <w:del w:id="49" w:author="Shaffer, Victoria" w:date="2025-04-08T08:37:00Z" w16du:dateUtc="2025-04-08T13:37:00Z">
+      <w:del w:id="47" w:author="Shaffer, Victoria" w:date="2025-04-08T08:37:00Z" w16du:dateUtc="2025-04-08T13:37:00Z">
         <w:r>
           <w:delText>,</w:delText>
         </w:r>
@@ -444,7 +422,7 @@
       <w:r>
         <w:t xml:space="preserve"> moral conviction</w:t>
       </w:r>
-      <w:ins w:id="50" w:author="Shaffer, Victoria" w:date="2025-04-08T08:37:00Z" w16du:dateUtc="2025-04-08T13:37:00Z">
+      <w:ins w:id="48" w:author="Shaffer, Victoria" w:date="2025-04-08T08:37:00Z" w16du:dateUtc="2025-04-08T13:37:00Z">
         <w:r>
           <w:t>,</w:t>
         </w:r>
@@ -452,17 +430,17 @@
       <w:r>
         <w:t xml:space="preserve"> relative to the control</w:t>
       </w:r>
-      <w:ins w:id="51" w:author="Shaffer, Victoria" w:date="2025-04-08T08:37:00Z" w16du:dateUtc="2025-04-08T13:37:00Z">
+      <w:ins w:id="49" w:author="Shaffer, Victoria" w:date="2025-04-08T08:37:00Z" w16du:dateUtc="2025-04-08T13:37:00Z">
         <w:r>
           <w:t xml:space="preserve"> gr</w:t>
         </w:r>
       </w:ins>
-      <w:ins w:id="52" w:author="Shaffer, Victoria" w:date="2025-04-08T08:38:00Z" w16du:dateUtc="2025-04-08T13:38:00Z">
+      <w:ins w:id="50" w:author="Shaffer, Victoria" w:date="2025-04-08T08:38:00Z" w16du:dateUtc="2025-04-08T13:38:00Z">
         <w:r>
           <w:t>oup</w:t>
         </w:r>
       </w:ins>
-      <w:del w:id="53" w:author="Shaffer, Victoria" w:date="2025-04-08T08:37:00Z" w16du:dateUtc="2025-04-08T13:37:00Z">
+      <w:del w:id="51" w:author="Shaffer, Victoria" w:date="2025-04-08T08:37:00Z" w16du:dateUtc="2025-04-08T13:37:00Z">
         <w:r>
           <w:delText>)</w:delText>
         </w:r>
@@ -470,7 +448,7 @@
       <w:r>
         <w:t>.</w:t>
       </w:r>
-      <w:del w:id="54" w:author="Shaffer, Victoria" w:date="2025-04-08T08:38:00Z" w16du:dateUtc="2025-04-08T13:38:00Z">
+      <w:del w:id="52" w:author="Shaffer, Victoria" w:date="2025-04-08T08:38:00Z" w16du:dateUtc="2025-04-08T13:38:00Z">
         <w:r>
           <w:delText xml:space="preserve"> </w:delText>
         </w:r>
@@ -487,12 +465,12 @@
           <w:delText>on perceived moral conviction for any of our four topics.</w:delText>
         </w:r>
       </w:del>
-      <w:ins w:id="55" w:author="Shaffer, Victoria" w:date="2025-04-08T08:38:00Z" w16du:dateUtc="2025-04-08T13:38:00Z">
+      <w:ins w:id="53" w:author="Shaffer, Victoria" w:date="2025-04-08T08:38:00Z" w16du:dateUtc="2025-04-08T13:38:00Z">
         <w:r>
           <w:t xml:space="preserve"> </w:t>
         </w:r>
       </w:ins>
-      <w:ins w:id="56" w:author="Shaffer, Victoria" w:date="2025-04-08T08:41:00Z" w16du:dateUtc="2025-04-08T13:41:00Z">
+      <w:ins w:id="54" w:author="Shaffer, Victoria" w:date="2025-04-08T08:41:00Z" w16du:dateUtc="2025-04-08T13:41:00Z">
         <w:r>
           <w:t xml:space="preserve">While </w:t>
         </w:r>
@@ -501,7 +479,7 @@
     <w:p>
       <w:pPr>
         <w:rPr>
-          <w:ins w:id="57" w:author="Duan, Sean (MU-Student)" w:date="2025-04-10T16:13:00Z" w16du:dateUtc="2025-04-10T21:13:00Z"/>
+          <w:ins w:id="55" w:author="Duan, Sean (MU-Student)" w:date="2025-04-10T16:13:00Z" w16du:dateUtc="2025-04-10T21:13:00Z"/>
           <w:rFonts w:ascii="Calibri" w:hAnsi="Calibri" w:cs="Calibri"/>
           <w:szCs w:val="28"/>
         </w:rPr>
@@ -509,12 +487,12 @@
       <w:r>
         <w:t xml:space="preserve">Study 1 </w:t>
       </w:r>
-      <w:ins w:id="58" w:author="Shaffer, Victoria" w:date="2025-04-08T08:38:00Z" w16du:dateUtc="2025-04-08T13:38:00Z">
+      <w:ins w:id="56" w:author="Shaffer, Victoria" w:date="2025-04-08T08:38:00Z" w16du:dateUtc="2025-04-08T13:38:00Z">
         <w:r>
           <w:t>and Study</w:t>
         </w:r>
       </w:ins>
-      <w:del w:id="59" w:author="Shaffer, Victoria" w:date="2025-04-08T08:38:00Z" w16du:dateUtc="2025-04-08T13:38:00Z">
+      <w:del w:id="57" w:author="Shaffer, Victoria" w:date="2025-04-08T08:38:00Z" w16du:dateUtc="2025-04-08T13:38:00Z">
         <w:r>
           <w:delText>&amp;</w:delText>
         </w:r>
@@ -525,12 +503,12 @@
       <w:r>
         <w:t xml:space="preserve"> </w:t>
       </w:r>
-      <w:del w:id="60" w:author="Shaffer, Victoria" w:date="2025-04-08T08:38:00Z" w16du:dateUtc="2025-04-08T13:38:00Z">
+      <w:del w:id="58" w:author="Shaffer, Victoria" w:date="2025-04-08T08:38:00Z" w16du:dateUtc="2025-04-08T13:38:00Z">
         <w:r>
           <w:delText xml:space="preserve">covered </w:delText>
         </w:r>
       </w:del>
-      <w:ins w:id="61" w:author="Shaffer, Victoria" w:date="2025-04-08T08:38:00Z" w16du:dateUtc="2025-04-08T13:38:00Z">
+      <w:ins w:id="59" w:author="Shaffer, Victoria" w:date="2025-04-08T08:38:00Z" w16du:dateUtc="2025-04-08T13:38:00Z">
         <w:r>
           <w:t xml:space="preserve">examined </w:t>
         </w:r>
@@ -541,252 +519,265 @@
       <w:r>
         <w:t xml:space="preserve">e impact of moral conviction and social consensus individually, </w:t>
       </w:r>
+      <w:del w:id="60" w:author="Shaffer, Victoria" w:date="2025-04-08T08:41:00Z" w16du:dateUtc="2025-04-08T13:41:00Z">
+        <w:r>
+          <w:delText>and i</w:delText>
+        </w:r>
+        <w:r>
+          <w:delText xml:space="preserve">n doing so, laid the groundwork for </w:delText>
+        </w:r>
+      </w:del>
+      <w:ins w:id="61" w:author="Shaffer, Victoria" w:date="2025-04-08T08:41:00Z" w16du:dateUtc="2025-04-08T13:41:00Z">
+        <w:r>
+          <w:t xml:space="preserve">the purpose of </w:t>
+        </w:r>
+      </w:ins>
+      <w:r>
+        <w:t xml:space="preserve">Study </w:t>
+      </w:r>
+      <w:r>
+        <w:t>3</w:t>
+      </w:r>
       <w:del w:id="62" w:author="Shaffer, Victoria" w:date="2025-04-08T08:41:00Z" w16du:dateUtc="2025-04-08T13:41:00Z">
         <w:r>
-          <w:delText>and i</w:delText>
-        </w:r>
-        <w:r>
-          <w:delText xml:space="preserve">n doing so, laid the groundwork for </w:delText>
-        </w:r>
-      </w:del>
+          <w:delText>,</w:delText>
+        </w:r>
+      </w:del>
+      <w:r>
+        <w:t xml:space="preserve"> </w:t>
+      </w:r>
       <w:ins w:id="63" w:author="Shaffer, Victoria" w:date="2025-04-08T08:41:00Z" w16du:dateUtc="2025-04-08T13:41:00Z">
         <w:r>
-          <w:t xml:space="preserve">the purpose of </w:t>
-        </w:r>
-      </w:ins>
-      <w:r>
-        <w:t xml:space="preserve">Study </w:t>
-      </w:r>
-      <w:r>
-        <w:t>3</w:t>
-      </w:r>
+          <w:t xml:space="preserve">was to </w:t>
+        </w:r>
+      </w:ins>
       <w:del w:id="64" w:author="Shaffer, Victoria" w:date="2025-04-08T08:41:00Z" w16du:dateUtc="2025-04-08T13:41:00Z">
         <w:r>
-          <w:delText>,</w:delText>
-        </w:r>
-      </w:del>
+          <w:delText>an experiment</w:delText>
+        </w:r>
+        <w:r>
+          <w:delText xml:space="preserve"> testing </w:delText>
+        </w:r>
+      </w:del>
+      <w:ins w:id="65" w:author="Shaffer, Victoria" w:date="2025-04-08T08:41:00Z" w16du:dateUtc="2025-04-08T13:41:00Z">
+        <w:r>
+          <w:t xml:space="preserve">test </w:t>
+        </w:r>
+      </w:ins>
+      <w:r>
+        <w:t xml:space="preserve">the </w:t>
+      </w:r>
+      <w:del w:id="66" w:author="Shaffer, Victoria" w:date="2025-04-08T08:41:00Z" w16du:dateUtc="2025-04-08T13:41:00Z">
+        <w:r>
+          <w:delText xml:space="preserve">joint </w:delText>
+        </w:r>
+      </w:del>
+      <w:r>
+        <w:t xml:space="preserve">interaction </w:t>
+      </w:r>
+      <w:del w:id="67" w:author="Shaffer, Victoria" w:date="2025-04-08T08:41:00Z" w16du:dateUtc="2025-04-08T13:41:00Z">
+        <w:r>
+          <w:delText xml:space="preserve">of </w:delText>
+        </w:r>
+      </w:del>
+      <w:ins w:id="68" w:author="Shaffer, Victoria" w:date="2025-04-08T08:41:00Z" w16du:dateUtc="2025-04-08T13:41:00Z">
+        <w:r>
+          <w:t xml:space="preserve">between </w:t>
+        </w:r>
+      </w:ins>
+      <w:ins w:id="69" w:author="Shaffer, Victoria" w:date="2025-04-08T08:42:00Z" w16du:dateUtc="2025-04-08T13:42:00Z">
+        <w:r>
+          <w:t xml:space="preserve">the </w:t>
+        </w:r>
+      </w:ins>
+      <w:r>
+        <w:t xml:space="preserve">social consensus and moral conviction </w:t>
+      </w:r>
+      <w:ins w:id="70" w:author="Shaffer, Victoria" w:date="2025-04-08T08:42:00Z" w16du:dateUtc="2025-04-08T13:42:00Z">
+        <w:r>
+          <w:t xml:space="preserve">manipulations </w:t>
+        </w:r>
+      </w:ins>
+      <w:r>
+        <w:t xml:space="preserve">on support for </w:t>
+      </w:r>
+      <w:del w:id="71" w:author="Shaffer, Victoria" w:date="2025-04-08T08:38:00Z" w16du:dateUtc="2025-04-08T13:38:00Z">
+        <w:r>
+          <w:delText xml:space="preserve">a </w:delText>
+        </w:r>
+      </w:del>
+      <w:r>
+        <w:t xml:space="preserve">polarized </w:t>
+      </w:r>
+      <w:r>
+        <w:t>topic</w:t>
+      </w:r>
+      <w:ins w:id="72" w:author="Shaffer, Victoria" w:date="2025-04-08T08:38:00Z" w16du:dateUtc="2025-04-08T13:38:00Z">
+        <w:r>
+          <w:t>s</w:t>
+        </w:r>
+      </w:ins>
+      <w:r>
+        <w:t>.</w:t>
+      </w:r>
       <w:r>
         <w:t xml:space="preserve"> </w:t>
       </w:r>
-      <w:ins w:id="65" w:author="Shaffer, Victoria" w:date="2025-04-08T08:41:00Z" w16du:dateUtc="2025-04-08T13:41:00Z">
-        <w:r>
-          <w:t xml:space="preserve">was to </w:t>
-        </w:r>
-      </w:ins>
-      <w:del w:id="66" w:author="Shaffer, Victoria" w:date="2025-04-08T08:41:00Z" w16du:dateUtc="2025-04-08T13:41:00Z">
-        <w:r>
-          <w:delText>an experiment</w:delText>
-        </w:r>
-        <w:r>
-          <w:delText xml:space="preserve"> testing </w:delText>
-        </w:r>
-      </w:del>
-      <w:ins w:id="67" w:author="Shaffer, Victoria" w:date="2025-04-08T08:41:00Z" w16du:dateUtc="2025-04-08T13:41:00Z">
-        <w:r>
-          <w:t xml:space="preserve">test </w:t>
-        </w:r>
-      </w:ins>
-      <w:r>
-        <w:t xml:space="preserve">the </w:t>
-      </w:r>
-      <w:del w:id="68" w:author="Shaffer, Victoria" w:date="2025-04-08T08:41:00Z" w16du:dateUtc="2025-04-08T13:41:00Z">
-        <w:r>
-          <w:delText xml:space="preserve">joint </w:delText>
-        </w:r>
-      </w:del>
-      <w:r>
-        <w:t xml:space="preserve">interaction </w:t>
-      </w:r>
-      <w:del w:id="69" w:author="Shaffer, Victoria" w:date="2025-04-08T08:41:00Z" w16du:dateUtc="2025-04-08T13:41:00Z">
-        <w:r>
-          <w:delText xml:space="preserve">of </w:delText>
-        </w:r>
-      </w:del>
-      <w:ins w:id="70" w:author="Shaffer, Victoria" w:date="2025-04-08T08:41:00Z" w16du:dateUtc="2025-04-08T13:41:00Z">
-        <w:r>
-          <w:t xml:space="preserve">between </w:t>
-        </w:r>
-      </w:ins>
-      <w:ins w:id="71" w:author="Shaffer, Victoria" w:date="2025-04-08T08:42:00Z" w16du:dateUtc="2025-04-08T13:42:00Z">
-        <w:r>
-          <w:t xml:space="preserve">the </w:t>
-        </w:r>
-      </w:ins>
-      <w:r>
-        <w:t xml:space="preserve">social consensus and moral conviction </w:t>
-      </w:r>
-      <w:ins w:id="72" w:author="Shaffer, Victoria" w:date="2025-04-08T08:42:00Z" w16du:dateUtc="2025-04-08T13:42:00Z">
-        <w:r>
-          <w:t xml:space="preserve">manipulations </w:t>
-        </w:r>
-      </w:ins>
-      <w:r>
-        <w:t xml:space="preserve">on support for </w:t>
-      </w:r>
-      <w:del w:id="73" w:author="Shaffer, Victoria" w:date="2025-04-08T08:38:00Z" w16du:dateUtc="2025-04-08T13:38:00Z">
-        <w:r>
-          <w:delText xml:space="preserve">a </w:delText>
-        </w:r>
-      </w:del>
-      <w:r>
-        <w:t xml:space="preserve">polarized </w:t>
-      </w:r>
-      <w:r>
-        <w:t>topic</w:t>
-      </w:r>
-      <w:ins w:id="74" w:author="Shaffer, Victoria" w:date="2025-04-08T08:38:00Z" w16du:dateUtc="2025-04-08T13:38:00Z">
-        <w:r>
-          <w:t>s</w:t>
-        </w:r>
-      </w:ins>
-      <w:r>
-        <w:t>.</w:t>
-      </w:r>
-      <w:r>
-        <w:t xml:space="preserve"> </w:t>
-      </w:r>
+      <w:ins w:id="73" w:author="Shaffer, Victoria" w:date="2025-04-08T08:40:00Z" w16du:dateUtc="2025-04-08T13:40:00Z">
+        <w:r>
+          <w:t xml:space="preserve">Study 3 </w:t>
+        </w:r>
+      </w:ins>
+      <w:ins w:id="74" w:author="Shaffer, Victoria" w:date="2025-04-08T08:42:00Z" w16du:dateUtc="2025-04-08T13:42:00Z">
+        <w:r>
+          <w:t xml:space="preserve">also </w:t>
+        </w:r>
+      </w:ins>
       <w:ins w:id="75" w:author="Shaffer, Victoria" w:date="2025-04-08T08:40:00Z" w16du:dateUtc="2025-04-08T13:40:00Z">
         <w:r>
-          <w:t xml:space="preserve">Study 3 </w:t>
-        </w:r>
-      </w:ins>
-      <w:ins w:id="76" w:author="Shaffer, Victoria" w:date="2025-04-08T08:42:00Z" w16du:dateUtc="2025-04-08T13:42:00Z">
-        <w:r>
-          <w:t xml:space="preserve">also </w:t>
-        </w:r>
-      </w:ins>
-      <w:ins w:id="77" w:author="Shaffer, Victoria" w:date="2025-04-08T08:40:00Z" w16du:dateUtc="2025-04-08T13:40:00Z">
-        <w:r>
           <w:t>provided the opportunity to replicate th</w:t>
         </w:r>
       </w:ins>
+      <w:ins w:id="76" w:author="Shaffer, Victoria" w:date="2025-04-08T08:41:00Z" w16du:dateUtc="2025-04-08T13:41:00Z">
+        <w:r>
+          <w:t>e findings of Study 1 and Study 2</w:t>
+        </w:r>
+      </w:ins>
+      <w:ins w:id="77" w:author="Shaffer, Victoria" w:date="2025-04-08T08:42:00Z" w16du:dateUtc="2025-04-08T13:42:00Z">
+        <w:r>
+          <w:t>.</w:t>
+        </w:r>
+      </w:ins>
       <w:ins w:id="78" w:author="Shaffer, Victoria" w:date="2025-04-08T08:41:00Z" w16du:dateUtc="2025-04-08T13:41:00Z">
         <w:r>
-          <w:t>e findings of Study 1 and Study 2</w:t>
+          <w:t xml:space="preserve"> </w:t>
         </w:r>
       </w:ins>
       <w:ins w:id="79" w:author="Shaffer, Victoria" w:date="2025-04-08T08:42:00Z" w16du:dateUtc="2025-04-08T13:42:00Z">
         <w:r>
-          <w:t>.</w:t>
-        </w:r>
-      </w:ins>
-      <w:ins w:id="80" w:author="Shaffer, Victoria" w:date="2025-04-08T08:41:00Z" w16du:dateUtc="2025-04-08T13:41:00Z">
-        <w:r>
-          <w:t xml:space="preserve"> </w:t>
-        </w:r>
-      </w:ins>
-      <w:ins w:id="81" w:author="Shaffer, Victoria" w:date="2025-04-08T08:42:00Z" w16du:dateUtc="2025-04-08T13:42:00Z">
-        <w:r>
           <w:t>Study 3 utilized a within-subjects design</w:t>
         </w:r>
       </w:ins>
+      <w:ins w:id="80" w:author="Shaffer, Victoria" w:date="2025-04-08T08:43:00Z" w16du:dateUtc="2025-04-08T13:43:00Z">
+        <w:r>
+          <w:t xml:space="preserve"> that measured support for the topics before and after </w:t>
+        </w:r>
+      </w:ins>
+      <w:ins w:id="81" w:author="Shaffer, Victoria" w:date="2025-04-08T08:44:00Z" w16du:dateUtc="2025-04-08T13:44:00Z">
+        <w:r>
+          <w:t xml:space="preserve">each of the four </w:t>
+        </w:r>
+      </w:ins>
       <w:ins w:id="82" w:author="Shaffer, Victoria" w:date="2025-04-08T08:43:00Z" w16du:dateUtc="2025-04-08T13:43:00Z">
         <w:r>
-          <w:t xml:space="preserve"> that measured support for the topics before and after </w:t>
+          <w:t>interventions</w:t>
         </w:r>
       </w:ins>
       <w:ins w:id="83" w:author="Shaffer, Victoria" w:date="2025-04-08T08:44:00Z" w16du:dateUtc="2025-04-08T13:44:00Z">
         <w:r>
-          <w:t xml:space="preserve">each of the four </w:t>
-        </w:r>
-      </w:ins>
-      <w:ins w:id="84" w:author="Shaffer, Victoria" w:date="2025-04-08T08:43:00Z" w16du:dateUtc="2025-04-08T13:43:00Z">
-        <w:r>
-          <w:t>interventions</w:t>
-        </w:r>
-      </w:ins>
-      <w:ins w:id="85" w:author="Shaffer, Victoria" w:date="2025-04-08T08:44:00Z" w16du:dateUtc="2025-04-08T13:44:00Z">
-        <w:r>
           <w:t xml:space="preserve"> (</w:t>
         </w:r>
       </w:ins>
-      <w:ins w:id="86" w:author="Duan, Sean (MU-Student)" w:date="2025-04-10T15:28:00Z" w16du:dateUtc="2025-04-10T20:28:00Z">
+      <w:ins w:id="84" w:author="Duan, Sean (MU-Student)" w:date="2025-04-10T15:28:00Z" w16du:dateUtc="2025-04-10T20:28:00Z">
         <w:r>
           <w:t xml:space="preserve">i.e., </w:t>
         </w:r>
       </w:ins>
-      <w:ins w:id="87" w:author="Duan, Sean (MU-Student)" w:date="2025-04-10T15:29:00Z" w16du:dateUtc="2025-04-10T20:29:00Z">
+      <w:ins w:id="85" w:author="Duan, Sean (MU-Student)" w:date="2025-04-10T15:29:00Z" w16du:dateUtc="2025-04-10T20:29:00Z">
         <w:r>
           <w:t xml:space="preserve">2 [high or low social consensus] x 2 [moral essay or pragmatic essay]). </w:t>
         </w:r>
       </w:ins>
-      <w:ins w:id="88" w:author="Shaffer, Victoria" w:date="2025-04-08T08:44:00Z" w16du:dateUtc="2025-04-08T13:44:00Z">
-        <w:del w:id="89" w:author="Duan, Sean (MU-Student)" w:date="2025-04-10T15:29:00Z" w16du:dateUtc="2025-04-10T20:29:00Z">
+      <w:ins w:id="86" w:author="Shaffer, Victoria" w:date="2025-04-08T08:44:00Z" w16du:dateUtc="2025-04-08T13:44:00Z">
+        <w:del w:id="87" w:author="Duan, Sean (MU-Student)" w:date="2025-04-10T15:29:00Z" w16du:dateUtc="2025-04-10T20:29:00Z">
           <w:r>
             <w:delText xml:space="preserve">Is this true? If so in </w:delText>
           </w:r>
         </w:del>
       </w:ins>
-      <w:ins w:id="90" w:author="Shaffer, Victoria" w:date="2025-04-08T08:45:00Z" w16du:dateUtc="2025-04-08T13:45:00Z">
-        <w:del w:id="91" w:author="Duan, Sean (MU-Student)" w:date="2025-04-10T15:29:00Z" w16du:dateUtc="2025-04-10T20:29:00Z">
+      <w:ins w:id="88" w:author="Shaffer, Victoria" w:date="2025-04-08T08:45:00Z" w16du:dateUtc="2025-04-08T13:45:00Z">
+        <w:del w:id="89" w:author="Duan, Sean (MU-Student)" w:date="2025-04-10T15:29:00Z" w16du:dateUtc="2025-04-10T20:29:00Z">
           <w:r>
             <w:delText>parentheses</w:delText>
           </w:r>
         </w:del>
       </w:ins>
-      <w:ins w:id="92" w:author="Shaffer, Victoria" w:date="2025-04-08T08:44:00Z" w16du:dateUtc="2025-04-08T13:44:00Z">
-        <w:del w:id="93" w:author="Duan, Sean (MU-Student)" w:date="2025-04-10T15:29:00Z" w16du:dateUtc="2025-04-10T20:29:00Z">
+      <w:ins w:id="90" w:author="Shaffer, Victoria" w:date="2025-04-08T08:44:00Z" w16du:dateUtc="2025-04-08T13:44:00Z">
+        <w:del w:id="91" w:author="Duan, Sean (MU-Student)" w:date="2025-04-10T15:29:00Z" w16du:dateUtc="2025-04-10T20:29:00Z">
           <w:r>
             <w:delText xml:space="preserve"> describe the factorial cross that yielded the four conditions)</w:delText>
           </w:r>
         </w:del>
       </w:ins>
-      <w:ins w:id="94" w:author="Shaffer, Victoria" w:date="2025-04-08T08:43:00Z" w16du:dateUtc="2025-04-08T13:43:00Z">
-        <w:del w:id="95" w:author="Duan, Sean (MU-Student)" w:date="2025-04-10T15:29:00Z" w16du:dateUtc="2025-04-10T20:29:00Z">
+      <w:ins w:id="92" w:author="Shaffer, Victoria" w:date="2025-04-08T08:43:00Z" w16du:dateUtc="2025-04-08T13:43:00Z">
+        <w:del w:id="93" w:author="Duan, Sean (MU-Student)" w:date="2025-04-10T15:29:00Z" w16du:dateUtc="2025-04-10T20:29:00Z">
           <w:r>
             <w:delText xml:space="preserve">. </w:delText>
           </w:r>
         </w:del>
       </w:ins>
-      <w:moveToRangeStart w:id="96" w:author="Shaffer, Victoria" w:date="2025-04-08T08:45:00Z" w:name="move194994336"/>
-      <w:moveTo w:id="97" w:author="Shaffer, Victoria" w:date="2025-04-08T08:45:00Z" w16du:dateUtc="2025-04-08T13:45:00Z">
-        <w:del w:id="98" w:author="Shaffer, Victoria" w:date="2025-04-08T08:45:00Z" w16du:dateUtc="2025-04-08T13:45:00Z">
+      <w:moveToRangeStart w:id="94" w:author="Shaffer, Victoria" w:date="2025-04-08T08:45:00Z" w:name="move194994336"/>
+      <w:moveTo w:id="95" w:author="Shaffer, Victoria" w:date="2025-04-08T08:45:00Z" w16du:dateUtc="2025-04-08T13:45:00Z">
+        <w:del w:id="96" w:author="Shaffer, Victoria" w:date="2025-04-08T08:45:00Z" w16du:dateUtc="2025-04-08T13:45:00Z">
           <w:r>
             <w:delText xml:space="preserve">However, we did </w:delText>
           </w:r>
         </w:del>
       </w:moveTo>
-      <w:ins w:id="99" w:author="Shaffer, Victoria" w:date="2025-04-08T08:45:00Z" w16du:dateUtc="2025-04-08T13:45:00Z">
+      <w:ins w:id="97" w:author="Shaffer, Victoria" w:date="2025-04-08T08:45:00Z" w16du:dateUtc="2025-04-08T13:45:00Z">
         <w:r>
           <w:t xml:space="preserve">While support for all of the topics increased post-intervention compared to pre-intervention, </w:t>
         </w:r>
       </w:ins>
-      <w:moveTo w:id="100" w:author="Shaffer, Victoria" w:date="2025-04-08T08:45:00Z" w16du:dateUtc="2025-04-08T13:45:00Z">
-        <w:del w:id="101" w:author="Shaffer, Victoria" w:date="2025-04-08T08:46:00Z" w16du:dateUtc="2025-04-08T13:46:00Z">
+      <w:moveTo w:id="98" w:author="Shaffer, Victoria" w:date="2025-04-08T08:45:00Z" w16du:dateUtc="2025-04-08T13:45:00Z">
+        <w:del w:id="99" w:author="Shaffer, Victoria" w:date="2025-04-08T08:46:00Z" w16du:dateUtc="2025-04-08T13:46:00Z">
           <w:r>
             <w:delText xml:space="preserve">find a significant pre-post intervention increase in support for each topic in all conditions. </w:delText>
           </w:r>
         </w:del>
       </w:moveTo>
-      <w:moveToRangeEnd w:id="96"/>
+      <w:moveToRangeEnd w:id="94"/>
+      <w:del w:id="100" w:author="Shaffer, Victoria" w:date="2025-04-08T08:46:00Z" w16du:dateUtc="2025-04-08T13:46:00Z">
+        <w:r>
+          <w:delText xml:space="preserve">We did not find evidence supporting </w:delText>
+        </w:r>
+        <w:r>
+          <w:delText xml:space="preserve">our first Study 3 hypothesis (H1: High social consensus would lead to more support for issues). There </w:delText>
+        </w:r>
+      </w:del>
+      <w:ins w:id="101" w:author="Shaffer, Victoria" w:date="2025-04-08T08:46:00Z" w16du:dateUtc="2025-04-08T13:46:00Z">
+        <w:r>
+          <w:t xml:space="preserve">there </w:t>
+        </w:r>
+      </w:ins>
+      <w:r>
+        <w:t xml:space="preserve">was no main effect of </w:t>
+      </w:r>
       <w:del w:id="102" w:author="Shaffer, Victoria" w:date="2025-04-08T08:46:00Z" w16du:dateUtc="2025-04-08T13:46:00Z">
         <w:r>
-          <w:delText xml:space="preserve">We did not find evidence supporting </w:delText>
-        </w:r>
-        <w:r>
-          <w:delText xml:space="preserve">our first Study 3 hypothesis (H1: High social consensus would lead to more support for issues). There </w:delText>
+          <w:delText xml:space="preserve">our </w:delText>
         </w:r>
       </w:del>
       <w:ins w:id="103" w:author="Shaffer, Victoria" w:date="2025-04-08T08:46:00Z" w16du:dateUtc="2025-04-08T13:46:00Z">
         <w:r>
-          <w:t xml:space="preserve">there </w:t>
-        </w:r>
-      </w:ins>
-      <w:r>
-        <w:t xml:space="preserve">was no main effect of </w:t>
-      </w:r>
-      <w:del w:id="104" w:author="Shaffer, Victoria" w:date="2025-04-08T08:46:00Z" w16du:dateUtc="2025-04-08T13:46:00Z">
+          <w:t xml:space="preserve">the </w:t>
+        </w:r>
+      </w:ins>
+      <w:r>
+        <w:t xml:space="preserve">social consensus manipulation on support for any of </w:t>
+      </w:r>
+      <w:del w:id="104" w:author="Duan, Sean (MU-Student)" w:date="2025-04-11T17:13:00Z" w16du:dateUtc="2025-04-11T22:13:00Z">
         <w:r>
           <w:delText xml:space="preserve">our </w:delText>
         </w:r>
       </w:del>
-      <w:ins w:id="105" w:author="Shaffer, Victoria" w:date="2025-04-08T08:46:00Z" w16du:dateUtc="2025-04-08T13:46:00Z">
+      <w:ins w:id="105" w:author="Duan, Sean (MU-Student)" w:date="2025-04-11T17:13:00Z" w16du:dateUtc="2025-04-11T22:13:00Z">
         <w:r>
           <w:t xml:space="preserve">the </w:t>
         </w:r>
       </w:ins>
       <w:r>
-        <w:t xml:space="preserve">social consensus manipulation on support for any of our three </w:t>
+        <w:t xml:space="preserve">three </w:t>
       </w:r>
       <w:del w:id="106" w:author="Shaffer, Victoria" w:date="2025-04-08T08:46:00Z" w16du:dateUtc="2025-04-08T13:46:00Z">
         <w:r>
@@ -1042,7 +1033,32 @@
           <w:rFonts w:ascii="Calibri" w:hAnsi="Calibri" w:cs="Calibri"/>
           <w:szCs w:val="28"/>
         </w:rPr>
-        <w:t xml:space="preserve">. One plausible explanation is that our moral conviction manipulations were improperly designed. While previous literature </w:t>
+        <w:t xml:space="preserve">. One plausible explanation is that </w:t>
+      </w:r>
+      <w:del w:id="127" w:author="Duan, Sean (MU-Student)" w:date="2025-04-11T17:13:00Z" w16du:dateUtc="2025-04-11T22:13:00Z">
+        <w:r>
+          <w:rPr>
+            <w:rFonts w:ascii="Calibri" w:hAnsi="Calibri" w:cs="Calibri"/>
+            <w:szCs w:val="28"/>
+          </w:rPr>
+          <w:delText xml:space="preserve">our </w:delText>
+        </w:r>
+      </w:del>
+      <w:ins w:id="128" w:author="Duan, Sean (MU-Student)" w:date="2025-04-11T17:13:00Z" w16du:dateUtc="2025-04-11T22:13:00Z">
+        <w:r>
+          <w:rPr>
+            <w:rFonts w:ascii="Calibri" w:hAnsi="Calibri" w:cs="Calibri"/>
+            <w:szCs w:val="28"/>
+          </w:rPr>
+          <w:t xml:space="preserve">the </w:t>
+        </w:r>
+      </w:ins>
+      <w:r>
+        <w:rPr>
+          <w:rFonts w:ascii="Calibri" w:hAnsi="Calibri" w:cs="Calibri"/>
+          <w:szCs w:val="28"/>
+        </w:rPr>
+        <w:t xml:space="preserve">moral conviction manipulations were improperly designed. While previous literature </w:t>
       </w:r>
       <w:r>
         <w:rPr>
@@ -1093,7 +1109,32 @@
           <w:rFonts w:ascii="Calibri" w:hAnsi="Calibri" w:cs="Calibri"/>
           <w:szCs w:val="28"/>
         </w:rPr>
-        <w:t>), we were unable to successfully replicate this pattern in Study 2 or 3.</w:t>
+        <w:t xml:space="preserve">), </w:t>
+      </w:r>
+      <w:del w:id="129" w:author="Duan, Sean (MU-Student)" w:date="2025-04-11T17:12:00Z" w16du:dateUtc="2025-04-11T22:12:00Z">
+        <w:r>
+          <w:rPr>
+            <w:rFonts w:ascii="Calibri" w:hAnsi="Calibri" w:cs="Calibri"/>
+            <w:szCs w:val="28"/>
+          </w:rPr>
+          <w:delText>we were</w:delText>
+        </w:r>
+      </w:del>
+      <w:ins w:id="130" w:author="Duan, Sean (MU-Student)" w:date="2025-04-11T17:12:00Z" w16du:dateUtc="2025-04-11T22:12:00Z">
+        <w:r>
+          <w:rPr>
+            <w:rFonts w:ascii="Calibri" w:hAnsi="Calibri" w:cs="Calibri"/>
+            <w:szCs w:val="28"/>
+          </w:rPr>
+          <w:t>I was</w:t>
+        </w:r>
+      </w:ins>
+      <w:r>
+        <w:rPr>
+          <w:rFonts w:ascii="Calibri" w:hAnsi="Calibri" w:cs="Calibri"/>
+          <w:szCs w:val="28"/>
+        </w:rPr>
+        <w:t xml:space="preserve"> unable to successfully replicate this pattern in Study 2 or 3.</w:t>
       </w:r>
       <w:r>
         <w:rPr>
@@ -1107,7 +1148,32 @@
           <w:rFonts w:ascii="Calibri" w:hAnsi="Calibri" w:cs="Calibri"/>
           <w:szCs w:val="28"/>
         </w:rPr>
-        <w:t>the topics covered in prior literature were generally seen to be unpolarized, or at least not explicitly polarized (e.g., hiring algorithms, fish farming), whereas in Study 2 and 3, the majority of our topics were explicitly polarized (UHC, capital punishment, climate change, etc.)</w:t>
+        <w:t xml:space="preserve">the topics covered in prior literature were generally seen to be unpolarized, or at least not explicitly polarized (e.g., hiring algorithms, fish farming), whereas in Study 2 and 3, the majority of </w:t>
+      </w:r>
+      <w:del w:id="131" w:author="Duan, Sean (MU-Student)" w:date="2025-04-11T17:13:00Z" w16du:dateUtc="2025-04-11T22:13:00Z">
+        <w:r>
+          <w:rPr>
+            <w:rFonts w:ascii="Calibri" w:hAnsi="Calibri" w:cs="Calibri"/>
+            <w:szCs w:val="28"/>
+          </w:rPr>
+          <w:delText xml:space="preserve">our </w:delText>
+        </w:r>
+      </w:del>
+      <w:ins w:id="132" w:author="Duan, Sean (MU-Student)" w:date="2025-04-11T17:13:00Z" w16du:dateUtc="2025-04-11T22:13:00Z">
+        <w:r>
+          <w:rPr>
+            <w:rFonts w:ascii="Calibri" w:hAnsi="Calibri" w:cs="Calibri"/>
+            <w:szCs w:val="28"/>
+          </w:rPr>
+          <w:t xml:space="preserve">the </w:t>
+        </w:r>
+      </w:ins>
+      <w:r>
+        <w:rPr>
+          <w:rFonts w:ascii="Calibri" w:hAnsi="Calibri" w:cs="Calibri"/>
+          <w:szCs w:val="28"/>
+        </w:rPr>
+        <w:t>topics were explicitly polarized (UHC, capital punishment, climate change, etc.)</w:t>
       </w:r>
       <w:r>
         <w:rPr>
@@ -1139,7 +1205,7 @@
         </w:rPr>
         <w:t xml:space="preserve">Additionally, </w:t>
       </w:r>
-      <w:del w:id="127" w:author="Duan, Sean (MU-Student)" w:date="2025-04-10T16:14:00Z" w16du:dateUtc="2025-04-10T21:14:00Z">
+      <w:del w:id="133" w:author="Duan, Sean (MU-Student)" w:date="2025-04-10T16:14:00Z" w16du:dateUtc="2025-04-10T21:14:00Z">
         <w:r>
           <w:rPr>
             <w:rFonts w:ascii="Calibri" w:hAnsi="Calibri" w:cs="Calibri"/>
@@ -1148,7 +1214,7 @@
           <w:delText>we were</w:delText>
         </w:r>
       </w:del>
-      <w:ins w:id="128" w:author="Duan, Sean (MU-Student)" w:date="2025-04-10T16:14:00Z" w16du:dateUtc="2025-04-10T21:14:00Z">
+      <w:ins w:id="134" w:author="Duan, Sean (MU-Student)" w:date="2025-04-10T16:14:00Z" w16du:dateUtc="2025-04-10T21:14:00Z">
         <w:r>
           <w:rPr>
             <w:rFonts w:ascii="Calibri" w:hAnsi="Calibri" w:cs="Calibri"/>
@@ -1164,7 +1230,7 @@
         </w:rPr>
         <w:t xml:space="preserve"> not able to find support for the existence of an interaction between social consensus and moral conviction. One conclusion is that this potentially stems from</w:t>
       </w:r>
-      <w:ins w:id="129" w:author="Duan, Sean (MU-Student)" w:date="2025-04-10T16:15:00Z" w16du:dateUtc="2025-04-10T21:15:00Z">
+      <w:ins w:id="135" w:author="Duan, Sean (MU-Student)" w:date="2025-04-10T16:15:00Z" w16du:dateUtc="2025-04-10T21:15:00Z">
         <w:r>
           <w:rPr>
             <w:rFonts w:ascii="Calibri" w:hAnsi="Calibri" w:cs="Calibri"/>
@@ -1173,7 +1239,7 @@
           <w:t xml:space="preserve"> </w:t>
         </w:r>
       </w:ins>
-      <w:del w:id="130" w:author="Duan, Sean (MU-Student)" w:date="2025-04-10T16:15:00Z" w16du:dateUtc="2025-04-10T21:15:00Z">
+      <w:del w:id="136" w:author="Duan, Sean (MU-Student)" w:date="2025-04-10T16:15:00Z" w16du:dateUtc="2025-04-10T21:15:00Z">
         <w:r>
           <w:rPr>
             <w:rFonts w:ascii="Calibri" w:hAnsi="Calibri" w:cs="Calibri"/>
@@ -1189,7 +1255,7 @@
         </w:rPr>
         <w:t xml:space="preserve">difficulty </w:t>
       </w:r>
-      <w:del w:id="131" w:author="Duan, Sean (MU-Student)" w:date="2025-04-10T16:14:00Z" w16du:dateUtc="2025-04-10T21:14:00Z">
+      <w:del w:id="137" w:author="Duan, Sean (MU-Student)" w:date="2025-04-10T16:14:00Z" w16du:dateUtc="2025-04-10T21:14:00Z">
         <w:r>
           <w:rPr>
             <w:rFonts w:ascii="Calibri" w:hAnsi="Calibri" w:cs="Calibri"/>
@@ -1205,7 +1271,7 @@
         </w:rPr>
         <w:t xml:space="preserve">in successfully manipulating moral conviction. </w:t>
       </w:r>
-      <w:del w:id="132" w:author="Duan, Sean (MU-Student)" w:date="2025-04-10T16:15:00Z" w16du:dateUtc="2025-04-10T21:15:00Z">
+      <w:del w:id="138" w:author="Duan, Sean (MU-Student)" w:date="2025-04-10T16:15:00Z" w16du:dateUtc="2025-04-10T21:15:00Z">
         <w:r>
           <w:rPr>
             <w:rFonts w:ascii="Calibri" w:hAnsi="Calibri" w:cs="Calibri"/>
@@ -1214,7 +1280,7 @@
           <w:delText>Thus, after developing f</w:delText>
         </w:r>
       </w:del>
-      <w:ins w:id="133" w:author="Duan, Sean (MU-Student)" w:date="2025-04-10T16:15:00Z" w16du:dateUtc="2025-04-10T21:15:00Z">
+      <w:ins w:id="139" w:author="Duan, Sean (MU-Student)" w:date="2025-04-10T16:15:00Z" w16du:dateUtc="2025-04-10T21:15:00Z">
         <w:r>
           <w:rPr>
             <w:rFonts w:ascii="Calibri" w:hAnsi="Calibri" w:cs="Calibri"/>
@@ -1230,7 +1296,7 @@
         </w:rPr>
         <w:t>urther improvements in moral conviction manipulation</w:t>
       </w:r>
-      <w:del w:id="134" w:author="Duan, Sean (MU-Student)" w:date="2025-04-10T16:15:00Z" w16du:dateUtc="2025-04-10T21:15:00Z">
+      <w:del w:id="140" w:author="Duan, Sean (MU-Student)" w:date="2025-04-10T16:15:00Z" w16du:dateUtc="2025-04-10T21:15:00Z">
         <w:r>
           <w:rPr>
             <w:rFonts w:ascii="Calibri" w:hAnsi="Calibri" w:cs="Calibri"/>
@@ -1246,7 +1312,7 @@
         </w:rPr>
         <w:t xml:space="preserve"> </w:t>
       </w:r>
-      <w:del w:id="135" w:author="Duan, Sean (MU-Student)" w:date="2025-04-10T16:15:00Z" w16du:dateUtc="2025-04-10T21:15:00Z">
+      <w:del w:id="141" w:author="Duan, Sean (MU-Student)" w:date="2025-04-10T16:15:00Z" w16du:dateUtc="2025-04-10T21:15:00Z">
         <w:r>
           <w:rPr>
             <w:rFonts w:ascii="Calibri" w:hAnsi="Calibri" w:cs="Calibri"/>
@@ -1262,7 +1328,7 @@
         </w:rPr>
         <w:t xml:space="preserve">could plausibly </w:t>
       </w:r>
-      <w:ins w:id="136" w:author="Duan, Sean (MU-Student)" w:date="2025-04-10T16:15:00Z" w16du:dateUtc="2025-04-10T21:15:00Z">
+      <w:ins w:id="142" w:author="Duan, Sean (MU-Student)" w:date="2025-04-10T16:15:00Z" w16du:dateUtc="2025-04-10T21:15:00Z">
         <w:r>
           <w:rPr>
             <w:rFonts w:ascii="Calibri" w:hAnsi="Calibri" w:cs="Calibri"/>
@@ -1278,7 +1344,7 @@
         </w:rPr>
         <w:t>replicat</w:t>
       </w:r>
-      <w:del w:id="137" w:author="Duan, Sean (MU-Student)" w:date="2025-04-10T16:15:00Z" w16du:dateUtc="2025-04-10T21:15:00Z">
+      <w:del w:id="143" w:author="Duan, Sean (MU-Student)" w:date="2025-04-10T16:15:00Z" w16du:dateUtc="2025-04-10T21:15:00Z">
         <w:r>
           <w:rPr>
             <w:rFonts w:ascii="Calibri" w:hAnsi="Calibri" w:cs="Calibri"/>
@@ -1287,7 +1353,7 @@
           <w:delText>e this study</w:delText>
         </w:r>
       </w:del>
-      <w:ins w:id="138" w:author="Duan, Sean (MU-Student)" w:date="2025-04-10T16:15:00Z" w16du:dateUtc="2025-04-10T21:15:00Z">
+      <w:ins w:id="144" w:author="Duan, Sean (MU-Student)" w:date="2025-04-10T16:15:00Z" w16du:dateUtc="2025-04-10T21:15:00Z">
         <w:r>
           <w:rPr>
             <w:rFonts w:ascii="Calibri" w:hAnsi="Calibri" w:cs="Calibri"/>
@@ -1303,7 +1369,7 @@
         </w:rPr>
         <w:t xml:space="preserve"> </w:t>
       </w:r>
-      <w:del w:id="139" w:author="Duan, Sean (MU-Student)" w:date="2025-04-10T16:15:00Z" w16du:dateUtc="2025-04-10T21:15:00Z">
+      <w:del w:id="145" w:author="Duan, Sean (MU-Student)" w:date="2025-04-10T16:15:00Z" w16du:dateUtc="2025-04-10T21:15:00Z">
         <w:r>
           <w:rPr>
             <w:rFonts w:ascii="Calibri" w:hAnsi="Calibri" w:cs="Calibri"/>
@@ -1312,7 +1378,7 @@
           <w:delText xml:space="preserve">and see </w:delText>
         </w:r>
       </w:del>
-      <w:ins w:id="140" w:author="Duan, Sean (MU-Student)" w:date="2025-04-10T16:15:00Z" w16du:dateUtc="2025-04-10T21:15:00Z">
+      <w:ins w:id="146" w:author="Duan, Sean (MU-Student)" w:date="2025-04-10T16:15:00Z" w16du:dateUtc="2025-04-10T21:15:00Z">
         <w:r>
           <w:rPr>
             <w:rFonts w:ascii="Calibri" w:hAnsi="Calibri" w:cs="Calibri"/>
@@ -1321,7 +1387,7 @@
           <w:t xml:space="preserve">with </w:t>
         </w:r>
       </w:ins>
-      <w:del w:id="141" w:author="Duan, Sean (MU-Student)" w:date="2025-04-10T16:16:00Z" w16du:dateUtc="2025-04-10T21:16:00Z">
+      <w:del w:id="147" w:author="Duan, Sean (MU-Student)" w:date="2025-04-10T16:16:00Z" w16du:dateUtc="2025-04-10T21:16:00Z">
         <w:r>
           <w:rPr>
             <w:rFonts w:ascii="Calibri" w:hAnsi="Calibri" w:cs="Calibri"/>
@@ -1330,7 +1396,7 @@
           <w:delText xml:space="preserve">significant </w:delText>
         </w:r>
       </w:del>
-      <w:ins w:id="142" w:author="Duan, Sean (MU-Student)" w:date="2025-04-10T16:16:00Z" w16du:dateUtc="2025-04-10T21:16:00Z">
+      <w:ins w:id="148" w:author="Duan, Sean (MU-Student)" w:date="2025-04-10T16:16:00Z" w16du:dateUtc="2025-04-10T21:16:00Z">
         <w:r>
           <w:rPr>
             <w:rFonts w:ascii="Calibri" w:hAnsi="Calibri" w:cs="Calibri"/>
@@ -1346,7 +1412,7 @@
         </w:rPr>
         <w:t xml:space="preserve">results. However, another explanation is due to the shared orientation of the arguments in Study 3; all of the essays were ‘in favor’ of the topic in question. A </w:t>
       </w:r>
-      <w:del w:id="143" w:author="Duan, Sean (MU-Student)" w:date="2025-04-10T16:16:00Z" w16du:dateUtc="2025-04-10T21:16:00Z">
+      <w:del w:id="149" w:author="Duan, Sean (MU-Student)" w:date="2025-04-10T16:16:00Z" w16du:dateUtc="2025-04-10T21:16:00Z">
         <w:r>
           <w:rPr>
             <w:rFonts w:ascii="Calibri" w:hAnsi="Calibri" w:cs="Calibri"/>
@@ -1355,20 +1421,13 @@
           <w:delText xml:space="preserve">plausible </w:delText>
         </w:r>
       </w:del>
-      <w:ins w:id="144" w:author="Duan, Sean (MU-Student)" w:date="2025-04-10T16:16:00Z" w16du:dateUtc="2025-04-10T21:16:00Z">
-        <w:r>
-          <w:rPr>
-            <w:rFonts w:ascii="Calibri" w:hAnsi="Calibri" w:cs="Calibri"/>
-            <w:szCs w:val="28"/>
-          </w:rPr>
-          <w:t>reasonable</w:t>
-        </w:r>
-        <w:r>
-          <w:rPr>
-            <w:rFonts w:ascii="Calibri" w:hAnsi="Calibri" w:cs="Calibri"/>
-            <w:szCs w:val="28"/>
-          </w:rPr>
-          <w:t xml:space="preserve"> </w:t>
+      <w:ins w:id="150" w:author="Duan, Sean (MU-Student)" w:date="2025-04-10T16:16:00Z" w16du:dateUtc="2025-04-10T21:16:00Z">
+        <w:r>
+          <w:rPr>
+            <w:rFonts w:ascii="Calibri" w:hAnsi="Calibri" w:cs="Calibri"/>
+            <w:szCs w:val="28"/>
+          </w:rPr>
+          <w:t xml:space="preserve">reasonable </w:t>
         </w:r>
       </w:ins>
       <w:r>
@@ -1386,7 +1445,7 @@
         <w:lastRenderedPageBreak/>
         <w:t xml:space="preserve">that interpretation falls in line with the </w:t>
       </w:r>
-      <w:del w:id="145" w:author="Duan, Sean (MU-Student)" w:date="2025-04-10T16:16:00Z" w16du:dateUtc="2025-04-10T21:16:00Z">
+      <w:del w:id="151" w:author="Duan, Sean (MU-Student)" w:date="2025-04-10T16:16:00Z" w16du:dateUtc="2025-04-10T21:16:00Z">
         <w:r>
           <w:rPr>
             <w:rFonts w:ascii="Calibri" w:hAnsi="Calibri" w:cs="Calibri"/>
@@ -1395,7 +1454,7 @@
           <w:delText>results we observe</w:delText>
         </w:r>
       </w:del>
-      <w:ins w:id="146" w:author="Duan, Sean (MU-Student)" w:date="2025-04-10T16:16:00Z" w16du:dateUtc="2025-04-10T21:16:00Z">
+      <w:ins w:id="152" w:author="Duan, Sean (MU-Student)" w:date="2025-04-10T16:16:00Z" w16du:dateUtc="2025-04-10T21:16:00Z">
         <w:r>
           <w:rPr>
             <w:rFonts w:ascii="Calibri" w:hAnsi="Calibri" w:cs="Calibri"/>
@@ -1404,7 +1463,7 @@
           <w:t>observed results</w:t>
         </w:r>
       </w:ins>
-      <w:del w:id="147" w:author="Duan, Sean (MU-Student)" w:date="2025-04-10T16:16:00Z" w16du:dateUtc="2025-04-10T21:16:00Z">
+      <w:del w:id="153" w:author="Duan, Sean (MU-Student)" w:date="2025-04-10T16:16:00Z" w16du:dateUtc="2025-04-10T21:16:00Z">
         <w:r>
           <w:rPr>
             <w:rFonts w:ascii="Calibri" w:hAnsi="Calibri" w:cs="Calibri"/>
@@ -1427,7 +1486,7 @@
         </w:rPr>
         <w:t xml:space="preserve"> </w:t>
       </w:r>
-      <w:del w:id="148" w:author="Duan, Sean (MU-Student)" w:date="2025-04-10T16:16:00Z" w16du:dateUtc="2025-04-10T21:16:00Z">
+      <w:del w:id="154" w:author="Duan, Sean (MU-Student)" w:date="2025-04-10T16:16:00Z" w16du:dateUtc="2025-04-10T21:16:00Z">
         <w:r>
           <w:rPr>
             <w:rFonts w:ascii="Calibri" w:hAnsi="Calibri" w:cs="Calibri"/>
@@ -1436,20 +1495,13 @@
           <w:delText xml:space="preserve">We </w:delText>
         </w:r>
       </w:del>
-      <w:ins w:id="149" w:author="Duan, Sean (MU-Student)" w:date="2025-04-10T16:16:00Z" w16du:dateUtc="2025-04-10T21:16:00Z">
-        <w:r>
-          <w:rPr>
-            <w:rFonts w:ascii="Calibri" w:hAnsi="Calibri" w:cs="Calibri"/>
-            <w:szCs w:val="28"/>
-          </w:rPr>
-          <w:t>I</w:t>
-        </w:r>
-        <w:r>
-          <w:rPr>
-            <w:rFonts w:ascii="Calibri" w:hAnsi="Calibri" w:cs="Calibri"/>
-            <w:szCs w:val="28"/>
-          </w:rPr>
-          <w:t xml:space="preserve"> </w:t>
+      <w:ins w:id="155" w:author="Duan, Sean (MU-Student)" w:date="2025-04-10T16:16:00Z" w16du:dateUtc="2025-04-10T21:16:00Z">
+        <w:r>
+          <w:rPr>
+            <w:rFonts w:ascii="Calibri" w:hAnsi="Calibri" w:cs="Calibri"/>
+            <w:szCs w:val="28"/>
+          </w:rPr>
+          <w:t xml:space="preserve">I </w:t>
         </w:r>
       </w:ins>
       <w:r>
@@ -1468,8 +1520,8 @@
           <w:szCs w:val="28"/>
         </w:rPr>
       </w:pPr>
-      <w:commentRangeStart w:id="150"/>
-      <w:del w:id="151" w:author="Duan, Sean (MU-Student)" w:date="2025-04-10T16:17:00Z" w16du:dateUtc="2025-04-10T21:17:00Z">
+      <w:commentRangeStart w:id="156"/>
+      <w:del w:id="157" w:author="Duan, Sean (MU-Student)" w:date="2025-04-10T16:17:00Z" w16du:dateUtc="2025-04-10T21:17:00Z">
         <w:r>
           <w:rPr>
             <w:rFonts w:ascii="Calibri" w:hAnsi="Calibri" w:cs="Calibri"/>
@@ -1478,30 +1530,23 @@
           <w:delText xml:space="preserve">We </w:delText>
         </w:r>
       </w:del>
-      <w:commentRangeEnd w:id="150"/>
-      <w:ins w:id="152" w:author="Duan, Sean (MU-Student)" w:date="2025-04-10T16:17:00Z" w16du:dateUtc="2025-04-10T21:17:00Z">
-        <w:r>
-          <w:rPr>
-            <w:rFonts w:ascii="Calibri" w:hAnsi="Calibri" w:cs="Calibri"/>
-            <w:szCs w:val="28"/>
-          </w:rPr>
-          <w:t>This dissertation showed mixed</w:t>
-        </w:r>
-        <w:r>
-          <w:rPr>
-            <w:rFonts w:ascii="Calibri" w:hAnsi="Calibri" w:cs="Calibri"/>
-            <w:szCs w:val="28"/>
-          </w:rPr>
-          <w:t xml:space="preserve"> </w:t>
+      <w:commentRangeEnd w:id="156"/>
+      <w:ins w:id="158" w:author="Duan, Sean (MU-Student)" w:date="2025-04-10T16:17:00Z" w16du:dateUtc="2025-04-10T21:17:00Z">
+        <w:r>
+          <w:rPr>
+            <w:rFonts w:ascii="Calibri" w:hAnsi="Calibri" w:cs="Calibri"/>
+            <w:szCs w:val="28"/>
+          </w:rPr>
+          <w:t xml:space="preserve">This dissertation showed mixed </w:t>
         </w:r>
       </w:ins>
       <w:r>
         <w:rPr>
           <w:rStyle w:val="CommentReference"/>
         </w:rPr>
-        <w:commentReference w:id="150"/>
-      </w:r>
-      <w:del w:id="153" w:author="Duan, Sean (MU-Student)" w:date="2025-04-10T16:17:00Z" w16du:dateUtc="2025-04-10T21:17:00Z">
+        <w:commentReference w:id="156"/>
+      </w:r>
+      <w:del w:id="159" w:author="Duan, Sean (MU-Student)" w:date="2025-04-10T16:17:00Z" w16du:dateUtc="2025-04-10T21:17:00Z">
         <w:r>
           <w:rPr>
             <w:rFonts w:ascii="Calibri" w:hAnsi="Calibri" w:cs="Calibri"/>
@@ -1510,7 +1555,7 @@
           <w:delText>were able to successfully</w:delText>
         </w:r>
       </w:del>
-      <w:ins w:id="154" w:author="Duan, Sean (MU-Student)" w:date="2025-04-10T16:17:00Z" w16du:dateUtc="2025-04-10T21:17:00Z">
+      <w:ins w:id="160" w:author="Duan, Sean (MU-Student)" w:date="2025-04-10T16:17:00Z" w16du:dateUtc="2025-04-10T21:17:00Z">
         <w:r>
           <w:rPr>
             <w:rFonts w:ascii="Calibri" w:hAnsi="Calibri" w:cs="Calibri"/>
@@ -1526,7 +1571,7 @@
         </w:rPr>
         <w:t xml:space="preserve"> manipulat</w:t>
       </w:r>
-      <w:ins w:id="155" w:author="Duan, Sean (MU-Student)" w:date="2025-04-10T16:17:00Z" w16du:dateUtc="2025-04-10T21:17:00Z">
+      <w:ins w:id="161" w:author="Duan, Sean (MU-Student)" w:date="2025-04-10T16:17:00Z" w16du:dateUtc="2025-04-10T21:17:00Z">
         <w:r>
           <w:rPr>
             <w:rFonts w:ascii="Calibri" w:hAnsi="Calibri" w:cs="Calibri"/>
@@ -1535,7 +1580,7 @@
           <w:t>ing</w:t>
         </w:r>
       </w:ins>
-      <w:del w:id="156" w:author="Duan, Sean (MU-Student)" w:date="2025-04-10T16:17:00Z" w16du:dateUtc="2025-04-10T21:17:00Z">
+      <w:del w:id="162" w:author="Duan, Sean (MU-Student)" w:date="2025-04-10T16:17:00Z" w16du:dateUtc="2025-04-10T21:17:00Z">
         <w:r>
           <w:rPr>
             <w:rFonts w:ascii="Calibri" w:hAnsi="Calibri" w:cs="Calibri"/>
@@ -1551,7 +1596,7 @@
         </w:rPr>
         <w:t xml:space="preserve"> perception of social consensus using </w:t>
       </w:r>
-      <w:del w:id="157" w:author="Duan, Sean (MU-Student)" w:date="2025-04-10T16:17:00Z" w16du:dateUtc="2025-04-10T21:17:00Z">
+      <w:del w:id="163" w:author="Duan, Sean (MU-Student)" w:date="2025-04-10T16:17:00Z" w16du:dateUtc="2025-04-10T21:17:00Z">
         <w:r>
           <w:rPr>
             <w:rFonts w:ascii="Calibri" w:hAnsi="Calibri" w:cs="Calibri"/>
@@ -1560,7 +1605,7 @@
           <w:delText>a very simple experimental manipulation</w:delText>
         </w:r>
       </w:del>
-      <w:ins w:id="158" w:author="Duan, Sean (MU-Student)" w:date="2025-04-10T16:17:00Z" w16du:dateUtc="2025-04-10T21:17:00Z">
+      <w:ins w:id="164" w:author="Duan, Sean (MU-Student)" w:date="2025-04-10T16:17:00Z" w16du:dateUtc="2025-04-10T21:17:00Z">
         <w:r>
           <w:rPr>
             <w:rFonts w:ascii="Calibri" w:hAnsi="Calibri" w:cs="Calibri"/>
@@ -1576,7 +1621,7 @@
         </w:rPr>
         <w:t xml:space="preserve"> adapted from Kobayashi (2018).</w:t>
       </w:r>
-      <w:ins w:id="159" w:author="Duan, Sean (MU-Student)" w:date="2025-04-10T16:18:00Z" w16du:dateUtc="2025-04-10T21:18:00Z">
+      <w:ins w:id="165" w:author="Duan, Sean (MU-Student)" w:date="2025-04-10T16:18:00Z" w16du:dateUtc="2025-04-10T21:18:00Z">
         <w:r>
           <w:rPr>
             <w:rFonts w:ascii="Calibri" w:hAnsi="Calibri" w:cs="Calibri"/>
@@ -1585,7 +1630,7 @@
           <w:t xml:space="preserve"> One plausible reason for the mixed success is that </w:t>
         </w:r>
       </w:ins>
-      <w:del w:id="160" w:author="Duan, Sean (MU-Student)" w:date="2025-04-10T16:18:00Z" w16du:dateUtc="2025-04-10T21:18:00Z">
+      <w:del w:id="166" w:author="Duan, Sean (MU-Student)" w:date="2025-04-10T16:18:00Z" w16du:dateUtc="2025-04-10T21:18:00Z">
         <w:r>
           <w:rPr>
             <w:rFonts w:ascii="Calibri" w:hAnsi="Calibri" w:cs="Calibri"/>
@@ -1600,7 +1645,7 @@
           </w:rPr>
           <w:delText xml:space="preserve">This bodes well for the generalizability of this </w:delText>
         </w:r>
-        <w:commentRangeStart w:id="161"/>
+        <w:commentRangeStart w:id="167"/>
         <w:r>
           <w:rPr>
             <w:rFonts w:ascii="Calibri" w:hAnsi="Calibri" w:cs="Calibri"/>
@@ -1608,12 +1653,12 @@
           </w:rPr>
           <w:delText>method</w:delText>
         </w:r>
-        <w:commentRangeEnd w:id="161"/>
+        <w:commentRangeEnd w:id="167"/>
         <w:r>
           <w:rPr>
             <w:rStyle w:val="CommentReference"/>
           </w:rPr>
-          <w:commentReference w:id="161"/>
+          <w:commentReference w:id="167"/>
         </w:r>
         <w:r>
           <w:rPr>
@@ -1630,8 +1675,8 @@
           <w:delText xml:space="preserve"> as our </w:delText>
         </w:r>
       </w:del>
-      <w:ins w:id="162" w:author="Shaffer, Victoria" w:date="2025-04-08T08:52:00Z" w16du:dateUtc="2025-04-08T13:52:00Z">
-        <w:del w:id="163" w:author="Duan, Sean (MU-Student)" w:date="2025-04-10T16:18:00Z" w16du:dateUtc="2025-04-10T21:18:00Z">
+      <w:ins w:id="168" w:author="Shaffer, Victoria" w:date="2025-04-08T08:52:00Z" w16du:dateUtc="2025-04-08T13:52:00Z">
+        <w:del w:id="169" w:author="Duan, Sean (MU-Student)" w:date="2025-04-10T16:18:00Z" w16du:dateUtc="2025-04-10T21:18:00Z">
           <w:r>
             <w:rPr>
               <w:rFonts w:ascii="Calibri" w:hAnsi="Calibri" w:cs="Calibri"/>
@@ -1641,7 +1686,7 @@
           </w:r>
         </w:del>
       </w:ins>
-      <w:del w:id="164" w:author="Duan, Sean (MU-Student)" w:date="2025-04-10T16:18:00Z" w16du:dateUtc="2025-04-10T21:18:00Z">
+      <w:del w:id="170" w:author="Duan, Sean (MU-Student)" w:date="2025-04-10T16:18:00Z" w16du:dateUtc="2025-04-10T21:18:00Z">
         <w:r>
           <w:rPr>
             <w:rFonts w:ascii="Calibri" w:hAnsi="Calibri" w:cs="Calibri"/>
@@ -1657,7 +1702,7 @@
         </w:rPr>
         <w:t xml:space="preserve">the topics </w:t>
       </w:r>
-      <w:del w:id="165" w:author="Shaffer, Victoria" w:date="2025-04-08T08:51:00Z" w16du:dateUtc="2025-04-08T13:51:00Z">
+      <w:del w:id="171" w:author="Shaffer, Victoria" w:date="2025-04-08T08:51:00Z" w16du:dateUtc="2025-04-08T13:51:00Z">
         <w:r>
           <w:rPr>
             <w:rFonts w:ascii="Calibri" w:hAnsi="Calibri" w:cs="Calibri"/>
@@ -1673,7 +1718,7 @@
         </w:rPr>
         <w:t>chose</w:t>
       </w:r>
-      <w:ins w:id="166" w:author="Shaffer, Victoria" w:date="2025-04-08T08:52:00Z" w16du:dateUtc="2025-04-08T13:52:00Z">
+      <w:ins w:id="172" w:author="Shaffer, Victoria" w:date="2025-04-08T08:52:00Z" w16du:dateUtc="2025-04-08T13:52:00Z">
         <w:r>
           <w:rPr>
             <w:rFonts w:ascii="Calibri" w:hAnsi="Calibri" w:cs="Calibri"/>
@@ -1736,7 +1781,103 @@
           <w:rFonts w:ascii="Calibri" w:hAnsi="Calibri" w:cs="Calibri"/>
           <w:szCs w:val="28"/>
         </w:rPr>
-        <w:t xml:space="preserve"> the version of the manipulation that we used for this study explicitly relied on deceiving our participants as to the base rate of consensus for each of our topics</w:t>
+        <w:t xml:space="preserve"> the version of the manipulation that </w:t>
+      </w:r>
+      <w:del w:id="173" w:author="Duan, Sean (MU-Student)" w:date="2025-04-11T17:12:00Z" w16du:dateUtc="2025-04-11T22:12:00Z">
+        <w:r>
+          <w:rPr>
+            <w:rFonts w:ascii="Calibri" w:hAnsi="Calibri" w:cs="Calibri"/>
+            <w:szCs w:val="28"/>
+          </w:rPr>
+          <w:delText xml:space="preserve">we </w:delText>
+        </w:r>
+      </w:del>
+      <w:ins w:id="174" w:author="Duan, Sean (MU-Student)" w:date="2025-04-11T17:12:00Z" w16du:dateUtc="2025-04-11T22:12:00Z">
+        <w:r>
+          <w:rPr>
+            <w:rFonts w:ascii="Calibri" w:hAnsi="Calibri" w:cs="Calibri"/>
+            <w:szCs w:val="28"/>
+          </w:rPr>
+          <w:t>I</w:t>
+        </w:r>
+        <w:r>
+          <w:rPr>
+            <w:rFonts w:ascii="Calibri" w:hAnsi="Calibri" w:cs="Calibri"/>
+            <w:szCs w:val="28"/>
+          </w:rPr>
+          <w:t xml:space="preserve"> </w:t>
+        </w:r>
+      </w:ins>
+      <w:r>
+        <w:rPr>
+          <w:rFonts w:ascii="Calibri" w:hAnsi="Calibri" w:cs="Calibri"/>
+          <w:szCs w:val="28"/>
+        </w:rPr>
+        <w:t xml:space="preserve">used for this study explicitly relied on deceiving </w:t>
+      </w:r>
+      <w:del w:id="175" w:author="Duan, Sean (MU-Student)" w:date="2025-04-11T17:13:00Z" w16du:dateUtc="2025-04-11T22:13:00Z">
+        <w:r>
+          <w:rPr>
+            <w:rFonts w:ascii="Calibri" w:hAnsi="Calibri" w:cs="Calibri"/>
+            <w:szCs w:val="28"/>
+          </w:rPr>
+          <w:delText xml:space="preserve">our </w:delText>
+        </w:r>
+      </w:del>
+      <w:ins w:id="176" w:author="Duan, Sean (MU-Student)" w:date="2025-04-11T17:13:00Z" w16du:dateUtc="2025-04-11T22:13:00Z">
+        <w:r>
+          <w:rPr>
+            <w:rFonts w:ascii="Calibri" w:hAnsi="Calibri" w:cs="Calibri"/>
+            <w:szCs w:val="28"/>
+          </w:rPr>
+          <w:t>the</w:t>
+        </w:r>
+        <w:r>
+          <w:rPr>
+            <w:rFonts w:ascii="Calibri" w:hAnsi="Calibri" w:cs="Calibri"/>
+            <w:szCs w:val="28"/>
+          </w:rPr>
+          <w:t xml:space="preserve"> </w:t>
+        </w:r>
+      </w:ins>
+      <w:r>
+        <w:rPr>
+          <w:rFonts w:ascii="Calibri" w:hAnsi="Calibri" w:cs="Calibri"/>
+          <w:szCs w:val="28"/>
+        </w:rPr>
+        <w:t xml:space="preserve">participants as to the base rate of consensus for each of </w:t>
+      </w:r>
+      <w:del w:id="177" w:author="Duan, Sean (MU-Student)" w:date="2025-04-11T17:12:00Z" w16du:dateUtc="2025-04-11T22:12:00Z">
+        <w:r>
+          <w:rPr>
+            <w:rFonts w:ascii="Calibri" w:hAnsi="Calibri" w:cs="Calibri"/>
+            <w:szCs w:val="28"/>
+          </w:rPr>
+          <w:delText xml:space="preserve">our </w:delText>
+        </w:r>
+      </w:del>
+      <w:ins w:id="178" w:author="Duan, Sean (MU-Student)" w:date="2025-04-11T17:12:00Z" w16du:dateUtc="2025-04-11T22:12:00Z">
+        <w:r>
+          <w:rPr>
+            <w:rFonts w:ascii="Calibri" w:hAnsi="Calibri" w:cs="Calibri"/>
+            <w:szCs w:val="28"/>
+          </w:rPr>
+          <w:t>the</w:t>
+        </w:r>
+        <w:r>
+          <w:rPr>
+            <w:rFonts w:ascii="Calibri" w:hAnsi="Calibri" w:cs="Calibri"/>
+            <w:szCs w:val="28"/>
+          </w:rPr>
+          <w:t xml:space="preserve"> </w:t>
+        </w:r>
+      </w:ins>
+      <w:r>
+        <w:rPr>
+          <w:rFonts w:ascii="Calibri" w:hAnsi="Calibri" w:cs="Calibri"/>
+          <w:szCs w:val="28"/>
+        </w:rPr>
+        <w:t>topics</w:t>
       </w:r>
       <w:r>
         <w:rPr>
@@ -1811,12 +1952,71 @@
         <w:lastRenderedPageBreak/>
         <w:t>effective at changing moral convictions, as compared to using the ‘general’ framework of arguments based on morality and harm (increasing moral conviction) or arguments based on economics and practical implementation (decreasing moral conviction).</w:t>
       </w:r>
+      <w:ins w:id="179" w:author="Duan, Sean (MU-Student)" w:date="2025-04-11T17:00:00Z" w16du:dateUtc="2025-04-11T22:00:00Z">
+        <w:r>
+          <w:rPr>
+            <w:rFonts w:ascii="Calibri" w:hAnsi="Calibri" w:cs="Calibri"/>
+            <w:szCs w:val="28"/>
+          </w:rPr>
+          <w:t xml:space="preserve"> </w:t>
+        </w:r>
+      </w:ins>
+      <w:ins w:id="180" w:author="Duan, Sean (MU-Student)" w:date="2025-04-11T17:01:00Z" w16du:dateUtc="2025-04-11T22:01:00Z">
+        <w:r>
+          <w:rPr>
+            <w:rFonts w:ascii="Calibri" w:hAnsi="Calibri" w:cs="Calibri"/>
+            <w:szCs w:val="28"/>
+          </w:rPr>
+          <w:t>Another context in which domain specific information could provide deeper insight is individual characteristic differences in topics themselves (i.e., why did social consensus manipulation work for U</w:t>
+        </w:r>
+      </w:ins>
+      <w:ins w:id="181" w:author="Duan, Sean (MU-Student)" w:date="2025-04-11T17:02:00Z" w16du:dateUtc="2025-04-11T22:02:00Z">
+        <w:r>
+          <w:rPr>
+            <w:rFonts w:ascii="Calibri" w:hAnsi="Calibri" w:cs="Calibri"/>
+            <w:szCs w:val="28"/>
+          </w:rPr>
+          <w:t>HC but not the other topics?). Future research could focus on what shared characteristics exist in topics that are or are not vulnerable to the effects of social consensus. Knowledge of</w:t>
+        </w:r>
+      </w:ins>
+      <w:ins w:id="182" w:author="Duan, Sean (MU-Student)" w:date="2025-04-11T17:03:00Z" w16du:dateUtc="2025-04-11T22:03:00Z">
+        <w:r>
+          <w:rPr>
+            <w:rFonts w:ascii="Calibri" w:hAnsi="Calibri" w:cs="Calibri"/>
+            <w:szCs w:val="28"/>
+          </w:rPr>
+          <w:t xml:space="preserve"> those shared characteristics would help calibrate how to spend limited public outreach resources s</w:t>
+        </w:r>
+      </w:ins>
+      <w:ins w:id="183" w:author="Duan, Sean (MU-Student)" w:date="2025-04-11T17:04:00Z" w16du:dateUtc="2025-04-11T22:04:00Z">
+        <w:r>
+          <w:rPr>
+            <w:rFonts w:ascii="Calibri" w:hAnsi="Calibri" w:cs="Calibri"/>
+            <w:szCs w:val="28"/>
+          </w:rPr>
+          <w:t xml:space="preserve">uch that topics are prioritized based on how likely a social consensus intervention </w:t>
+        </w:r>
+        <w:r>
+          <w:rPr>
+            <w:rFonts w:ascii="Calibri" w:hAnsi="Calibri" w:cs="Calibri"/>
+            <w:szCs w:val="28"/>
+          </w:rPr>
+          <w:t>will</w:t>
+        </w:r>
+        <w:r>
+          <w:rPr>
+            <w:rFonts w:ascii="Calibri" w:hAnsi="Calibri" w:cs="Calibri"/>
+            <w:szCs w:val="28"/>
+          </w:rPr>
+          <w:t xml:space="preserve"> be effective.</w:t>
+        </w:r>
+      </w:ins>
     </w:p>
     <w:p>
       <w:pPr>
         <w:rPr>
-          <w:del w:id="167" w:author="Duan, Sean (MU-Student)" w:date="2025-04-10T16:29:00Z" w16du:dateUtc="2025-04-10T21:29:00Z"/>
-          <w:moveTo w:id="168" w:author="Duan, Sean (MU-Student)" w:date="2025-04-10T16:29:00Z" w16du:dateUtc="2025-04-10T21:29:00Z"/>
+          <w:del w:id="184" w:author="Duan, Sean (MU-Student)" w:date="2025-04-10T16:29:00Z" w16du:dateUtc="2025-04-10T21:29:00Z"/>
+          <w:moveTo w:id="185" w:author="Duan, Sean (MU-Student)" w:date="2025-04-10T16:29:00Z" w16du:dateUtc="2025-04-10T21:29:00Z"/>
         </w:rPr>
       </w:pPr>
       <w:r>
@@ -1829,26 +2029,18 @@
       <w:r>
         <w:t xml:space="preserve">-reported support for a topic </w:t>
       </w:r>
-      <w:commentRangeStart w:id="169"/>
       <w:r>
         <w:t>score</w:t>
       </w:r>
-      <w:commentRangeEnd w:id="169"/>
-      <w:r>
-        <w:rPr>
-          <w:rStyle w:val="CommentReference"/>
-        </w:rPr>
-        <w:commentReference w:id="169"/>
-      </w:r>
       <w:r>
         <w:t xml:space="preserve">. </w:t>
       </w:r>
-      <w:ins w:id="170" w:author="Duan, Sean (MU-Student)" w:date="2025-04-10T16:24:00Z" w16du:dateUtc="2025-04-10T21:24:00Z">
+      <w:ins w:id="186" w:author="Duan, Sean (MU-Student)" w:date="2025-04-10T16:24:00Z" w16du:dateUtc="2025-04-10T21:24:00Z">
         <w:r>
           <w:t xml:space="preserve">One trivially simple example could apply to the non-polarized topic of ‘exercise’ used in Study 2; instead of explicitly measuring ‘support for exercise’ on </w:t>
         </w:r>
       </w:ins>
-      <w:ins w:id="171" w:author="Duan, Sean (MU-Student)" w:date="2025-04-10T16:25:00Z" w16du:dateUtc="2025-04-10T21:25:00Z">
+      <w:ins w:id="187" w:author="Duan, Sean (MU-Student)" w:date="2025-04-10T16:25:00Z" w16du:dateUtc="2025-04-10T21:25:00Z">
         <w:r>
           <w:t>some form of survey, revealed preferences in the form of biometric information (e.g., step counter, activity tracker, etc.)</w:t>
         </w:r>
@@ -1856,17 +2048,17 @@
           <w:t xml:space="preserve"> could directly show evidence of a social consensus or moral conviction manipulation being effective at changing behavior.</w:t>
         </w:r>
       </w:ins>
-      <w:ins w:id="172" w:author="Duan, Sean (MU-Student)" w:date="2025-04-10T16:27:00Z" w16du:dateUtc="2025-04-10T21:27:00Z">
+      <w:ins w:id="188" w:author="Duan, Sean (MU-Student)" w:date="2025-04-10T16:27:00Z" w16du:dateUtc="2025-04-10T21:27:00Z">
         <w:r>
           <w:t xml:space="preserve"> </w:t>
         </w:r>
       </w:ins>
-      <w:ins w:id="173" w:author="Duan, Sean (MU-Student)" w:date="2025-04-10T16:32:00Z" w16du:dateUtc="2025-04-10T21:32:00Z">
+      <w:ins w:id="189" w:author="Duan, Sean (MU-Student)" w:date="2025-04-10T16:32:00Z" w16du:dateUtc="2025-04-10T21:32:00Z">
         <w:r>
           <w:t xml:space="preserve">Another example with the more ‘polarized’ topic of climate change used in studies 2 and 3, would be revealed preferences as they relate to sustainable behavior. For example, </w:t>
         </w:r>
       </w:ins>
-      <w:ins w:id="174" w:author="Duan, Sean (MU-Student)" w:date="2025-04-10T16:33:00Z" w16du:dateUtc="2025-04-10T21:33:00Z">
+      <w:ins w:id="190" w:author="Duan, Sean (MU-Student)" w:date="2025-04-10T16:33:00Z" w16du:dateUtc="2025-04-10T21:33:00Z">
         <w:r>
           <w:t xml:space="preserve">it is relatively simple to track (by weight or volume) </w:t>
         </w:r>
@@ -1879,53 +2071,57 @@
           <w:t xml:space="preserve"> amount of landfill waste and/or recycling generated by a single individual over a fixed period of time. </w:t>
         </w:r>
       </w:ins>
-      <w:moveToRangeStart w:id="175" w:author="Duan, Sean (MU-Student)" w:date="2025-04-10T16:29:00Z" w:name="move195194956"/>
-      <w:moveTo w:id="176" w:author="Duan, Sean (MU-Student)" w:date="2025-04-10T16:29:00Z" w16du:dateUtc="2025-04-10T21:29:00Z">
-        <w:del w:id="177" w:author="Duan, Sean (MU-Student)" w:date="2025-04-10T16:33:00Z" w16du:dateUtc="2025-04-10T21:33:00Z">
+      <w:moveToRangeStart w:id="191" w:author="Duan, Sean (MU-Student)" w:date="2025-04-10T16:29:00Z" w:name="move195194956"/>
+      <w:moveTo w:id="192" w:author="Duan, Sean (MU-Student)" w:date="2025-04-10T16:29:00Z" w16du:dateUtc="2025-04-10T21:29:00Z">
+        <w:del w:id="193" w:author="Duan, Sean (MU-Student)" w:date="2025-04-10T16:33:00Z" w16du:dateUtc="2025-04-10T21:33:00Z">
           <w:r>
             <w:delText>This</w:delText>
           </w:r>
         </w:del>
       </w:moveTo>
-      <w:ins w:id="178" w:author="Duan, Sean (MU-Student)" w:date="2025-04-10T16:33:00Z" w16du:dateUtc="2025-04-10T21:33:00Z">
+      <w:ins w:id="194" w:author="Duan, Sean (MU-Student)" w:date="2025-04-10T16:33:00Z" w16du:dateUtc="2025-04-10T21:33:00Z">
         <w:r>
           <w:t>These more direct measures</w:t>
         </w:r>
       </w:ins>
-      <w:moveTo w:id="179" w:author="Duan, Sean (MU-Student)" w:date="2025-04-10T16:29:00Z" w16du:dateUtc="2025-04-10T21:29:00Z">
+      <w:moveTo w:id="195" w:author="Duan, Sean (MU-Student)" w:date="2025-04-10T16:29:00Z" w16du:dateUtc="2025-04-10T21:29:00Z">
         <w:r>
           <w:t xml:space="preserve"> would significantly increase the external validity of the conclusions that could be drawn. </w:t>
         </w:r>
       </w:moveTo>
-      <w:ins w:id="180" w:author="Duan, Sean (MU-Student)" w:date="2025-04-10T16:29:00Z" w16du:dateUtc="2025-04-10T21:29:00Z">
-        <w:r>
-          <w:t>These direct measures, however, are not well suited to tracking revealed preferences for societal level behaviors (i.e., rate of executions for capital punishment, % of population covered by universal health care).</w:t>
-        </w:r>
-      </w:ins>
-      <w:moveTo w:id="181" w:author="Duan, Sean (MU-Student)" w:date="2025-04-10T16:29:00Z" w16du:dateUtc="2025-04-10T21:29:00Z">
-        <w:del w:id="182" w:author="Duan, Sean (MU-Student)" w:date="2025-04-10T16:29:00Z" w16du:dateUtc="2025-04-10T21:29:00Z">
+      <w:ins w:id="196" w:author="Duan, Sean (MU-Student)" w:date="2025-04-10T16:29:00Z" w16du:dateUtc="2025-04-10T21:29:00Z">
+        <w:r>
+          <w:t xml:space="preserve">These direct measures, however, are not well suited to tracking revealed preferences for </w:t>
+        </w:r>
+        <w:r>
+          <w:lastRenderedPageBreak/>
+          <w:t>societal level behaviors (i.e., rate of executions for capital punishment, % of population covered by universal health care).</w:t>
+        </w:r>
+      </w:ins>
+      <w:moveTo w:id="197" w:author="Duan, Sean (MU-Student)" w:date="2025-04-10T16:29:00Z" w16du:dateUtc="2025-04-10T21:29:00Z">
+        <w:del w:id="198" w:author="Duan, Sean (MU-Student)" w:date="2025-04-10T16:29:00Z" w16du:dateUtc="2025-04-10T21:29:00Z">
           <w:r>
             <w:delText>In a practical sense, many beliefs do not lend themselves to easily revealed preferences, so this suggestion would not be viable for all topics.</w:delText>
           </w:r>
         </w:del>
       </w:moveTo>
     </w:p>
-    <w:moveToRangeEnd w:id="175"/>
+    <w:moveToRangeEnd w:id="191"/>
     <w:p>
       <w:pPr>
         <w:rPr>
-          <w:ins w:id="183" w:author="Duan, Sean (MU-Student)" w:date="2025-04-10T16:22:00Z" w16du:dateUtc="2025-04-10T21:22:00Z"/>
+          <w:ins w:id="199" w:author="Duan, Sean (MU-Student)" w:date="2025-04-10T16:22:00Z" w16du:dateUtc="2025-04-10T21:22:00Z"/>
         </w:rPr>
       </w:pPr>
     </w:p>
     <w:p>
       <w:pPr>
         <w:rPr>
-          <w:moveFrom w:id="184" w:author="Duan, Sean (MU-Student)" w:date="2025-04-10T16:29:00Z" w16du:dateUtc="2025-04-10T21:29:00Z"/>
+          <w:moveFrom w:id="200" w:author="Duan, Sean (MU-Student)" w:date="2025-04-10T16:29:00Z" w16du:dateUtc="2025-04-10T21:29:00Z"/>
         </w:rPr>
       </w:pPr>
-      <w:moveFromRangeStart w:id="185" w:author="Duan, Sean (MU-Student)" w:date="2025-04-10T16:29:00Z" w:name="move195194956"/>
-      <w:moveFrom w:id="186" w:author="Duan, Sean (MU-Student)" w:date="2025-04-10T16:29:00Z" w16du:dateUtc="2025-04-10T21:29:00Z">
+      <w:moveFromRangeStart w:id="201" w:author="Duan, Sean (MU-Student)" w:date="2025-04-10T16:29:00Z" w:name="move195194956"/>
+      <w:moveFrom w:id="202" w:author="Duan, Sean (MU-Student)" w:date="2025-04-10T16:29:00Z" w16du:dateUtc="2025-04-10T21:29:00Z">
         <w:r>
           <w:t>This would significantly increase the external validity of the conclusions that could be drawn. In a practical sense,</w:t>
         </w:r>
@@ -1934,24 +2130,54 @@
         </w:r>
       </w:moveFrom>
     </w:p>
-    <w:moveFromRangeEnd w:id="185"/>
+    <w:moveFromRangeEnd w:id="201"/>
     <w:p>
+      <w:pPr>
+        <w:rPr>
+          <w:ins w:id="203" w:author="Duan, Sean (MU-Student)" w:date="2025-04-11T17:00:00Z" w16du:dateUtc="2025-04-11T22:00:00Z"/>
+        </w:rPr>
+      </w:pPr>
       <w:r>
         <w:tab/>
       </w:r>
       <w:r>
-        <w:t xml:space="preserve">Finally, one future goal for this research would be to see if the effect of social consensus on belief formation and change functions differently based on the type of social consensus manipulation. The manipulation we used in our research earlier was effective, but relatively impersonal. It would be very useful to research whether the effects of social consensus are </w:t>
-      </w:r>
-      <w:r>
-        <w:lastRenderedPageBreak/>
-        <w:t>greater in small or large group settings, where the relevant comparison group is</w:t>
-      </w:r>
-      <w:ins w:id="187" w:author="Duan, Sean (MU-Student)" w:date="2025-04-10T16:19:00Z" w16du:dateUtc="2025-04-10T21:19:00Z">
+        <w:t xml:space="preserve">Finally, one future goal for this research would be to see if the effect of social consensus on belief formation and change functions differently based on the type of social consensus manipulation. The manipulation </w:t>
+      </w:r>
+      <w:del w:id="204" w:author="Duan, Sean (MU-Student)" w:date="2025-04-11T17:12:00Z" w16du:dateUtc="2025-04-11T22:12:00Z">
+        <w:r>
+          <w:delText xml:space="preserve">we </w:delText>
+        </w:r>
+      </w:del>
+      <w:ins w:id="205" w:author="Duan, Sean (MU-Student)" w:date="2025-04-11T17:12:00Z" w16du:dateUtc="2025-04-11T22:12:00Z">
+        <w:r>
+          <w:t xml:space="preserve">I </w:t>
+        </w:r>
+      </w:ins>
+      <w:r>
+        <w:t xml:space="preserve">used in </w:t>
+      </w:r>
+      <w:del w:id="206" w:author="Duan, Sean (MU-Student)" w:date="2025-04-11T17:12:00Z" w16du:dateUtc="2025-04-11T22:12:00Z">
+        <w:r>
+          <w:delText xml:space="preserve">our </w:delText>
+        </w:r>
+      </w:del>
+      <w:ins w:id="207" w:author="Duan, Sean (MU-Student)" w:date="2025-04-11T17:12:00Z" w16du:dateUtc="2025-04-11T22:12:00Z">
+        <w:r>
+          <w:t>my</w:t>
+        </w:r>
+        <w:r>
+          <w:t xml:space="preserve"> </w:t>
+        </w:r>
+      </w:ins>
+      <w:r>
+        <w:t>research earlier was effective, but relatively impersonal. It would be very useful to research whether the effects of social consensus are greater in small or large group settings, where the relevant comparison group is</w:t>
+      </w:r>
+      <w:ins w:id="208" w:author="Duan, Sean (MU-Student)" w:date="2025-04-10T16:19:00Z" w16du:dateUtc="2025-04-10T21:19:00Z">
         <w:r>
           <w:t xml:space="preserve"> no</w:t>
         </w:r>
       </w:ins>
-      <w:del w:id="188" w:author="Duan, Sean (MU-Student)" w:date="2025-04-10T16:19:00Z" w16du:dateUtc="2025-04-10T21:19:00Z">
+      <w:del w:id="209" w:author="Duan, Sean (MU-Student)" w:date="2025-04-10T16:19:00Z" w16du:dateUtc="2025-04-10T21:19:00Z">
         <w:r>
           <w:delText>n’</w:delText>
         </w:r>
@@ -1967,23 +2193,178 @@
       </w:r>
     </w:p>
     <w:p>
+      <w:pPr>
+        <w:rPr>
+          <w:del w:id="210" w:author="Duan, Sean (MU-Student)" w:date="2025-04-11T17:04:00Z" w16du:dateUtc="2025-04-11T22:04:00Z"/>
+        </w:rPr>
+      </w:pPr>
+      <w:ins w:id="211" w:author="Duan, Sean (MU-Student)" w:date="2025-04-11T17:00:00Z" w16du:dateUtc="2025-04-11T22:00:00Z">
+        <w:r>
+          <w:tab/>
+          <w:t xml:space="preserve"> </w:t>
+        </w:r>
+      </w:ins>
+    </w:p>
+    <w:p>
       <w:r>
         <w:tab/>
-        <w:t xml:space="preserve">In summary, we find that manipulating social consensus seems to affect support for a variety of polarized </w:t>
-      </w:r>
-      <w:commentRangeStart w:id="189"/>
-      <w:r>
-        <w:t>topics</w:t>
-      </w:r>
-      <w:commentRangeEnd w:id="189"/>
-      <w:r>
-        <w:rPr>
-          <w:rStyle w:val="CommentReference"/>
-        </w:rPr>
-        <w:commentReference w:id="189"/>
-      </w:r>
-      <w:r>
-        <w:t xml:space="preserve">, such that greater perception of social consensus in favor of a topic is associated with increased support, and the obverse is associated with decreased support. Furthermore, we found that we were unable to successfully manipulate moral conviction </w:t>
+        <w:t xml:space="preserve">In summary, </w:t>
+      </w:r>
+      <w:ins w:id="212" w:author="Duan, Sean (MU-Student)" w:date="2025-04-11T16:57:00Z" w16du:dateUtc="2025-04-11T21:57:00Z">
+        <w:r>
+          <w:t xml:space="preserve">I found mixed evidence </w:t>
+        </w:r>
+        <w:r>
+          <w:t xml:space="preserve">that </w:t>
+        </w:r>
+      </w:ins>
+      <w:ins w:id="213" w:author="Duan, Sean (MU-Student)" w:date="2025-04-11T16:58:00Z" w16du:dateUtc="2025-04-11T21:58:00Z">
+        <w:r>
+          <w:t xml:space="preserve">manipulated </w:t>
+        </w:r>
+      </w:ins>
+      <w:del w:id="214" w:author="Duan, Sean (MU-Student)" w:date="2025-04-11T16:57:00Z" w16du:dateUtc="2025-04-11T21:57:00Z">
+        <w:r>
+          <w:delText xml:space="preserve">we find that manipulating </w:delText>
+        </w:r>
+      </w:del>
+      <w:r>
+        <w:t xml:space="preserve">social consensus </w:t>
+      </w:r>
+      <w:del w:id="215" w:author="Duan, Sean (MU-Student)" w:date="2025-04-11T16:57:00Z" w16du:dateUtc="2025-04-11T21:57:00Z">
+        <w:r>
+          <w:delText xml:space="preserve">seems to affect </w:delText>
+        </w:r>
+      </w:del>
+      <w:ins w:id="216" w:author="Duan, Sean (MU-Student)" w:date="2025-04-11T16:57:00Z" w16du:dateUtc="2025-04-11T21:57:00Z">
+        <w:r>
+          <w:t xml:space="preserve">affects </w:t>
+        </w:r>
+      </w:ins>
+      <w:r>
+        <w:t>support for a variety of polarized topics</w:t>
+      </w:r>
+      <w:ins w:id="217" w:author="Duan, Sean (MU-Student)" w:date="2025-04-11T16:57:00Z" w16du:dateUtc="2025-04-11T21:57:00Z">
+        <w:r>
+          <w:t xml:space="preserve">; </w:t>
+        </w:r>
+      </w:ins>
+      <w:ins w:id="218" w:author="Duan, Sean (MU-Student)" w:date="2025-04-11T16:58:00Z" w16du:dateUtc="2025-04-11T21:58:00Z">
+        <w:r>
+          <w:t xml:space="preserve">In the case where it was successful (UHC), </w:t>
+        </w:r>
+      </w:ins>
+      <w:del w:id="219" w:author="Duan, Sean (MU-Student)" w:date="2025-04-11T16:57:00Z" w16du:dateUtc="2025-04-11T21:57:00Z">
+        <w:r>
+          <w:delText xml:space="preserve">, </w:delText>
+        </w:r>
+      </w:del>
+      <w:del w:id="220" w:author="Duan, Sean (MU-Student)" w:date="2025-04-11T16:58:00Z" w16du:dateUtc="2025-04-11T21:58:00Z">
+        <w:r>
+          <w:delText xml:space="preserve">such that </w:delText>
+        </w:r>
+      </w:del>
+      <w:r>
+        <w:t xml:space="preserve">greater perception of social consensus in favor of a topic </w:t>
+      </w:r>
+      <w:del w:id="221" w:author="Duan, Sean (MU-Student)" w:date="2025-04-11T16:58:00Z" w16du:dateUtc="2025-04-11T21:58:00Z">
+        <w:r>
+          <w:delText>is</w:delText>
+        </w:r>
+      </w:del>
+      <w:ins w:id="222" w:author="Duan, Sean (MU-Student)" w:date="2025-04-11T16:58:00Z" w16du:dateUtc="2025-04-11T21:58:00Z">
+        <w:r>
+          <w:t>was</w:t>
+        </w:r>
+      </w:ins>
+      <w:r>
+        <w:t xml:space="preserve"> associated with increased support</w:t>
+      </w:r>
+      <w:del w:id="223" w:author="Duan, Sean (MU-Student)" w:date="2025-04-11T16:58:00Z" w16du:dateUtc="2025-04-11T21:58:00Z">
+        <w:r>
+          <w:delText>,</w:delText>
+        </w:r>
+      </w:del>
+      <w:ins w:id="224" w:author="Duan, Sean (MU-Student)" w:date="2025-04-11T16:58:00Z" w16du:dateUtc="2025-04-11T21:58:00Z">
+        <w:r>
+          <w:t>. However,</w:t>
+        </w:r>
+      </w:ins>
+      <w:del w:id="225" w:author="Duan, Sean (MU-Student)" w:date="2025-04-11T16:58:00Z" w16du:dateUtc="2025-04-11T21:58:00Z">
+        <w:r>
+          <w:delText xml:space="preserve"> and the</w:delText>
+        </w:r>
+      </w:del>
+      <w:ins w:id="226" w:author="Duan, Sean (MU-Student)" w:date="2025-04-11T16:58:00Z" w16du:dateUtc="2025-04-11T21:58:00Z">
+        <w:r>
+          <w:t xml:space="preserve"> there was </w:t>
+        </w:r>
+        <w:r>
+          <w:t>no</w:t>
+        </w:r>
+        <w:r>
+          <w:t xml:space="preserve"> evidence that the</w:t>
+        </w:r>
+      </w:ins>
+      <w:r>
+        <w:t xml:space="preserve"> obverse </w:t>
+      </w:r>
+      <w:del w:id="227" w:author="Duan, Sean (MU-Student)" w:date="2025-04-11T16:58:00Z" w16du:dateUtc="2025-04-11T21:58:00Z">
+        <w:r>
+          <w:delText>is</w:delText>
+        </w:r>
+      </w:del>
+      <w:ins w:id="228" w:author="Duan, Sean (MU-Student)" w:date="2025-04-11T16:58:00Z" w16du:dateUtc="2025-04-11T21:58:00Z">
+        <w:r>
+          <w:t>was</w:t>
+        </w:r>
+      </w:ins>
+      <w:r>
+        <w:t xml:space="preserve"> associated with decreased support. Furthermore, </w:t>
+      </w:r>
+      <w:del w:id="229" w:author="Duan, Sean (MU-Student)" w:date="2025-04-11T16:59:00Z" w16du:dateUtc="2025-04-11T21:59:00Z">
+        <w:r>
+          <w:delText xml:space="preserve">we </w:delText>
+        </w:r>
+      </w:del>
+      <w:ins w:id="230" w:author="Duan, Sean (MU-Student)" w:date="2025-04-11T16:59:00Z" w16du:dateUtc="2025-04-11T21:59:00Z">
+        <w:r>
+          <w:t>I</w:t>
+        </w:r>
+        <w:r>
+          <w:t xml:space="preserve"> </w:t>
+        </w:r>
+      </w:ins>
+      <w:r>
+        <w:t xml:space="preserve">found that </w:t>
+      </w:r>
+      <w:del w:id="231" w:author="Duan, Sean (MU-Student)" w:date="2025-04-11T16:59:00Z" w16du:dateUtc="2025-04-11T21:59:00Z">
+        <w:r>
+          <w:delText xml:space="preserve">we </w:delText>
+        </w:r>
+      </w:del>
+      <w:ins w:id="232" w:author="Duan, Sean (MU-Student)" w:date="2025-04-11T16:59:00Z" w16du:dateUtc="2025-04-11T21:59:00Z">
+        <w:r>
+          <w:t xml:space="preserve">I </w:t>
+        </w:r>
+      </w:ins>
+      <w:r>
+        <w:t>w</w:t>
+      </w:r>
+      <w:del w:id="233" w:author="Duan, Sean (MU-Student)" w:date="2025-04-11T16:59:00Z" w16du:dateUtc="2025-04-11T21:59:00Z">
+        <w:r>
+          <w:delText>ere</w:delText>
+        </w:r>
+      </w:del>
+      <w:proofErr w:type="gramStart"/>
+      <w:ins w:id="234" w:author="Duan, Sean (MU-Student)" w:date="2025-04-11T16:59:00Z" w16du:dateUtc="2025-04-11T21:59:00Z">
+        <w:r>
+          <w:t>as</w:t>
+        </w:r>
+      </w:ins>
+      <w:proofErr w:type="gramEnd"/>
+      <w:r>
+        <w:t xml:space="preserve"> unable to successfully manipulate moral conviction </w:t>
       </w:r>
       <w:r>
         <w:t xml:space="preserve">for several polarized topics </w:t>
@@ -2010,7 +2391,32 @@
           <w:rFonts w:ascii="Calibri" w:hAnsi="Calibri" w:cs="Calibri"/>
           <w:szCs w:val="28"/>
         </w:rPr>
-        <w:t xml:space="preserve">Given this, we could not </w:t>
+        <w:t>Given this,</w:t>
+      </w:r>
+      <w:ins w:id="235" w:author="Duan, Sean (MU-Student)" w:date="2025-04-11T16:59:00Z" w16du:dateUtc="2025-04-11T21:59:00Z">
+        <w:r>
+          <w:rPr>
+            <w:rFonts w:ascii="Calibri" w:hAnsi="Calibri" w:cs="Calibri"/>
+            <w:szCs w:val="28"/>
+          </w:rPr>
+          <w:t xml:space="preserve"> I c</w:t>
+        </w:r>
+      </w:ins>
+      <w:del w:id="236" w:author="Duan, Sean (MU-Student)" w:date="2025-04-11T16:59:00Z" w16du:dateUtc="2025-04-11T21:59:00Z">
+        <w:r>
+          <w:rPr>
+            <w:rFonts w:ascii="Calibri" w:hAnsi="Calibri" w:cs="Calibri"/>
+            <w:szCs w:val="28"/>
+          </w:rPr>
+          <w:delText xml:space="preserve"> we c</w:delText>
+        </w:r>
+      </w:del>
+      <w:r>
+        <w:rPr>
+          <w:rFonts w:ascii="Calibri" w:hAnsi="Calibri" w:cs="Calibri"/>
+          <w:szCs w:val="28"/>
+        </w:rPr>
+        <w:t xml:space="preserve">ould not </w:t>
       </w:r>
       <w:r>
         <w:rPr>
@@ -2038,7 +2444,39 @@
           <w:rFonts w:ascii="Calibri" w:hAnsi="Calibri" w:cs="Calibri"/>
           <w:szCs w:val="28"/>
         </w:rPr>
-        <w:t>, as we previously theorized</w:t>
+        <w:t xml:space="preserve">, as </w:t>
+      </w:r>
+      <w:del w:id="237" w:author="Duan, Sean (MU-Student)" w:date="2025-04-11T16:59:00Z" w16du:dateUtc="2025-04-11T21:59:00Z">
+        <w:r>
+          <w:rPr>
+            <w:rFonts w:ascii="Calibri" w:hAnsi="Calibri" w:cs="Calibri"/>
+            <w:szCs w:val="28"/>
+          </w:rPr>
+          <w:delText xml:space="preserve">we </w:delText>
+        </w:r>
+      </w:del>
+      <w:ins w:id="238" w:author="Duan, Sean (MU-Student)" w:date="2025-04-11T16:59:00Z" w16du:dateUtc="2025-04-11T21:59:00Z">
+        <w:r>
+          <w:rPr>
+            <w:rFonts w:ascii="Calibri" w:hAnsi="Calibri" w:cs="Calibri"/>
+            <w:szCs w:val="28"/>
+          </w:rPr>
+          <w:t>I</w:t>
+        </w:r>
+        <w:r>
+          <w:rPr>
+            <w:rFonts w:ascii="Calibri" w:hAnsi="Calibri" w:cs="Calibri"/>
+            <w:szCs w:val="28"/>
+          </w:rPr>
+          <w:t xml:space="preserve"> </w:t>
+        </w:r>
+      </w:ins>
+      <w:r>
+        <w:rPr>
+          <w:rFonts w:ascii="Calibri" w:hAnsi="Calibri" w:cs="Calibri"/>
+          <w:szCs w:val="28"/>
+        </w:rPr>
+        <w:t>previously theorized</w:t>
       </w:r>
       <w:r>
         <w:rPr>
@@ -2047,28 +2485,306 @@
         </w:rPr>
         <w:t>.</w:t>
       </w:r>
-      <w:r>
-        <w:rPr>
-          <w:rFonts w:ascii="Calibri" w:hAnsi="Calibri" w:cs="Calibri"/>
-          <w:szCs w:val="28"/>
-        </w:rPr>
-        <w:t xml:space="preserve"> </w:t>
-      </w:r>
-      <w:commentRangeStart w:id="190"/>
-      <w:r>
-        <w:rPr>
-          <w:rFonts w:ascii="Calibri" w:hAnsi="Calibri" w:cs="Calibri"/>
-          <w:szCs w:val="28"/>
-        </w:rPr>
-        <w:t>Developing a better understanding of how to manipulate moral conviction is necessary to explore this potential interaction further.</w:t>
-      </w:r>
-      <w:commentRangeEnd w:id="190"/>
-      <w:r>
-        <w:rPr>
-          <w:rStyle w:val="CommentReference"/>
-        </w:rPr>
-        <w:commentReference w:id="190"/>
-      </w:r>
+      <w:ins w:id="239" w:author="Duan, Sean (MU-Student)" w:date="2025-04-11T17:13:00Z" w16du:dateUtc="2025-04-11T22:13:00Z">
+        <w:r>
+          <w:rPr>
+            <w:rFonts w:ascii="Calibri" w:hAnsi="Calibri" w:cs="Calibri"/>
+            <w:szCs w:val="28"/>
+          </w:rPr>
+          <w:t xml:space="preserve"> </w:t>
+        </w:r>
+        <w:r>
+          <w:rPr>
+            <w:rFonts w:ascii="Calibri" w:hAnsi="Calibri" w:cs="Calibri"/>
+            <w:szCs w:val="28"/>
+          </w:rPr>
+          <w:t>Researchers’</w:t>
+        </w:r>
+        <w:r>
+          <w:rPr>
+            <w:rFonts w:ascii="Calibri" w:hAnsi="Calibri" w:cs="Calibri"/>
+            <w:szCs w:val="28"/>
+          </w:rPr>
+          <w:t xml:space="preserve"> </w:t>
+        </w:r>
+      </w:ins>
+      <w:ins w:id="240" w:author="Duan, Sean (MU-Student)" w:date="2025-04-11T17:06:00Z" w16du:dateUtc="2025-04-11T22:06:00Z">
+        <w:r>
+          <w:rPr>
+            <w:rFonts w:ascii="Calibri" w:hAnsi="Calibri" w:cs="Calibri"/>
+            <w:szCs w:val="28"/>
+          </w:rPr>
+          <w:t>inability to reliably manipulate social consensus and moral conviction</w:t>
+        </w:r>
+        <w:r>
+          <w:rPr>
+            <w:rFonts w:ascii="Calibri" w:hAnsi="Calibri" w:cs="Calibri"/>
+            <w:szCs w:val="28"/>
+          </w:rPr>
+          <w:t xml:space="preserve"> </w:t>
+        </w:r>
+      </w:ins>
+      <w:ins w:id="241" w:author="Duan, Sean (MU-Student)" w:date="2025-04-11T17:05:00Z" w16du:dateUtc="2025-04-11T22:05:00Z">
+        <w:r>
+          <w:rPr>
+            <w:rFonts w:ascii="Calibri" w:hAnsi="Calibri" w:cs="Calibri"/>
+            <w:szCs w:val="28"/>
+          </w:rPr>
+          <w:t>continue</w:t>
+        </w:r>
+      </w:ins>
+      <w:ins w:id="242" w:author="Duan, Sean (MU-Student)" w:date="2025-04-11T17:06:00Z" w16du:dateUtc="2025-04-11T22:06:00Z">
+        <w:r>
+          <w:rPr>
+            <w:rFonts w:ascii="Calibri" w:hAnsi="Calibri" w:cs="Calibri"/>
+            <w:szCs w:val="28"/>
+          </w:rPr>
+          <w:t>s</w:t>
+        </w:r>
+      </w:ins>
+      <w:ins w:id="243" w:author="Duan, Sean (MU-Student)" w:date="2025-04-11T17:05:00Z" w16du:dateUtc="2025-04-11T22:05:00Z">
+        <w:r>
+          <w:rPr>
+            <w:rFonts w:ascii="Calibri" w:hAnsi="Calibri" w:cs="Calibri"/>
+            <w:szCs w:val="28"/>
+          </w:rPr>
+          <w:t xml:space="preserve"> to </w:t>
+        </w:r>
+        <w:r>
+          <w:rPr>
+            <w:rFonts w:ascii="Calibri" w:hAnsi="Calibri" w:cs="Calibri"/>
+            <w:szCs w:val="28"/>
+          </w:rPr>
+          <w:lastRenderedPageBreak/>
+          <w:t xml:space="preserve">be </w:t>
+        </w:r>
+      </w:ins>
+      <w:ins w:id="244" w:author="Duan, Sean (MU-Student)" w:date="2025-04-11T17:06:00Z" w16du:dateUtc="2025-04-11T22:06:00Z">
+        <w:r>
+          <w:rPr>
+            <w:rFonts w:ascii="Calibri" w:hAnsi="Calibri" w:cs="Calibri"/>
+            <w:szCs w:val="28"/>
+          </w:rPr>
+          <w:t xml:space="preserve">a </w:t>
+        </w:r>
+        <w:r>
+          <w:rPr>
+            <w:rFonts w:ascii="Calibri" w:hAnsi="Calibri" w:cs="Calibri"/>
+            <w:szCs w:val="28"/>
+          </w:rPr>
+          <w:t xml:space="preserve">major </w:t>
+        </w:r>
+        <w:r>
+          <w:rPr>
+            <w:rFonts w:ascii="Calibri" w:hAnsi="Calibri" w:cs="Calibri"/>
+            <w:szCs w:val="28"/>
+          </w:rPr>
+          <w:t xml:space="preserve">impediment in synthesizing a cohesive framework for the effects of consensus and conviction (as well as their potential interaction) on polarized topics. </w:t>
+        </w:r>
+      </w:ins>
+      <w:ins w:id="245" w:author="Duan, Sean (MU-Student)" w:date="2025-04-11T17:07:00Z" w16du:dateUtc="2025-04-11T22:07:00Z">
+        <w:r>
+          <w:rPr>
+            <w:rFonts w:ascii="Calibri" w:hAnsi="Calibri" w:cs="Calibri"/>
+            <w:szCs w:val="28"/>
+          </w:rPr>
+          <w:t>However, these difficulties also indicate fruitful directions for future work</w:t>
+        </w:r>
+      </w:ins>
+      <w:ins w:id="246" w:author="Duan, Sean (MU-Student)" w:date="2025-04-11T17:08:00Z" w16du:dateUtc="2025-04-11T22:08:00Z">
+        <w:r>
+          <w:rPr>
+            <w:rFonts w:ascii="Calibri" w:hAnsi="Calibri" w:cs="Calibri"/>
+            <w:szCs w:val="28"/>
+          </w:rPr>
+          <w:t>;</w:t>
+        </w:r>
+      </w:ins>
+      <w:ins w:id="247" w:author="Duan, Sean (MU-Student)" w:date="2025-04-11T17:07:00Z" w16du:dateUtc="2025-04-11T22:07:00Z">
+        <w:r>
+          <w:rPr>
+            <w:rFonts w:ascii="Calibri" w:hAnsi="Calibri" w:cs="Calibri"/>
+            <w:szCs w:val="28"/>
+          </w:rPr>
+          <w:t xml:space="preserve"> </w:t>
+        </w:r>
+      </w:ins>
+      <w:ins w:id="248" w:author="Duan, Sean (MU-Student)" w:date="2025-04-11T17:08:00Z" w16du:dateUtc="2025-04-11T22:08:00Z">
+        <w:r>
+          <w:rPr>
+            <w:rFonts w:ascii="Calibri" w:hAnsi="Calibri" w:cs="Calibri"/>
+            <w:szCs w:val="28"/>
+          </w:rPr>
+          <w:t>Developing more sophisticated tools to delineate between different characteristics of polarized topics</w:t>
+        </w:r>
+      </w:ins>
+      <w:del w:id="249" w:author="Duan, Sean (MU-Student)" w:date="2025-04-11T17:00:00Z" w16du:dateUtc="2025-04-11T22:00:00Z">
+        <w:r>
+          <w:rPr>
+            <w:rFonts w:ascii="Calibri" w:hAnsi="Calibri" w:cs="Calibri"/>
+            <w:szCs w:val="28"/>
+          </w:rPr>
+          <w:delText xml:space="preserve"> </w:delText>
+        </w:r>
+      </w:del>
+      <w:del w:id="250" w:author="Duan, Sean (MU-Student)" w:date="2025-04-11T17:07:00Z" w16du:dateUtc="2025-04-11T22:07:00Z">
+        <w:r>
+          <w:rPr>
+            <w:rFonts w:ascii="Calibri" w:hAnsi="Calibri" w:cs="Calibri"/>
+            <w:szCs w:val="28"/>
+          </w:rPr>
+          <w:delText xml:space="preserve">Developing a </w:delText>
+        </w:r>
+      </w:del>
+      <w:del w:id="251" w:author="Duan, Sean (MU-Student)" w:date="2025-04-11T17:08:00Z" w16du:dateUtc="2025-04-11T22:08:00Z">
+        <w:r>
+          <w:rPr>
+            <w:rFonts w:ascii="Calibri" w:hAnsi="Calibri" w:cs="Calibri"/>
+            <w:szCs w:val="28"/>
+          </w:rPr>
+          <w:delText xml:space="preserve">better understanding of how to manipulate </w:delText>
+        </w:r>
+      </w:del>
+      <w:del w:id="252" w:author="Duan, Sean (MU-Student)" w:date="2025-04-11T17:07:00Z" w16du:dateUtc="2025-04-11T22:07:00Z">
+        <w:r>
+          <w:rPr>
+            <w:rFonts w:ascii="Calibri" w:hAnsi="Calibri" w:cs="Calibri"/>
+            <w:szCs w:val="28"/>
+          </w:rPr>
+          <w:delText>moral conviction</w:delText>
+        </w:r>
+      </w:del>
+      <w:ins w:id="253" w:author="Duan, Sean (MU-Student)" w:date="2025-04-11T17:08:00Z" w16du:dateUtc="2025-04-11T22:08:00Z">
+        <w:r>
+          <w:rPr>
+            <w:rFonts w:ascii="Calibri" w:hAnsi="Calibri" w:cs="Calibri"/>
+            <w:szCs w:val="28"/>
+          </w:rPr>
+          <w:t xml:space="preserve"> will </w:t>
+        </w:r>
+      </w:ins>
+      <w:ins w:id="254" w:author="Duan, Sean (MU-Student)" w:date="2025-04-11T17:09:00Z" w16du:dateUtc="2025-04-11T22:09:00Z">
+        <w:r>
+          <w:rPr>
+            <w:rFonts w:ascii="Calibri" w:hAnsi="Calibri" w:cs="Calibri"/>
+            <w:szCs w:val="28"/>
+          </w:rPr>
+          <w:t>allow</w:t>
+        </w:r>
+      </w:ins>
+      <w:ins w:id="255" w:author="Duan, Sean (MU-Student)" w:date="2025-04-11T17:10:00Z" w16du:dateUtc="2025-04-11T22:10:00Z">
+        <w:r>
+          <w:rPr>
+            <w:rFonts w:ascii="Calibri" w:hAnsi="Calibri" w:cs="Calibri"/>
+            <w:szCs w:val="28"/>
+          </w:rPr>
+          <w:t xml:space="preserve"> </w:t>
+        </w:r>
+        <w:r>
+          <w:rPr>
+            <w:rFonts w:ascii="Calibri" w:hAnsi="Calibri" w:cs="Calibri"/>
+            <w:szCs w:val="28"/>
+          </w:rPr>
+          <w:t>researchers</w:t>
+        </w:r>
+      </w:ins>
+      <w:ins w:id="256" w:author="Duan, Sean (MU-Student)" w:date="2025-04-11T17:09:00Z" w16du:dateUtc="2025-04-11T22:09:00Z">
+        <w:r>
+          <w:rPr>
+            <w:rFonts w:ascii="Calibri" w:hAnsi="Calibri" w:cs="Calibri"/>
+            <w:szCs w:val="28"/>
+          </w:rPr>
+          <w:t xml:space="preserve"> to </w:t>
+        </w:r>
+        <w:r>
+          <w:rPr>
+            <w:rFonts w:ascii="Calibri" w:hAnsi="Calibri" w:cs="Calibri"/>
+            <w:szCs w:val="28"/>
+          </w:rPr>
+          <w:t>isolate promising targets for polarized belie</w:t>
+        </w:r>
+      </w:ins>
+      <w:ins w:id="257" w:author="Duan, Sean (MU-Student)" w:date="2025-04-11T17:10:00Z" w16du:dateUtc="2025-04-11T22:10:00Z">
+        <w:r>
+          <w:rPr>
+            <w:rFonts w:ascii="Calibri" w:hAnsi="Calibri" w:cs="Calibri"/>
+            <w:szCs w:val="28"/>
+          </w:rPr>
+          <w:t>f change</w:t>
+        </w:r>
+      </w:ins>
+      <w:ins w:id="258" w:author="Duan, Sean (MU-Student)" w:date="2025-04-11T17:08:00Z" w16du:dateUtc="2025-04-11T22:08:00Z">
+        <w:r>
+          <w:rPr>
+            <w:rFonts w:ascii="Calibri" w:hAnsi="Calibri" w:cs="Calibri"/>
+            <w:szCs w:val="28"/>
+          </w:rPr>
+          <w:t xml:space="preserve">, and increased domain knowledge for what aspects </w:t>
+        </w:r>
+      </w:ins>
+      <w:ins w:id="259" w:author="Duan, Sean (MU-Student)" w:date="2025-04-11T17:09:00Z" w16du:dateUtc="2025-04-11T22:09:00Z">
+        <w:r>
+          <w:rPr>
+            <w:rFonts w:ascii="Calibri" w:hAnsi="Calibri" w:cs="Calibri"/>
+            <w:szCs w:val="28"/>
+          </w:rPr>
+          <w:t xml:space="preserve">of moral conviction </w:t>
+        </w:r>
+      </w:ins>
+      <w:del w:id="260" w:author="Duan, Sean (MU-Student)" w:date="2025-04-11T17:09:00Z" w16du:dateUtc="2025-04-11T22:09:00Z">
+        <w:r>
+          <w:rPr>
+            <w:rFonts w:ascii="Calibri" w:hAnsi="Calibri" w:cs="Calibri"/>
+            <w:szCs w:val="28"/>
+          </w:rPr>
+          <w:delText xml:space="preserve"> </w:delText>
+        </w:r>
+      </w:del>
+      <w:del w:id="261" w:author="Duan, Sean (MU-Student)" w:date="2025-04-11T17:10:00Z" w16du:dateUtc="2025-04-11T22:10:00Z">
+        <w:r>
+          <w:rPr>
+            <w:rFonts w:ascii="Calibri" w:hAnsi="Calibri" w:cs="Calibri"/>
+            <w:szCs w:val="28"/>
+          </w:rPr>
+          <w:delText>is</w:delText>
+        </w:r>
+      </w:del>
+      <w:ins w:id="262" w:author="Duan, Sean (MU-Student)" w:date="2025-04-11T17:10:00Z" w16du:dateUtc="2025-04-11T22:10:00Z">
+        <w:r>
+          <w:rPr>
+            <w:rFonts w:ascii="Calibri" w:hAnsi="Calibri" w:cs="Calibri"/>
+            <w:szCs w:val="28"/>
+          </w:rPr>
+          <w:t xml:space="preserve">are relevant for that specific population will </w:t>
+        </w:r>
+      </w:ins>
+      <w:ins w:id="263" w:author="Duan, Sean (MU-Student)" w:date="2025-04-11T17:11:00Z" w16du:dateUtc="2025-04-11T22:11:00Z">
+        <w:r>
+          <w:rPr>
+            <w:rFonts w:ascii="Calibri" w:hAnsi="Calibri" w:cs="Calibri"/>
+            <w:szCs w:val="28"/>
+          </w:rPr>
+          <w:t xml:space="preserve">ideally allow researchers a more thorough empirical test of the theorized relationship </w:t>
+        </w:r>
+      </w:ins>
+      <w:del w:id="264" w:author="Duan, Sean (MU-Student)" w:date="2025-04-11T17:10:00Z" w16du:dateUtc="2025-04-11T22:10:00Z">
+        <w:r>
+          <w:rPr>
+            <w:rFonts w:ascii="Calibri" w:hAnsi="Calibri" w:cs="Calibri"/>
+            <w:szCs w:val="28"/>
+          </w:rPr>
+          <w:delText xml:space="preserve"> necessary to explore this potential interaction further.</w:delText>
+        </w:r>
+      </w:del>
+      <w:ins w:id="265" w:author="Duan, Sean (MU-Student)" w:date="2025-04-11T17:11:00Z" w16du:dateUtc="2025-04-11T22:11:00Z">
+        <w:r>
+          <w:rPr>
+            <w:rFonts w:ascii="Calibri" w:hAnsi="Calibri" w:cs="Calibri"/>
+            <w:szCs w:val="28"/>
+          </w:rPr>
+          <w:t>between social consensus and moral conviction.</w:t>
+        </w:r>
+      </w:ins>
     </w:p>
     <w:sectPr>
       <w:pgSz w:w="12240" w:h="15840"/>
@@ -2082,7 +2798,7 @@
 
 <file path=word/comments.xml><?xml version="1.0" encoding="utf-8"?>
 <w:comments xmlns:wpc="http://schemas.microsoft.com/office/word/2010/wordprocessingCanvas" xmlns:cx="http://schemas.microsoft.com/office/drawing/2014/chartex" xmlns:cx1="http://schemas.microsoft.com/office/drawing/2015/9/8/chartex" xmlns:cx2="http://schemas.microsoft.com/office/drawing/2015/10/21/chartex" xmlns:cx3="http://schemas.microsoft.com/office/drawing/2016/5/9/chartex" xmlns:cx4="http://schemas.microsoft.com/office/drawing/2016/5/10/chartex" xmlns:cx5="http://schemas.microsoft.com/office/drawing/2016/5/11/chartex" xmlns:cx6="http://schemas.microsoft.com/office/drawing/2016/5/12/chartex" xmlns:cx7="http://schemas.microsoft.com/office/drawing/2016/5/13/chartex" xmlns:cx8="http://schemas.microsoft.com/office/drawing/2016/5/14/chartex" xmlns:mc="http://schemas.openxmlformats.org/markup-compatibility/2006" xmlns:aink="http://schemas.microsoft.com/office/drawing/2016/ink" xmlns:am3d="http://schemas.microsoft.com/office/drawing/2017/model3d" xmlns:o="urn:schemas-microsoft-com:office:office" xmlns:oel="http://schemas.microsoft.com/office/2019/extlst" xmlns:r="http://schemas.openxmlformats.org/officeDocument/2006/relationships" xmlns:m="http://schemas.openxmlformats.org/officeDocument/2006/math" xmlns:v="urn:schemas-microsoft-com:vml" xmlns:wp14="http://schemas.microsoft.com/office/word/2010/wordprocessingDrawing" xmlns:wp="http://schemas.openxmlformats.org/drawingml/2006/wordprocessingDrawing" xmlns:w10="urn:schemas-microsoft-com:office:word" xmlns:w="http://schemas.openxmlformats.org/wordprocessingml/2006/main" xmlns:w14="http://schemas.microsoft.com/office/word/2010/wordml" xmlns:w15="http://schemas.microsoft.com/office/word/2012/wordml" xmlns:w16cex="http://schemas.microsoft.com/office/word/2018/wordml/cex" xmlns:w16cid="http://schemas.microsoft.com/office/word/2016/wordml/cid" xmlns:w16="http://schemas.microsoft.com/office/word/2018/wordml" xmlns:w16du="http://schemas.microsoft.com/office/word/2023/wordml/word16du" xmlns:w16sdtdh="http://schemas.microsoft.com/office/word/2020/wordml/sdtdatahash" xmlns:w16sdtfl="http://schemas.microsoft.com/office/word/2024/wordml/sdtformatlock" xmlns:w16se="http://schemas.microsoft.com/office/word/2015/wordml/symex" xmlns:wpg="http://schemas.microsoft.com/office/word/2010/wordprocessingGroup" xmlns:wpi="http://schemas.microsoft.com/office/word/2010/wordprocessingInk" xmlns:wne="http://schemas.microsoft.com/office/word/2006/wordml" xmlns:wps="http://schemas.microsoft.com/office/word/2010/wordprocessingShape" mc:Ignorable="w14 w15 w16se w16cid w16 w16cex w16sdtdh w16sdtfl w16du wp14">
-  <w:comment w:id="0" w:author="Shaffer, Victoria" w:date="2025-04-08T08:27:00Z" w:initials="VS">
+  <w:comment w:id="5" w:author="Shaffer, Victoria" w:date="2025-04-08T08:30:00Z" w:initials="VS">
     <w:p>
       <w:r>
         <w:rPr>
@@ -2096,11 +2812,11 @@
           <w:sz w:val="20"/>
           <w:szCs w:val="20"/>
         </w:rPr>
-        <w:t>Is this the correct heading?</w:t>
+        <w:t xml:space="preserve">This feels a bit weak and oversimplified. To test different strategies for increasing openness to change and decreasing attitude polarization? To understand resistance to change and the limits of attitude polarization in the current political climate? </w:t>
       </w:r>
     </w:p>
   </w:comment>
-  <w:comment w:id="1" w:author="Shaffer, Victoria" w:date="2025-04-08T08:50:00Z" w:initials="VS">
+  <w:comment w:id="156" w:author="Shaffer, Victoria" w:date="2025-04-08T08:51:00Z" w:initials="VS">
     <w:p>
       <w:r>
         <w:rPr>
@@ -2114,11 +2830,11 @@
           <w:sz w:val="20"/>
           <w:szCs w:val="20"/>
         </w:rPr>
-        <w:t>Also you should really only take up a paragraph, at most, re-summarizing the findings.</w:t>
+        <w:t>Get rid of all the “we’s”</w:t>
       </w:r>
     </w:p>
   </w:comment>
-  <w:comment w:id="7" w:author="Shaffer, Victoria" w:date="2025-04-08T08:30:00Z" w:initials="VS">
+  <w:comment w:id="167" w:author="Shaffer, Victoria" w:date="2025-04-08T08:52:00Z" w:initials="VS">
     <w:p>
       <w:r>
         <w:rPr>
@@ -2132,97 +2848,7 @@
           <w:sz w:val="20"/>
           <w:szCs w:val="20"/>
         </w:rPr>
-        <w:t xml:space="preserve">This feels a bit weak and oversimplified. To test different strategies for increasing openness to change and decreasing attitude polarization? To understand resistance to change and the limits of attitude polarization in the current political climate? </w:t>
-      </w:r>
-    </w:p>
-  </w:comment>
-  <w:comment w:id="150" w:author="Shaffer, Victoria" w:date="2025-04-08T08:51:00Z" w:initials="VS">
-    <w:p>
-      <w:r>
-        <w:rPr>
-          <w:rStyle w:val="CommentReference"/>
-        </w:rPr>
-        <w:annotationRef/>
-      </w:r>
-      <w:r>
-        <w:rPr>
-          <w:color w:val="000000"/>
-          <w:sz w:val="20"/>
-          <w:szCs w:val="20"/>
-        </w:rPr>
-        <w:t>Get rid of all the “we’s”</w:t>
-      </w:r>
-    </w:p>
-  </w:comment>
-  <w:comment w:id="161" w:author="Shaffer, Victoria" w:date="2025-04-08T08:52:00Z" w:initials="VS">
-    <w:p>
-      <w:r>
-        <w:rPr>
-          <w:rStyle w:val="CommentReference"/>
-        </w:rPr>
-        <w:annotationRef/>
-      </w:r>
-      <w:r>
-        <w:rPr>
-          <w:color w:val="000000"/>
-          <w:sz w:val="20"/>
-          <w:szCs w:val="20"/>
-        </w:rPr>
         <w:t>However this was not replicated in Study 3. So this seems to contradict your statement.</w:t>
-      </w:r>
-    </w:p>
-  </w:comment>
-  <w:comment w:id="169" w:author="Shaffer, Victoria" w:date="2025-04-08T08:53:00Z" w:initials="VS">
-    <w:p>
-      <w:r>
-        <w:rPr>
-          <w:rStyle w:val="CommentReference"/>
-        </w:rPr>
-        <w:annotationRef/>
-      </w:r>
-      <w:r>
-        <w:rPr>
-          <w:color w:val="000000"/>
-          <w:sz w:val="20"/>
-          <w:szCs w:val="20"/>
-        </w:rPr>
-        <w:t>More about this. How would you do this?</w:t>
-      </w:r>
-    </w:p>
-  </w:comment>
-  <w:comment w:id="189" w:author="Shaffer, Victoria" w:date="2025-04-08T08:54:00Z" w:initials="VS">
-    <w:p>
-      <w:r>
-        <w:rPr>
-          <w:rStyle w:val="CommentReference"/>
-        </w:rPr>
-        <w:annotationRef/>
-      </w:r>
-      <w:r>
-        <w:rPr>
-          <w:color w:val="000000"/>
-          <w:sz w:val="20"/>
-          <w:szCs w:val="20"/>
-        </w:rPr>
-        <w:t>What about Study 3?</w:t>
-      </w:r>
-    </w:p>
-  </w:comment>
-  <w:comment w:id="190" w:author="Shaffer, Victoria" w:date="2025-04-08T08:55:00Z" w:initials="VS">
-    <w:p>
-      <w:r>
-        <w:rPr>
-          <w:rStyle w:val="CommentReference"/>
-        </w:rPr>
-        <w:annotationRef/>
-      </w:r>
-      <w:r>
-        <w:rPr>
-          <w:color w:val="000000"/>
-          <w:sz w:val="20"/>
-          <w:szCs w:val="20"/>
-        </w:rPr>
-        <w:t xml:space="preserve">This is kind of a weak way to end the dissertation. </w:t>
       </w:r>
     </w:p>
   </w:comment>
@@ -2231,52 +2857,25 @@
 
 <file path=word/commentsExtended.xml><?xml version="1.0" encoding="utf-8"?>
 <w15:commentsEx xmlns:wpc="http://schemas.microsoft.com/office/word/2010/wordprocessingCanvas" xmlns:cx="http://schemas.microsoft.com/office/drawing/2014/chartex" xmlns:cx1="http://schemas.microsoft.com/office/drawing/2015/9/8/chartex" xmlns:cx2="http://schemas.microsoft.com/office/drawing/2015/10/21/chartex" xmlns:cx3="http://schemas.microsoft.com/office/drawing/2016/5/9/chartex" xmlns:cx4="http://schemas.microsoft.com/office/drawing/2016/5/10/chartex" xmlns:cx5="http://schemas.microsoft.com/office/drawing/2016/5/11/chartex" xmlns:cx6="http://schemas.microsoft.com/office/drawing/2016/5/12/chartex" xmlns:cx7="http://schemas.microsoft.com/office/drawing/2016/5/13/chartex" xmlns:cx8="http://schemas.microsoft.com/office/drawing/2016/5/14/chartex" xmlns:mc="http://schemas.openxmlformats.org/markup-compatibility/2006" xmlns:aink="http://schemas.microsoft.com/office/drawing/2016/ink" xmlns:am3d="http://schemas.microsoft.com/office/drawing/2017/model3d" xmlns:o="urn:schemas-microsoft-com:office:office" xmlns:oel="http://schemas.microsoft.com/office/2019/extlst" xmlns:r="http://schemas.openxmlformats.org/officeDocument/2006/relationships" xmlns:m="http://schemas.openxmlformats.org/officeDocument/2006/math" xmlns:v="urn:schemas-microsoft-com:vml" xmlns:wp14="http://schemas.microsoft.com/office/word/2010/wordprocessingDrawing" xmlns:wp="http://schemas.openxmlformats.org/drawingml/2006/wordprocessingDrawing" xmlns:w10="urn:schemas-microsoft-com:office:word" xmlns:w="http://schemas.openxmlformats.org/wordprocessingml/2006/main" xmlns:w14="http://schemas.microsoft.com/office/word/2010/wordml" xmlns:w15="http://schemas.microsoft.com/office/word/2012/wordml" xmlns:w16cex="http://schemas.microsoft.com/office/word/2018/wordml/cex" xmlns:w16cid="http://schemas.microsoft.com/office/word/2016/wordml/cid" xmlns:w16="http://schemas.microsoft.com/office/word/2018/wordml" xmlns:w16du="http://schemas.microsoft.com/office/word/2023/wordml/word16du" xmlns:w16sdtdh="http://schemas.microsoft.com/office/word/2020/wordml/sdtdatahash" xmlns:w16sdtfl="http://schemas.microsoft.com/office/word/2024/wordml/sdtformatlock" xmlns:w16se="http://schemas.microsoft.com/office/word/2015/wordml/symex" xmlns:wpg="http://schemas.microsoft.com/office/word/2010/wordprocessingGroup" xmlns:wpi="http://schemas.microsoft.com/office/word/2010/wordprocessingInk" xmlns:wne="http://schemas.microsoft.com/office/word/2006/wordml" xmlns:wps="http://schemas.microsoft.com/office/word/2010/wordprocessingShape" mc:Ignorable="w14 w15 w16se w16cid w16 w16cex w16sdtdh w16sdtfl w16du wp14">
-  <w15:commentEx w15:paraId="72BEFC2A" w15:done="0"/>
-  <w15:commentEx w15:paraId="738439AA" w15:paraIdParent="72BEFC2A" w15:done="0"/>
   <w15:commentEx w15:paraId="55B90B94" w15:done="0"/>
   <w15:commentEx w15:paraId="3E298E33" w15:done="0"/>
   <w15:commentEx w15:paraId="6C40D1F0" w15:done="0"/>
-  <w15:commentEx w15:paraId="098CAD8B" w15:done="0"/>
-  <w15:commentEx w15:paraId="11A2ECF0" w15:done="0"/>
-  <w15:commentEx w15:paraId="2954F9BE" w15:done="0"/>
 </w15:commentsEx>
 </file>
 
 <file path=word/commentsExtensible.xml><?xml version="1.0" encoding="utf-8"?>
 <w16cex:commentsExtensible xmlns:wpc="http://schemas.microsoft.com/office/word/2010/wordprocessingCanvas" xmlns:cx="http://schemas.microsoft.com/office/drawing/2014/chartex" xmlns:cx1="http://schemas.microsoft.com/office/drawing/2015/9/8/chartex" xmlns:cx2="http://schemas.microsoft.com/office/drawing/2015/10/21/chartex" xmlns:cx3="http://schemas.microsoft.com/office/drawing/2016/5/9/chartex" xmlns:cx4="http://schemas.microsoft.com/office/drawing/2016/5/10/chartex" xmlns:cx5="http://schemas.microsoft.com/office/drawing/2016/5/11/chartex" xmlns:cx6="http://schemas.microsoft.com/office/drawing/2016/5/12/chartex" xmlns:cx7="http://schemas.microsoft.com/office/drawing/2016/5/13/chartex" xmlns:cx8="http://schemas.microsoft.com/office/drawing/2016/5/14/chartex" xmlns:cr="http://schemas.microsoft.com/office/comments/2020/reactions" xmlns:mc="http://schemas.openxmlformats.org/markup-compatibility/2006" xmlns:aink="http://schemas.microsoft.com/office/drawing/2016/ink" xmlns:am3d="http://schemas.microsoft.com/office/drawing/2017/model3d" xmlns:o="urn:schemas-microsoft-com:office:office" xmlns:oel="http://schemas.microsoft.com/office/2019/extlst" xmlns:r="http://schemas.openxmlformats.org/officeDocument/2006/relationships" xmlns:m="http://schemas.openxmlformats.org/officeDocument/2006/math" xmlns:v="urn:schemas-microsoft-com:vml" xmlns:wp14="http://schemas.microsoft.com/office/word/2010/wordprocessingDrawing" xmlns:wp="http://schemas.openxmlformats.org/drawingml/2006/wordprocessingDrawing" xmlns:w10="urn:schemas-microsoft-com:office:word" xmlns:w="http://schemas.openxmlformats.org/wordprocessingml/2006/main" xmlns:w14="http://schemas.microsoft.com/office/word/2010/wordml" xmlns:w15="http://schemas.microsoft.com/office/word/2012/wordml" xmlns:w16cex="http://schemas.microsoft.com/office/word/2018/wordml/cex" xmlns:w16cid="http://schemas.microsoft.com/office/word/2016/wordml/cid" xmlns:w16="http://schemas.microsoft.com/office/word/2018/wordml" xmlns:w16du="http://schemas.microsoft.com/office/word/2023/wordml/word16du" xmlns:w16sdtdh="http://schemas.microsoft.com/office/word/2020/wordml/sdtdatahash" xmlns:w16sdtfl="http://schemas.microsoft.com/office/word/2024/wordml/sdtformatlock" xmlns:w16se="http://schemas.microsoft.com/office/word/2015/wordml/symex" xmlns:wpg="http://schemas.microsoft.com/office/word/2010/wordprocessingGroup" xmlns:wpi="http://schemas.microsoft.com/office/word/2010/wordprocessingInk" xmlns:wne="http://schemas.microsoft.com/office/word/2006/wordml" xmlns:wps="http://schemas.microsoft.com/office/word/2010/wordprocessingShape" mc:Ignorable="w14 w15 w16se w16cid w16 w16cex w16sdtdh w16sdtfl cr w16du wp14">
-  <w16cex:commentExtensible w16cex:durableId="0B2412E1" w16cex:dateUtc="2025-04-08T13:27:00Z"/>
-  <w16cex:commentExtensible w16cex:durableId="4FA3A7DB" w16cex:dateUtc="2025-04-08T13:50:00Z"/>
   <w16cex:commentExtensible w16cex:durableId="5708B7D8" w16cex:dateUtc="2025-04-08T13:30:00Z"/>
   <w16cex:commentExtensible w16cex:durableId="2E05EA46" w16cex:dateUtc="2025-04-08T13:51:00Z"/>
   <w16cex:commentExtensible w16cex:durableId="290FD486" w16cex:dateUtc="2025-04-08T13:52:00Z"/>
-  <w16cex:commentExtensible w16cex:durableId="0CBC8F62" w16cex:dateUtc="2025-04-08T13:53:00Z">
-    <w16cex:extLst>
-      <w16:ext w16:uri="{CE6994B0-6A32-4C9F-8C6B-6E91EDA988CE}">
-        <cr:reactions xmlns:cr="http://schemas.microsoft.com/office/comments/2020/reactions">
-          <cr:reaction reactionType="1">
-            <cr:reactionInfo dateUtc="2025-04-10T21:34:00Z">
-              <cr:user userId="S::sxdff5@umsystem.edu::b9866d13-2382-44e1-bd01-d5a655a2be91" userProvider="AD" userName="Duan, Sean (MU-Student)"/>
-            </cr:reactionInfo>
-          </cr:reaction>
-        </cr:reactions>
-      </w16:ext>
-    </w16cex:extLst>
-  </w16cex:commentExtensible>
-  <w16cex:commentExtensible w16cex:durableId="12F18B4F" w16cex:dateUtc="2025-04-08T13:54:00Z"/>
-  <w16cex:commentExtensible w16cex:durableId="04ED08E0" w16cex:dateUtc="2025-04-08T13:55:00Z"/>
 </w16cex:commentsExtensible>
 </file>
 
 <file path=word/commentsIds.xml><?xml version="1.0" encoding="utf-8"?>
 <w16cid:commentsIds xmlns:wpc="http://schemas.microsoft.com/office/word/2010/wordprocessingCanvas" xmlns:cx="http://schemas.microsoft.com/office/drawing/2014/chartex" xmlns:cx1="http://schemas.microsoft.com/office/drawing/2015/9/8/chartex" xmlns:cx2="http://schemas.microsoft.com/office/drawing/2015/10/21/chartex" xmlns:cx3="http://schemas.microsoft.com/office/drawing/2016/5/9/chartex" xmlns:cx4="http://schemas.microsoft.com/office/drawing/2016/5/10/chartex" xmlns:cx5="http://schemas.microsoft.com/office/drawing/2016/5/11/chartex" xmlns:cx6="http://schemas.microsoft.com/office/drawing/2016/5/12/chartex" xmlns:cx7="http://schemas.microsoft.com/office/drawing/2016/5/13/chartex" xmlns:cx8="http://schemas.microsoft.com/office/drawing/2016/5/14/chartex" xmlns:mc="http://schemas.openxmlformats.org/markup-compatibility/2006" xmlns:aink="http://schemas.microsoft.com/office/drawing/2016/ink" xmlns:am3d="http://schemas.microsoft.com/office/drawing/2017/model3d" xmlns:o="urn:schemas-microsoft-com:office:office" xmlns:oel="http://schemas.microsoft.com/office/2019/extlst" xmlns:r="http://schemas.openxmlformats.org/officeDocument/2006/relationships" xmlns:m="http://schemas.openxmlformats.org/officeDocument/2006/math" xmlns:v="urn:schemas-microsoft-com:vml" xmlns:wp14="http://schemas.microsoft.com/office/word/2010/wordprocessingDrawing" xmlns:wp="http://schemas.openxmlformats.org/drawingml/2006/wordprocessingDrawing" xmlns:w10="urn:schemas-microsoft-com:office:word" xmlns:w="http://schemas.openxmlformats.org/wordprocessingml/2006/main" xmlns:w14="http://schemas.microsoft.com/office/word/2010/wordml" xmlns:w15="http://schemas.microsoft.com/office/word/2012/wordml" xmlns:w16cex="http://schemas.microsoft.com/office/word/2018/wordml/cex" xmlns:w16cid="http://schemas.microsoft.com/office/word/2016/wordml/cid" xmlns:w16="http://schemas.microsoft.com/office/word/2018/wordml" xmlns:w16du="http://schemas.microsoft.com/office/word/2023/wordml/word16du" xmlns:w16sdtdh="http://schemas.microsoft.com/office/word/2020/wordml/sdtdatahash" xmlns:w16sdtfl="http://schemas.microsoft.com/office/word/2024/wordml/sdtformatlock" xmlns:w16se="http://schemas.microsoft.com/office/word/2015/wordml/symex" xmlns:wpg="http://schemas.microsoft.com/office/word/2010/wordprocessingGroup" xmlns:wpi="http://schemas.microsoft.com/office/word/2010/wordprocessingInk" xmlns:wne="http://schemas.microsoft.com/office/word/2006/wordml" xmlns:wps="http://schemas.microsoft.com/office/word/2010/wordprocessingShape" mc:Ignorable="w14 w15 w16se w16cid w16 w16cex w16sdtdh w16sdtfl w16du wp14">
-  <w16cid:commentId w16cid:paraId="72BEFC2A" w16cid:durableId="0B2412E1"/>
-  <w16cid:commentId w16cid:paraId="738439AA" w16cid:durableId="4FA3A7DB"/>
   <w16cid:commentId w16cid:paraId="55B90B94" w16cid:durableId="5708B7D8"/>
   <w16cid:commentId w16cid:paraId="3E298E33" w16cid:durableId="2E05EA46"/>
   <w16cid:commentId w16cid:paraId="6C40D1F0" w16cid:durableId="290FD486"/>
-  <w16cid:commentId w16cid:paraId="098CAD8B" w16cid:durableId="0CBC8F62"/>
-  <w16cid:commentId w16cid:paraId="11A2ECF0" w16cid:durableId="12F18B4F"/>
-  <w16cid:commentId w16cid:paraId="2954F9BE" w16cid:durableId="04ED08E0"/>
 </w16cid:commentsIds>
 </file>
 
@@ -3607,7 +4206,12 @@
 </file>
 
 <file path=customXml/item1.xml><?xml version="1.0" encoding="utf-8"?>
-<b:Sources xmlns:b="http://schemas.openxmlformats.org/officeDocument/2006/bibliography" xmlns="http://schemas.openxmlformats.org/officeDocument/2006/bibliography" SelectedStyle="\APASixthEditionOfficeOnline.xsl" StyleName="APA" Version="6"/>
+<?mso-contentType ?>
+<FormTemplates xmlns="http://schemas.microsoft.com/sharepoint/v3/contenttype/forms">
+  <Display>DocumentLibraryForm</Display>
+  <Edit>DocumentLibraryForm</Edit>
+  <New>DocumentLibraryForm</New>
+</FormTemplates>
 </file>
 
 <file path=customXml/item2.xml><?xml version="1.0" encoding="utf-8"?>
@@ -3621,12 +4225,7 @@
 </file>
 
 <file path=customXml/item3.xml><?xml version="1.0" encoding="utf-8"?>
-<?mso-contentType ?>
-<FormTemplates xmlns="http://schemas.microsoft.com/sharepoint/v3/contenttype/forms">
-  <Display>DocumentLibraryForm</Display>
-  <Edit>DocumentLibraryForm</Edit>
-  <New>DocumentLibraryForm</New>
-</FormTemplates>
+<b:Sources xmlns:b="http://schemas.openxmlformats.org/officeDocument/2006/bibliography" xmlns="http://schemas.openxmlformats.org/officeDocument/2006/bibliography" SelectedStyle="\APASixthEditionOfficeOnline.xsl" StyleName="APA" Version="6"/>
 </file>
 
 <file path=customXml/item4.xml><?xml version="1.0" encoding="utf-8"?>
@@ -3888,9 +4487,9 @@
 </file>
 
 <file path=customXml/itemProps1.xml><?xml version="1.0" encoding="utf-8"?>
-<ds:datastoreItem xmlns:ds="http://schemas.openxmlformats.org/officeDocument/2006/customXml" ds:itemID="{E76CBE9A-B066-4229-813B-EB59CD54C56B}">
+<ds:datastoreItem xmlns:ds="http://schemas.openxmlformats.org/officeDocument/2006/customXml" ds:itemID="{370C9932-052A-4234-B377-CD6828F126DD}">
   <ds:schemaRefs>
-    <ds:schemaRef ds:uri="http://schemas.openxmlformats.org/officeDocument/2006/bibliography"/>
+    <ds:schemaRef ds:uri="http://schemas.microsoft.com/sharepoint/v3/contenttype/forms"/>
   </ds:schemaRefs>
 </ds:datastoreItem>
 </file>
@@ -3907,9 +4506,9 @@
 </file>
 
 <file path=customXml/itemProps3.xml><?xml version="1.0" encoding="utf-8"?>
-<ds:datastoreItem xmlns:ds="http://schemas.openxmlformats.org/officeDocument/2006/customXml" ds:itemID="{370C9932-052A-4234-B377-CD6828F126DD}">
+<ds:datastoreItem xmlns:ds="http://schemas.openxmlformats.org/officeDocument/2006/customXml" ds:itemID="{E76CBE9A-B066-4229-813B-EB59CD54C56B}">
   <ds:schemaRefs>
-    <ds:schemaRef ds:uri="http://schemas.microsoft.com/sharepoint/v3/contenttype/forms"/>
+    <ds:schemaRef ds:uri="http://schemas.openxmlformats.org/officeDocument/2006/bibliography"/>
   </ds:schemaRefs>
 </ds:datastoreItem>
 </file>

</xml_diff>